<commit_message>
Got a little further
</commit_message>
<xml_diff>
--- a/InductionProof/InductionProof.docx
+++ b/InductionProof/InductionProof.docx
@@ -5,11 +5,17 @@
     <w:p>
       <w:pPr>
         <w:jc w:val="center"/>
+        <w:rPr>
+          <w:rFonts w:ascii="Times New Roman" w:hAnsi="Times New Roman" w:cs="Times New Roman"/>
+        </w:rPr>
       </w:pPr>
     </w:p>
     <w:p>
       <w:pPr>
         <w:jc w:val="center"/>
+        <w:rPr>
+          <w:rFonts w:ascii="Times New Roman" w:hAnsi="Times New Roman" w:cs="Times New Roman"/>
+        </w:rPr>
       </w:pPr>
     </w:p>
     <w:p>
@@ -30,14 +36,23 @@
     <w:p>
       <w:pPr>
         <w:pStyle w:val="Body"/>
+        <w:rPr>
+          <w:rFonts w:cs="Times New Roman"/>
+        </w:rPr>
       </w:pPr>
     </w:p>
     <w:p>
       <w:pPr>
         <w:pStyle w:val="Body"/>
         <w:jc w:val="center"/>
-      </w:pPr>
-      <w:r>
+        <w:rPr>
+          <w:rFonts w:cs="Times New Roman"/>
+        </w:rPr>
+      </w:pPr>
+      <w:r>
+        <w:rPr>
+          <w:rFonts w:cs="Times New Roman"/>
+        </w:rPr>
         <w:t>MATH 189: Discrete Mathematics</w:t>
       </w:r>
     </w:p>
@@ -45,8 +60,14 @@
       <w:pPr>
         <w:pStyle w:val="Body"/>
         <w:jc w:val="center"/>
-      </w:pPr>
-      <w:r>
+        <w:rPr>
+          <w:rFonts w:cs="Times New Roman"/>
+        </w:rPr>
+      </w:pPr>
+      <w:r>
+        <w:rPr>
+          <w:rFonts w:cs="Times New Roman"/>
+        </w:rPr>
         <w:t>Section 2</w:t>
       </w:r>
     </w:p>
@@ -54,33 +75,62 @@
       <w:pPr>
         <w:pStyle w:val="Body"/>
         <w:jc w:val="center"/>
-      </w:pPr>
-      <w:r>
+        <w:rPr>
+          <w:rFonts w:cs="Times New Roman"/>
+        </w:rPr>
+      </w:pPr>
+      <w:r>
+        <w:rPr>
+          <w:rFonts w:cs="Times New Roman"/>
+        </w:rPr>
         <w:t>Rob Peterson</w:t>
       </w:r>
     </w:p>
     <w:p>
       <w:pPr>
         <w:rPr>
-          <w:rFonts w:ascii="Times New Roman" w:hAnsi="Times New Roman"/>
-        </w:rPr>
-      </w:pPr>
-      <w:r>
+          <w:rFonts w:ascii="Times New Roman" w:hAnsi="Times New Roman" w:cs="Times New Roman"/>
+        </w:rPr>
+      </w:pPr>
+      <w:r>
+        <w:rPr>
+          <w:rFonts w:ascii="Times New Roman" w:hAnsi="Times New Roman" w:cs="Times New Roman"/>
+        </w:rPr>
         <w:br w:type="page"/>
       </w:r>
     </w:p>
     <w:p>
       <w:pPr>
         <w:pStyle w:val="Heading1"/>
-      </w:pPr>
-      <w:r>
+        <w:rPr>
+          <w:rFonts w:cs="Times New Roman"/>
+        </w:rPr>
+      </w:pPr>
+      <w:r>
+        <w:rPr>
+          <w:rFonts w:cs="Times New Roman"/>
+        </w:rPr>
         <w:lastRenderedPageBreak/>
         <w:t>Problem Description</w:t>
       </w:r>
     </w:p>
-    <w:p/>
-    <w:p>
-      <w:r>
+    <w:p>
+      <w:pPr>
+        <w:rPr>
+          <w:rFonts w:ascii="Times New Roman" w:hAnsi="Times New Roman" w:cs="Times New Roman"/>
+        </w:rPr>
+      </w:pPr>
+    </w:p>
+    <w:p>
+      <w:pPr>
+        <w:rPr>
+          <w:rFonts w:ascii="Times New Roman" w:hAnsi="Times New Roman" w:cs="Times New Roman"/>
+        </w:rPr>
+      </w:pPr>
+      <w:r>
+        <w:rPr>
+          <w:rFonts w:ascii="Times New Roman" w:hAnsi="Times New Roman" w:cs="Times New Roman"/>
+        </w:rPr>
         <w:t>The problem under consideration for this proof consists of a series of steps, described as follows:</w:t>
       </w:r>
     </w:p>
@@ -91,8 +141,14 @@
           <w:ilvl w:val="0"/>
           <w:numId w:val="1"/>
         </w:numPr>
-      </w:pPr>
-      <w:r>
+        <w:rPr>
+          <w:rFonts w:ascii="Times New Roman" w:hAnsi="Times New Roman" w:cs="Times New Roman"/>
+        </w:rPr>
+      </w:pPr>
+      <w:r>
+        <w:rPr>
+          <w:rFonts w:ascii="Times New Roman" w:hAnsi="Times New Roman" w:cs="Times New Roman"/>
+        </w:rPr>
         <w:t>A stack of 7 disks sits on a surface.</w:t>
       </w:r>
     </w:p>
@@ -103,8 +159,14 @@
           <w:ilvl w:val="0"/>
           <w:numId w:val="1"/>
         </w:numPr>
-      </w:pPr>
-      <w:r>
+        <w:rPr>
+          <w:rFonts w:ascii="Times New Roman" w:hAnsi="Times New Roman" w:cs="Times New Roman"/>
+        </w:rPr>
+      </w:pPr>
+      <w:r>
+        <w:rPr>
+          <w:rFonts w:ascii="Times New Roman" w:hAnsi="Times New Roman" w:cs="Times New Roman"/>
+        </w:rPr>
         <w:t>One disk is added to the top of the existing stack(s), and a set of disks is added to form a perimeter around the existing stack(s).</w:t>
       </w:r>
     </w:p>
@@ -115,24 +177,48 @@
           <w:ilvl w:val="0"/>
           <w:numId w:val="1"/>
         </w:numPr>
-      </w:pPr>
-      <w:r>
+        <w:rPr>
+          <w:rFonts w:ascii="Times New Roman" w:hAnsi="Times New Roman" w:cs="Times New Roman"/>
+        </w:rPr>
+      </w:pPr>
+      <w:r>
+        <w:rPr>
+          <w:rFonts w:ascii="Times New Roman" w:hAnsi="Times New Roman" w:cs="Times New Roman"/>
+        </w:rPr>
         <w:t>Step 2 is repeated ad Infinium.</w:t>
       </w:r>
     </w:p>
     <w:p>
-      <w:r>
+      <w:pPr>
+        <w:rPr>
+          <w:rFonts w:ascii="Times New Roman" w:hAnsi="Times New Roman" w:cs="Times New Roman"/>
+        </w:rPr>
+      </w:pPr>
+      <w:r>
+        <w:rPr>
+          <w:rFonts w:ascii="Times New Roman" w:hAnsi="Times New Roman" w:cs="Times New Roman"/>
+        </w:rPr>
         <w:t>Diagrams showing the steps involved are shown below:</w:t>
       </w:r>
     </w:p>
-    <w:p/>
+    <w:p>
+      <w:pPr>
+        <w:rPr>
+          <w:rFonts w:ascii="Times New Roman" w:hAnsi="Times New Roman" w:cs="Times New Roman"/>
+        </w:rPr>
+      </w:pPr>
+    </w:p>
     <w:p>
       <w:pPr>
         <w:keepNext/>
         <w:jc w:val="center"/>
-      </w:pPr>
-      <w:r>
-        <w:rPr>
+        <w:rPr>
+          <w:rFonts w:ascii="Times New Roman" w:hAnsi="Times New Roman" w:cs="Times New Roman"/>
+        </w:rPr>
+      </w:pPr>
+      <w:r>
+        <w:rPr>
+          <w:rFonts w:ascii="Times New Roman" w:hAnsi="Times New Roman" w:cs="Times New Roman"/>
           <w:noProof/>
         </w:rPr>
         <w:drawing>
@@ -182,19 +268,52 @@
       <w:pPr>
         <w:pStyle w:val="Caption"/>
         <w:jc w:val="center"/>
-      </w:pPr>
-      <w:r>
+        <w:rPr>
+          <w:rFonts w:ascii="Times New Roman" w:hAnsi="Times New Roman" w:cs="Times New Roman"/>
+        </w:rPr>
+      </w:pPr>
+      <w:r>
+        <w:rPr>
+          <w:rFonts w:ascii="Times New Roman" w:hAnsi="Times New Roman" w:cs="Times New Roman"/>
+        </w:rPr>
         <w:t xml:space="preserve">Figure </w:t>
       </w:r>
-      <w:fldSimple w:instr=" SEQ Figure \* ARABIC ">
-        <w:r>
-          <w:rPr>
-            <w:noProof/>
-          </w:rPr>
-          <w:t>1</w:t>
-        </w:r>
-      </w:fldSimple>
-      <w:r>
+      <w:r>
+        <w:rPr>
+          <w:rFonts w:ascii="Times New Roman" w:hAnsi="Times New Roman" w:cs="Times New Roman"/>
+        </w:rPr>
+        <w:fldChar w:fldCharType="begin"/>
+      </w:r>
+      <w:r>
+        <w:rPr>
+          <w:rFonts w:ascii="Times New Roman" w:hAnsi="Times New Roman" w:cs="Times New Roman"/>
+        </w:rPr>
+        <w:instrText xml:space="preserve"> SEQ Figure \* ARABIC </w:instrText>
+      </w:r>
+      <w:r>
+        <w:rPr>
+          <w:rFonts w:ascii="Times New Roman" w:hAnsi="Times New Roman" w:cs="Times New Roman"/>
+        </w:rPr>
+        <w:fldChar w:fldCharType="separate"/>
+      </w:r>
+      <w:r>
+        <w:rPr>
+          <w:rFonts w:ascii="Times New Roman" w:hAnsi="Times New Roman" w:cs="Times New Roman"/>
+          <w:noProof/>
+        </w:rPr>
+        <w:t>1</w:t>
+      </w:r>
+      <w:r>
+        <w:rPr>
+          <w:rFonts w:ascii="Times New Roman" w:hAnsi="Times New Roman" w:cs="Times New Roman"/>
+          <w:noProof/>
+        </w:rPr>
+        <w:fldChar w:fldCharType="end"/>
+      </w:r>
+      <w:r>
+        <w:rPr>
+          <w:rFonts w:ascii="Times New Roman" w:hAnsi="Times New Roman" w:cs="Times New Roman"/>
+        </w:rPr>
         <w:t>: Stage 0</w:t>
       </w:r>
     </w:p>
@@ -202,9 +321,13 @@
       <w:pPr>
         <w:keepNext/>
         <w:jc w:val="center"/>
-      </w:pPr>
-      <w:r>
-        <w:rPr>
+        <w:rPr>
+          <w:rFonts w:ascii="Times New Roman" w:hAnsi="Times New Roman" w:cs="Times New Roman"/>
+        </w:rPr>
+      </w:pPr>
+      <w:r>
+        <w:rPr>
+          <w:rFonts w:ascii="Times New Roman" w:hAnsi="Times New Roman" w:cs="Times New Roman"/>
           <w:noProof/>
         </w:rPr>
         <w:drawing>
@@ -254,19 +377,58 @@
       <w:pPr>
         <w:pStyle w:val="Caption"/>
         <w:jc w:val="center"/>
-      </w:pPr>
-      <w:r>
+        <w:rPr>
+          <w:rFonts w:ascii="Times New Roman" w:hAnsi="Times New Roman" w:cs="Times New Roman"/>
+        </w:rPr>
+      </w:pPr>
+      <w:r>
+        <w:rPr>
+          <w:rFonts w:ascii="Times New Roman" w:hAnsi="Times New Roman" w:cs="Times New Roman"/>
+        </w:rPr>
         <w:t xml:space="preserve">Figure </w:t>
       </w:r>
-      <w:fldSimple w:instr=" SEQ Figure \* ARABIC ">
-        <w:r>
-          <w:rPr>
-            <w:noProof/>
-          </w:rPr>
-          <w:t>2</w:t>
-        </w:r>
-      </w:fldSimple>
-      <w:r>
+      <w:r>
+        <w:rPr>
+          <w:rFonts w:ascii="Times New Roman" w:hAnsi="Times New Roman" w:cs="Times New Roman"/>
+        </w:rPr>
+        <w:fldChar w:fldCharType="begin"/>
+      </w:r>
+      <w:r>
+        <w:rPr>
+          <w:rFonts w:ascii="Times New Roman" w:hAnsi="Times New Roman" w:cs="Times New Roman"/>
+        </w:rPr>
+        <w:instrText xml:space="preserve"> S</w:instrText>
+      </w:r>
+      <w:r>
+        <w:rPr>
+          <w:rFonts w:ascii="Times New Roman" w:hAnsi="Times New Roman" w:cs="Times New Roman"/>
+        </w:rPr>
+        <w:instrText xml:space="preserve">EQ Figure \* ARABIC </w:instrText>
+      </w:r>
+      <w:r>
+        <w:rPr>
+          <w:rFonts w:ascii="Times New Roman" w:hAnsi="Times New Roman" w:cs="Times New Roman"/>
+        </w:rPr>
+        <w:fldChar w:fldCharType="separate"/>
+      </w:r>
+      <w:r>
+        <w:rPr>
+          <w:rFonts w:ascii="Times New Roman" w:hAnsi="Times New Roman" w:cs="Times New Roman"/>
+          <w:noProof/>
+        </w:rPr>
+        <w:t>2</w:t>
+      </w:r>
+      <w:r>
+        <w:rPr>
+          <w:rFonts w:ascii="Times New Roman" w:hAnsi="Times New Roman" w:cs="Times New Roman"/>
+          <w:noProof/>
+        </w:rPr>
+        <w:fldChar w:fldCharType="end"/>
+      </w:r>
+      <w:r>
+        <w:rPr>
+          <w:rFonts w:ascii="Times New Roman" w:hAnsi="Times New Roman" w:cs="Times New Roman"/>
+        </w:rPr>
         <w:t>: Stage 1</w:t>
       </w:r>
     </w:p>
@@ -274,9 +436,13 @@
       <w:pPr>
         <w:keepNext/>
         <w:jc w:val="center"/>
-      </w:pPr>
-      <w:r>
-        <w:rPr>
+        <w:rPr>
+          <w:rFonts w:ascii="Times New Roman" w:hAnsi="Times New Roman" w:cs="Times New Roman"/>
+        </w:rPr>
+      </w:pPr>
+      <w:r>
+        <w:rPr>
+          <w:rFonts w:ascii="Times New Roman" w:hAnsi="Times New Roman" w:cs="Times New Roman"/>
           <w:noProof/>
         </w:rPr>
         <w:drawing>
@@ -326,29 +492,72 @@
       <w:pPr>
         <w:pStyle w:val="Caption"/>
         <w:jc w:val="center"/>
-      </w:pPr>
-      <w:r>
+        <w:rPr>
+          <w:rFonts w:ascii="Times New Roman" w:hAnsi="Times New Roman" w:cs="Times New Roman"/>
+        </w:rPr>
+      </w:pPr>
+      <w:r>
+        <w:rPr>
+          <w:rFonts w:ascii="Times New Roman" w:hAnsi="Times New Roman" w:cs="Times New Roman"/>
+        </w:rPr>
         <w:t xml:space="preserve">Figure </w:t>
       </w:r>
-      <w:fldSimple w:instr=" SEQ Figure \* ARABIC ">
-        <w:r>
-          <w:rPr>
-            <w:noProof/>
-          </w:rPr>
-          <w:t>3</w:t>
-        </w:r>
-      </w:fldSimple>
-      <w:r>
-        <w:t>: Stage 3</w:t>
+      <w:r>
+        <w:rPr>
+          <w:rFonts w:ascii="Times New Roman" w:hAnsi="Times New Roman" w:cs="Times New Roman"/>
+        </w:rPr>
+        <w:fldChar w:fldCharType="begin"/>
+      </w:r>
+      <w:r>
+        <w:rPr>
+          <w:rFonts w:ascii="Times New Roman" w:hAnsi="Times New Roman" w:cs="Times New Roman"/>
+        </w:rPr>
+        <w:instrText xml:space="preserve"> SEQ Figure \* ARABIC </w:instrText>
+      </w:r>
+      <w:r>
+        <w:rPr>
+          <w:rFonts w:ascii="Times New Roman" w:hAnsi="Times New Roman" w:cs="Times New Roman"/>
+        </w:rPr>
+        <w:fldChar w:fldCharType="separate"/>
+      </w:r>
+      <w:r>
+        <w:rPr>
+          <w:rFonts w:ascii="Times New Roman" w:hAnsi="Times New Roman" w:cs="Times New Roman"/>
+          <w:noProof/>
+        </w:rPr>
+        <w:t>3</w:t>
+      </w:r>
+      <w:r>
+        <w:rPr>
+          <w:rFonts w:ascii="Times New Roman" w:hAnsi="Times New Roman" w:cs="Times New Roman"/>
+          <w:noProof/>
+        </w:rPr>
+        <w:fldChar w:fldCharType="end"/>
+      </w:r>
+      <w:r>
+        <w:rPr>
+          <w:rFonts w:ascii="Times New Roman" w:hAnsi="Times New Roman" w:cs="Times New Roman"/>
+        </w:rPr>
+        <w:t xml:space="preserve">: Stage </w:t>
+      </w:r>
+      <w:r>
+        <w:rPr>
+          <w:rFonts w:ascii="Times New Roman" w:hAnsi="Times New Roman" w:cs="Times New Roman"/>
+        </w:rPr>
+        <w:t>2</w:t>
       </w:r>
     </w:p>
     <w:p>
       <w:pPr>
         <w:keepNext/>
         <w:jc w:val="center"/>
-      </w:pPr>
-      <w:r>
-        <w:rPr>
+        <w:rPr>
+          <w:rFonts w:ascii="Times New Roman" w:hAnsi="Times New Roman" w:cs="Times New Roman"/>
+        </w:rPr>
+      </w:pPr>
+      <w:r>
+        <w:rPr>
+          <w:rFonts w:ascii="Times New Roman" w:hAnsi="Times New Roman" w:cs="Times New Roman"/>
           <w:noProof/>
         </w:rPr>
         <w:drawing>
@@ -398,35 +607,1275 @@
       <w:pPr>
         <w:pStyle w:val="Caption"/>
         <w:jc w:val="center"/>
-      </w:pPr>
-      <w:r>
+        <w:rPr>
+          <w:rFonts w:ascii="Times New Roman" w:hAnsi="Times New Roman" w:cs="Times New Roman"/>
+        </w:rPr>
+      </w:pPr>
+      <w:r>
+        <w:rPr>
+          <w:rFonts w:ascii="Times New Roman" w:hAnsi="Times New Roman" w:cs="Times New Roman"/>
+        </w:rPr>
         <w:t xml:space="preserve">Figure </w:t>
       </w:r>
-      <w:fldSimple w:instr=" SEQ Figure \* ARABIC ">
-        <w:r>
+      <w:r>
+        <w:rPr>
+          <w:rFonts w:ascii="Times New Roman" w:hAnsi="Times New Roman" w:cs="Times New Roman"/>
+        </w:rPr>
+        <w:fldChar w:fldCharType="begin"/>
+      </w:r>
+      <w:r>
+        <w:rPr>
+          <w:rFonts w:ascii="Times New Roman" w:hAnsi="Times New Roman" w:cs="Times New Roman"/>
+        </w:rPr>
+        <w:instrText xml:space="preserve"> SEQ Figure \* ARABIC </w:instrText>
+      </w:r>
+      <w:r>
+        <w:rPr>
+          <w:rFonts w:ascii="Times New Roman" w:hAnsi="Times New Roman" w:cs="Times New Roman"/>
+        </w:rPr>
+        <w:fldChar w:fldCharType="separate"/>
+      </w:r>
+      <w:r>
+        <w:rPr>
+          <w:rFonts w:ascii="Times New Roman" w:hAnsi="Times New Roman" w:cs="Times New Roman"/>
+          <w:noProof/>
+        </w:rPr>
+        <w:t>4</w:t>
+      </w:r>
+      <w:r>
+        <w:rPr>
+          <w:rFonts w:ascii="Times New Roman" w:hAnsi="Times New Roman" w:cs="Times New Roman"/>
+          <w:noProof/>
+        </w:rPr>
+        <w:fldChar w:fldCharType="end"/>
+      </w:r>
+      <w:r>
+        <w:rPr>
+          <w:rFonts w:ascii="Times New Roman" w:hAnsi="Times New Roman" w:cs="Times New Roman"/>
+        </w:rPr>
+        <w:t xml:space="preserve">: Stage </w:t>
+      </w:r>
+      <w:r>
+        <w:rPr>
+          <w:rFonts w:ascii="Times New Roman" w:hAnsi="Times New Roman" w:cs="Times New Roman"/>
+        </w:rPr>
+        <w:t>3</w:t>
+      </w:r>
+    </w:p>
+    <w:p>
+      <w:pPr>
+        <w:rPr>
+          <w:rFonts w:ascii="Times New Roman" w:hAnsi="Times New Roman" w:cs="Times New Roman"/>
+          <w:i/>
+        </w:rPr>
+      </w:pPr>
+      <w:r>
+        <w:rPr>
+          <w:rFonts w:ascii="Times New Roman" w:hAnsi="Times New Roman" w:cs="Times New Roman"/>
+        </w:rPr>
+        <w:lastRenderedPageBreak/>
+        <w:t>The problem statement regarding these series of stages is to determine a closed for expression for determining the total number of disks depending on what stage the process is in.  A good practice in developing a model like this is to develop some data.  The following table has been generated from inspection of the problem, and covers the first six stages.</w:t>
+      </w:r>
+      <w:r>
+        <w:rPr>
+          <w:rFonts w:ascii="Times New Roman" w:hAnsi="Times New Roman" w:cs="Times New Roman"/>
+        </w:rPr>
+        <w:t xml:space="preserve">  It shows the “dimension” of a stage</w:t>
+      </w:r>
+      <w:r>
+        <w:rPr>
+          <w:rFonts w:ascii="Times New Roman" w:hAnsi="Times New Roman" w:cs="Times New Roman"/>
+        </w:rPr>
+        <w:t xml:space="preserve">, which denotes the length of a side of the stage, the stages form </w:t>
+      </w:r>
+      <m:oMath>
+        <m:r>
           <w:rPr>
-            <w:noProof/>
+            <w:rFonts w:ascii="Cambria Math" w:hAnsi="Cambria Math" w:cs="Times New Roman"/>
           </w:rPr>
-          <w:t>4</w:t>
-        </w:r>
-      </w:fldSimple>
-      <w:r>
-        <w:t>: Stage 4</w:t>
-      </w:r>
-    </w:p>
-    <w:p>
+          <m:t>d</m:t>
+        </m:r>
+        <m:r>
+          <m:rPr>
+            <m:sty m:val="p"/>
+          </m:rPr>
+          <w:rPr>
+            <w:rFonts w:ascii="Cambria Math" w:hAnsi="Cambria Math" w:cs="Times New Roman"/>
+          </w:rPr>
+          <m:t>×</m:t>
+        </m:r>
+        <m:r>
+          <w:rPr>
+            <w:rFonts w:ascii="Cambria Math" w:hAnsi="Cambria Math" w:cs="Times New Roman"/>
+          </w:rPr>
+          <m:t>d</m:t>
+        </m:r>
+      </m:oMath>
+      <w:r>
+        <w:rPr>
+          <w:rFonts w:ascii="Times New Roman" w:eastAsiaTheme="minorEastAsia" w:hAnsi="Times New Roman" w:cs="Times New Roman"/>
+        </w:rPr>
+        <w:t xml:space="preserve"> squares, where</w:t>
+      </w:r>
+      <w:r>
+        <w:rPr>
+          <w:rFonts w:ascii="Times New Roman" w:eastAsiaTheme="minorEastAsia" w:hAnsi="Times New Roman" w:cs="Times New Roman"/>
+        </w:rPr>
+        <w:t xml:space="preserve"> </w:t>
+      </w:r>
+      <m:oMath>
+        <m:r>
+          <w:rPr>
+            <w:rFonts w:ascii="Cambria Math" w:eastAsiaTheme="minorEastAsia" w:hAnsi="Cambria Math" w:cs="Times New Roman"/>
+          </w:rPr>
+          <m:t>d</m:t>
+        </m:r>
+      </m:oMath>
+      <w:r>
+        <w:rPr>
+          <w:rFonts w:ascii="Times New Roman" w:eastAsiaTheme="minorEastAsia" w:hAnsi="Times New Roman" w:cs="Times New Roman"/>
+        </w:rPr>
+        <w:t xml:space="preserve"> </w:t>
+      </w:r>
+      <w:r>
+        <w:rPr>
+          <w:rFonts w:ascii="Times New Roman" w:eastAsiaTheme="minorEastAsia" w:hAnsi="Times New Roman" w:cs="Times New Roman"/>
+        </w:rPr>
+        <w:t>is the dimension of a stage.  The number of stacks in a stage is also important information to track, as will be shown in the following portions of this proof.</w:t>
+      </w:r>
+    </w:p>
+    <w:tbl>
+      <w:tblPr>
+        <w:tblStyle w:val="TableGrid"/>
+        <w:tblW w:w="0" w:type="auto"/>
+        <w:jc w:val="center"/>
+        <w:tblBorders>
+          <w:insideH w:val="none" w:sz="0" w:space="0" w:color="auto"/>
+        </w:tblBorders>
+        <w:tblLook w:val="04A0" w:firstRow="1" w:lastRow="0" w:firstColumn="1" w:lastColumn="0" w:noHBand="0" w:noVBand="1"/>
+      </w:tblPr>
+      <w:tblGrid>
+        <w:gridCol w:w="1233"/>
+        <w:gridCol w:w="1390"/>
+        <w:gridCol w:w="1123"/>
+        <w:gridCol w:w="1000"/>
+      </w:tblGrid>
+      <w:tr>
+        <w:trPr>
+          <w:trHeight w:val="300"/>
+          <w:jc w:val="center"/>
+        </w:trPr>
+        <w:tc>
+          <w:tcPr>
+            <w:tcW w:w="1233" w:type="dxa"/>
+            <w:tcBorders>
+              <w:top w:val="single" w:sz="4" w:space="0" w:color="auto"/>
+              <w:bottom w:val="single" w:sz="4" w:space="0" w:color="auto"/>
+            </w:tcBorders>
+            <w:shd w:val="clear" w:color="auto" w:fill="8496B0" w:themeFill="text2" w:themeFillTint="99"/>
+            <w:noWrap/>
+            <w:hideMark/>
+          </w:tcPr>
+          <w:p>
+            <w:pPr>
+              <w:jc w:val="center"/>
+              <w:rPr>
+                <w:rFonts w:ascii="Times New Roman" w:eastAsia="Times New Roman" w:hAnsi="Times New Roman" w:cs="Times New Roman"/>
+                <w:b/>
+                <w:i/>
+                <w:iCs/>
+                <w:color w:val="FFFFFF" w:themeColor="background1"/>
+                <w:sz w:val="24"/>
+              </w:rPr>
+            </w:pPr>
+            <w:r>
+              <w:rPr>
+                <w:rFonts w:ascii="Times New Roman" w:eastAsia="Times New Roman" w:hAnsi="Times New Roman" w:cs="Times New Roman"/>
+                <w:b/>
+                <w:i/>
+                <w:iCs/>
+                <w:color w:val="FFFFFF" w:themeColor="background1"/>
+                <w:sz w:val="24"/>
+              </w:rPr>
+              <w:t>Stage (n)</w:t>
+            </w:r>
+          </w:p>
+        </w:tc>
+        <w:tc>
+          <w:tcPr>
+            <w:tcW w:w="1390" w:type="dxa"/>
+            <w:tcBorders>
+              <w:top w:val="single" w:sz="4" w:space="0" w:color="auto"/>
+              <w:bottom w:val="single" w:sz="4" w:space="0" w:color="auto"/>
+            </w:tcBorders>
+            <w:shd w:val="clear" w:color="auto" w:fill="8496B0" w:themeFill="text2" w:themeFillTint="99"/>
+            <w:noWrap/>
+            <w:hideMark/>
+          </w:tcPr>
+          <w:p>
+            <w:pPr>
+              <w:jc w:val="center"/>
+              <w:rPr>
+                <w:rFonts w:ascii="Times New Roman" w:eastAsia="Times New Roman" w:hAnsi="Times New Roman" w:cs="Times New Roman"/>
+                <w:b/>
+                <w:i/>
+                <w:iCs/>
+                <w:color w:val="FFFFFF" w:themeColor="background1"/>
+                <w:sz w:val="24"/>
+              </w:rPr>
+            </w:pPr>
+            <w:r>
+              <w:rPr>
+                <w:rFonts w:ascii="Times New Roman" w:eastAsia="Times New Roman" w:hAnsi="Times New Roman" w:cs="Times New Roman"/>
+                <w:b/>
+                <w:i/>
+                <w:iCs/>
+                <w:color w:val="FFFFFF" w:themeColor="background1"/>
+                <w:sz w:val="24"/>
+              </w:rPr>
+              <w:t>Dimension</w:t>
+            </w:r>
+          </w:p>
+        </w:tc>
+        <w:tc>
+          <w:tcPr>
+            <w:tcW w:w="1123" w:type="dxa"/>
+            <w:tcBorders>
+              <w:top w:val="single" w:sz="4" w:space="0" w:color="auto"/>
+              <w:bottom w:val="single" w:sz="4" w:space="0" w:color="auto"/>
+            </w:tcBorders>
+            <w:shd w:val="clear" w:color="auto" w:fill="8496B0" w:themeFill="text2" w:themeFillTint="99"/>
+            <w:noWrap/>
+            <w:hideMark/>
+          </w:tcPr>
+          <w:p>
+            <w:pPr>
+              <w:jc w:val="center"/>
+              <w:rPr>
+                <w:rFonts w:ascii="Times New Roman" w:eastAsia="Times New Roman" w:hAnsi="Times New Roman" w:cs="Times New Roman"/>
+                <w:b/>
+                <w:i/>
+                <w:iCs/>
+                <w:color w:val="FFFFFF" w:themeColor="background1"/>
+                <w:sz w:val="24"/>
+              </w:rPr>
+            </w:pPr>
+            <w:r>
+              <w:rPr>
+                <w:rFonts w:ascii="Times New Roman" w:eastAsia="Times New Roman" w:hAnsi="Times New Roman" w:cs="Times New Roman"/>
+                <w:b/>
+                <w:i/>
+                <w:iCs/>
+                <w:color w:val="FFFFFF" w:themeColor="background1"/>
+                <w:sz w:val="24"/>
+              </w:rPr>
+              <w:t># stacks</w:t>
+            </w:r>
+          </w:p>
+        </w:tc>
+        <w:tc>
+          <w:tcPr>
+            <w:tcW w:w="1000" w:type="dxa"/>
+            <w:tcBorders>
+              <w:top w:val="single" w:sz="4" w:space="0" w:color="auto"/>
+              <w:bottom w:val="single" w:sz="4" w:space="0" w:color="auto"/>
+            </w:tcBorders>
+            <w:shd w:val="clear" w:color="auto" w:fill="8496B0" w:themeFill="text2" w:themeFillTint="99"/>
+            <w:noWrap/>
+            <w:hideMark/>
+          </w:tcPr>
+          <w:p>
+            <w:pPr>
+              <w:jc w:val="center"/>
+              <w:rPr>
+                <w:rFonts w:ascii="Times New Roman" w:eastAsia="Times New Roman" w:hAnsi="Times New Roman" w:cs="Times New Roman"/>
+                <w:b/>
+                <w:i/>
+                <w:iCs/>
+                <w:color w:val="FFFFFF" w:themeColor="background1"/>
+                <w:sz w:val="24"/>
+              </w:rPr>
+            </w:pPr>
+            <w:r>
+              <w:rPr>
+                <w:rFonts w:ascii="Times New Roman" w:eastAsia="Times New Roman" w:hAnsi="Times New Roman" w:cs="Times New Roman"/>
+                <w:b/>
+                <w:i/>
+                <w:iCs/>
+                <w:color w:val="FFFFFF" w:themeColor="background1"/>
+                <w:sz w:val="24"/>
+              </w:rPr>
+              <w:t># disks</w:t>
+            </w:r>
+          </w:p>
+        </w:tc>
+      </w:tr>
+      <w:tr>
+        <w:trPr>
+          <w:trHeight w:val="300"/>
+          <w:jc w:val="center"/>
+        </w:trPr>
+        <w:tc>
+          <w:tcPr>
+            <w:tcW w:w="1233" w:type="dxa"/>
+            <w:tcBorders>
+              <w:top w:val="single" w:sz="4" w:space="0" w:color="auto"/>
+            </w:tcBorders>
+            <w:noWrap/>
+            <w:hideMark/>
+          </w:tcPr>
+          <w:p>
+            <w:pPr>
+              <w:jc w:val="right"/>
+              <w:rPr>
+                <w:rFonts w:ascii="Times New Roman" w:eastAsia="Times New Roman" w:hAnsi="Times New Roman" w:cs="Times New Roman"/>
+                <w:color w:val="000000"/>
+              </w:rPr>
+            </w:pPr>
+            <w:r>
+              <w:rPr>
+                <w:rFonts w:ascii="Times New Roman" w:eastAsia="Times New Roman" w:hAnsi="Times New Roman" w:cs="Times New Roman"/>
+                <w:color w:val="000000"/>
+              </w:rPr>
+              <w:t>0</w:t>
+            </w:r>
+          </w:p>
+        </w:tc>
+        <w:tc>
+          <w:tcPr>
+            <w:tcW w:w="1390" w:type="dxa"/>
+            <w:tcBorders>
+              <w:top w:val="single" w:sz="4" w:space="0" w:color="auto"/>
+            </w:tcBorders>
+            <w:noWrap/>
+            <w:hideMark/>
+          </w:tcPr>
+          <w:p>
+            <w:pPr>
+              <w:jc w:val="right"/>
+              <w:rPr>
+                <w:rFonts w:ascii="Times New Roman" w:eastAsia="Times New Roman" w:hAnsi="Times New Roman" w:cs="Times New Roman"/>
+                <w:color w:val="000000"/>
+              </w:rPr>
+            </w:pPr>
+            <w:r>
+              <w:rPr>
+                <w:rFonts w:ascii="Times New Roman" w:eastAsia="Times New Roman" w:hAnsi="Times New Roman" w:cs="Times New Roman"/>
+                <w:color w:val="000000"/>
+              </w:rPr>
+              <w:t>1</w:t>
+            </w:r>
+          </w:p>
+        </w:tc>
+        <w:tc>
+          <w:tcPr>
+            <w:tcW w:w="1123" w:type="dxa"/>
+            <w:tcBorders>
+              <w:top w:val="single" w:sz="4" w:space="0" w:color="auto"/>
+            </w:tcBorders>
+            <w:noWrap/>
+            <w:hideMark/>
+          </w:tcPr>
+          <w:p>
+            <w:pPr>
+              <w:jc w:val="right"/>
+              <w:rPr>
+                <w:rFonts w:ascii="Times New Roman" w:eastAsia="Times New Roman" w:hAnsi="Times New Roman" w:cs="Times New Roman"/>
+                <w:color w:val="000000"/>
+              </w:rPr>
+            </w:pPr>
+            <w:r>
+              <w:rPr>
+                <w:rFonts w:ascii="Times New Roman" w:eastAsia="Times New Roman" w:hAnsi="Times New Roman" w:cs="Times New Roman"/>
+                <w:color w:val="000000"/>
+              </w:rPr>
+              <w:t>1</w:t>
+            </w:r>
+          </w:p>
+        </w:tc>
+        <w:tc>
+          <w:tcPr>
+            <w:tcW w:w="1000" w:type="dxa"/>
+            <w:tcBorders>
+              <w:top w:val="single" w:sz="4" w:space="0" w:color="auto"/>
+            </w:tcBorders>
+            <w:noWrap/>
+            <w:hideMark/>
+          </w:tcPr>
+          <w:p>
+            <w:pPr>
+              <w:jc w:val="right"/>
+              <w:rPr>
+                <w:rFonts w:ascii="Times New Roman" w:eastAsia="Times New Roman" w:hAnsi="Times New Roman" w:cs="Times New Roman"/>
+                <w:color w:val="000000"/>
+              </w:rPr>
+            </w:pPr>
+            <w:r>
+              <w:rPr>
+                <w:rFonts w:ascii="Times New Roman" w:eastAsia="Times New Roman" w:hAnsi="Times New Roman" w:cs="Times New Roman"/>
+                <w:color w:val="000000"/>
+              </w:rPr>
+              <w:t>7</w:t>
+            </w:r>
+          </w:p>
+        </w:tc>
+      </w:tr>
+      <w:tr>
+        <w:trPr>
+          <w:trHeight w:val="300"/>
+          <w:jc w:val="center"/>
+        </w:trPr>
+        <w:tc>
+          <w:tcPr>
+            <w:tcW w:w="1233" w:type="dxa"/>
+            <w:noWrap/>
+            <w:hideMark/>
+          </w:tcPr>
+          <w:p>
+            <w:pPr>
+              <w:jc w:val="right"/>
+              <w:rPr>
+                <w:rFonts w:ascii="Times New Roman" w:eastAsia="Times New Roman" w:hAnsi="Times New Roman" w:cs="Times New Roman"/>
+                <w:color w:val="000000"/>
+              </w:rPr>
+            </w:pPr>
+            <w:r>
+              <w:rPr>
+                <w:rFonts w:ascii="Times New Roman" w:eastAsia="Times New Roman" w:hAnsi="Times New Roman" w:cs="Times New Roman"/>
+                <w:color w:val="000000"/>
+              </w:rPr>
+              <w:t>1</w:t>
+            </w:r>
+          </w:p>
+        </w:tc>
+        <w:tc>
+          <w:tcPr>
+            <w:tcW w:w="1390" w:type="dxa"/>
+            <w:noWrap/>
+            <w:hideMark/>
+          </w:tcPr>
+          <w:p>
+            <w:pPr>
+              <w:jc w:val="right"/>
+              <w:rPr>
+                <w:rFonts w:ascii="Times New Roman" w:eastAsia="Times New Roman" w:hAnsi="Times New Roman" w:cs="Times New Roman"/>
+                <w:color w:val="000000"/>
+              </w:rPr>
+            </w:pPr>
+            <w:r>
+              <w:rPr>
+                <w:rFonts w:ascii="Times New Roman" w:eastAsia="Times New Roman" w:hAnsi="Times New Roman" w:cs="Times New Roman"/>
+                <w:color w:val="000000"/>
+              </w:rPr>
+              <w:t>3</w:t>
+            </w:r>
+          </w:p>
+        </w:tc>
+        <w:tc>
+          <w:tcPr>
+            <w:tcW w:w="1123" w:type="dxa"/>
+            <w:noWrap/>
+            <w:hideMark/>
+          </w:tcPr>
+          <w:p>
+            <w:pPr>
+              <w:jc w:val="right"/>
+              <w:rPr>
+                <w:rFonts w:ascii="Times New Roman" w:eastAsia="Times New Roman" w:hAnsi="Times New Roman" w:cs="Times New Roman"/>
+                <w:color w:val="000000"/>
+              </w:rPr>
+            </w:pPr>
+            <w:r>
+              <w:rPr>
+                <w:rFonts w:ascii="Times New Roman" w:eastAsia="Times New Roman" w:hAnsi="Times New Roman" w:cs="Times New Roman"/>
+                <w:color w:val="000000"/>
+              </w:rPr>
+              <w:t>9</w:t>
+            </w:r>
+          </w:p>
+        </w:tc>
+        <w:tc>
+          <w:tcPr>
+            <w:tcW w:w="1000" w:type="dxa"/>
+            <w:noWrap/>
+            <w:hideMark/>
+          </w:tcPr>
+          <w:p>
+            <w:pPr>
+              <w:jc w:val="right"/>
+              <w:rPr>
+                <w:rFonts w:ascii="Times New Roman" w:eastAsia="Times New Roman" w:hAnsi="Times New Roman" w:cs="Times New Roman"/>
+                <w:color w:val="000000"/>
+              </w:rPr>
+            </w:pPr>
+            <w:r>
+              <w:rPr>
+                <w:rFonts w:ascii="Times New Roman" w:eastAsia="Times New Roman" w:hAnsi="Times New Roman" w:cs="Times New Roman"/>
+                <w:color w:val="000000"/>
+              </w:rPr>
+              <w:t>16</w:t>
+            </w:r>
+          </w:p>
+        </w:tc>
+      </w:tr>
+      <w:tr>
+        <w:trPr>
+          <w:trHeight w:val="300"/>
+          <w:jc w:val="center"/>
+        </w:trPr>
+        <w:tc>
+          <w:tcPr>
+            <w:tcW w:w="1233" w:type="dxa"/>
+            <w:noWrap/>
+            <w:hideMark/>
+          </w:tcPr>
+          <w:p>
+            <w:pPr>
+              <w:jc w:val="right"/>
+              <w:rPr>
+                <w:rFonts w:ascii="Times New Roman" w:eastAsia="Times New Roman" w:hAnsi="Times New Roman" w:cs="Times New Roman"/>
+                <w:color w:val="000000"/>
+              </w:rPr>
+            </w:pPr>
+            <w:r>
+              <w:rPr>
+                <w:rFonts w:ascii="Times New Roman" w:eastAsia="Times New Roman" w:hAnsi="Times New Roman" w:cs="Times New Roman"/>
+                <w:color w:val="000000"/>
+              </w:rPr>
+              <w:t>2</w:t>
+            </w:r>
+          </w:p>
+        </w:tc>
+        <w:tc>
+          <w:tcPr>
+            <w:tcW w:w="1390" w:type="dxa"/>
+            <w:noWrap/>
+            <w:hideMark/>
+          </w:tcPr>
+          <w:p>
+            <w:pPr>
+              <w:jc w:val="right"/>
+              <w:rPr>
+                <w:rFonts w:ascii="Times New Roman" w:eastAsia="Times New Roman" w:hAnsi="Times New Roman" w:cs="Times New Roman"/>
+                <w:color w:val="000000"/>
+              </w:rPr>
+            </w:pPr>
+            <w:r>
+              <w:rPr>
+                <w:rFonts w:ascii="Times New Roman" w:eastAsia="Times New Roman" w:hAnsi="Times New Roman" w:cs="Times New Roman"/>
+                <w:color w:val="000000"/>
+              </w:rPr>
+              <w:t>5</w:t>
+            </w:r>
+          </w:p>
+        </w:tc>
+        <w:tc>
+          <w:tcPr>
+            <w:tcW w:w="1123" w:type="dxa"/>
+            <w:noWrap/>
+            <w:hideMark/>
+          </w:tcPr>
+          <w:p>
+            <w:pPr>
+              <w:jc w:val="right"/>
+              <w:rPr>
+                <w:rFonts w:ascii="Times New Roman" w:eastAsia="Times New Roman" w:hAnsi="Times New Roman" w:cs="Times New Roman"/>
+                <w:color w:val="000000"/>
+              </w:rPr>
+            </w:pPr>
+            <w:r>
+              <w:rPr>
+                <w:rFonts w:ascii="Times New Roman" w:eastAsia="Times New Roman" w:hAnsi="Times New Roman" w:cs="Times New Roman"/>
+                <w:color w:val="000000"/>
+              </w:rPr>
+              <w:t>25</w:t>
+            </w:r>
+          </w:p>
+        </w:tc>
+        <w:tc>
+          <w:tcPr>
+            <w:tcW w:w="1000" w:type="dxa"/>
+            <w:noWrap/>
+            <w:hideMark/>
+          </w:tcPr>
+          <w:p>
+            <w:pPr>
+              <w:jc w:val="right"/>
+              <w:rPr>
+                <w:rFonts w:ascii="Times New Roman" w:eastAsia="Times New Roman" w:hAnsi="Times New Roman" w:cs="Times New Roman"/>
+                <w:color w:val="000000"/>
+              </w:rPr>
+            </w:pPr>
+            <w:r>
+              <w:rPr>
+                <w:rFonts w:ascii="Times New Roman" w:eastAsia="Times New Roman" w:hAnsi="Times New Roman" w:cs="Times New Roman"/>
+                <w:color w:val="000000"/>
+              </w:rPr>
+              <w:t>41</w:t>
+            </w:r>
+          </w:p>
+        </w:tc>
+      </w:tr>
+      <w:tr>
+        <w:trPr>
+          <w:trHeight w:val="300"/>
+          <w:jc w:val="center"/>
+        </w:trPr>
+        <w:tc>
+          <w:tcPr>
+            <w:tcW w:w="1233" w:type="dxa"/>
+            <w:noWrap/>
+            <w:hideMark/>
+          </w:tcPr>
+          <w:p>
+            <w:pPr>
+              <w:jc w:val="right"/>
+              <w:rPr>
+                <w:rFonts w:ascii="Times New Roman" w:eastAsia="Times New Roman" w:hAnsi="Times New Roman" w:cs="Times New Roman"/>
+                <w:color w:val="000000"/>
+              </w:rPr>
+            </w:pPr>
+            <w:r>
+              <w:rPr>
+                <w:rFonts w:ascii="Times New Roman" w:eastAsia="Times New Roman" w:hAnsi="Times New Roman" w:cs="Times New Roman"/>
+                <w:color w:val="000000"/>
+              </w:rPr>
+              <w:t>3</w:t>
+            </w:r>
+          </w:p>
+        </w:tc>
+        <w:tc>
+          <w:tcPr>
+            <w:tcW w:w="1390" w:type="dxa"/>
+            <w:noWrap/>
+            <w:hideMark/>
+          </w:tcPr>
+          <w:p>
+            <w:pPr>
+              <w:jc w:val="right"/>
+              <w:rPr>
+                <w:rFonts w:ascii="Times New Roman" w:eastAsia="Times New Roman" w:hAnsi="Times New Roman" w:cs="Times New Roman"/>
+                <w:color w:val="000000"/>
+              </w:rPr>
+            </w:pPr>
+            <w:r>
+              <w:rPr>
+                <w:rFonts w:ascii="Times New Roman" w:eastAsia="Times New Roman" w:hAnsi="Times New Roman" w:cs="Times New Roman"/>
+                <w:color w:val="000000"/>
+              </w:rPr>
+              <w:t>7</w:t>
+            </w:r>
+          </w:p>
+        </w:tc>
+        <w:tc>
+          <w:tcPr>
+            <w:tcW w:w="1123" w:type="dxa"/>
+            <w:noWrap/>
+            <w:hideMark/>
+          </w:tcPr>
+          <w:p>
+            <w:pPr>
+              <w:jc w:val="right"/>
+              <w:rPr>
+                <w:rFonts w:ascii="Times New Roman" w:eastAsia="Times New Roman" w:hAnsi="Times New Roman" w:cs="Times New Roman"/>
+                <w:color w:val="000000"/>
+              </w:rPr>
+            </w:pPr>
+            <w:r>
+              <w:rPr>
+                <w:rFonts w:ascii="Times New Roman" w:eastAsia="Times New Roman" w:hAnsi="Times New Roman" w:cs="Times New Roman"/>
+                <w:color w:val="000000"/>
+              </w:rPr>
+              <w:t>49</w:t>
+            </w:r>
+          </w:p>
+        </w:tc>
+        <w:tc>
+          <w:tcPr>
+            <w:tcW w:w="1000" w:type="dxa"/>
+            <w:noWrap/>
+            <w:hideMark/>
+          </w:tcPr>
+          <w:p>
+            <w:pPr>
+              <w:jc w:val="right"/>
+              <w:rPr>
+                <w:rFonts w:ascii="Times New Roman" w:eastAsia="Times New Roman" w:hAnsi="Times New Roman" w:cs="Times New Roman"/>
+                <w:color w:val="000000"/>
+              </w:rPr>
+            </w:pPr>
+            <w:r>
+              <w:rPr>
+                <w:rFonts w:ascii="Times New Roman" w:eastAsia="Times New Roman" w:hAnsi="Times New Roman" w:cs="Times New Roman"/>
+                <w:color w:val="000000"/>
+              </w:rPr>
+              <w:t>91</w:t>
+            </w:r>
+          </w:p>
+        </w:tc>
+      </w:tr>
+      <w:tr>
+        <w:trPr>
+          <w:trHeight w:val="300"/>
+          <w:jc w:val="center"/>
+        </w:trPr>
+        <w:tc>
+          <w:tcPr>
+            <w:tcW w:w="1233" w:type="dxa"/>
+            <w:noWrap/>
+            <w:hideMark/>
+          </w:tcPr>
+          <w:p>
+            <w:pPr>
+              <w:jc w:val="right"/>
+              <w:rPr>
+                <w:rFonts w:ascii="Times New Roman" w:eastAsia="Times New Roman" w:hAnsi="Times New Roman" w:cs="Times New Roman"/>
+                <w:color w:val="000000"/>
+              </w:rPr>
+            </w:pPr>
+            <w:r>
+              <w:rPr>
+                <w:rFonts w:ascii="Times New Roman" w:eastAsia="Times New Roman" w:hAnsi="Times New Roman" w:cs="Times New Roman"/>
+                <w:color w:val="000000"/>
+              </w:rPr>
+              <w:t>4</w:t>
+            </w:r>
+          </w:p>
+        </w:tc>
+        <w:tc>
+          <w:tcPr>
+            <w:tcW w:w="1390" w:type="dxa"/>
+            <w:noWrap/>
+            <w:hideMark/>
+          </w:tcPr>
+          <w:p>
+            <w:pPr>
+              <w:jc w:val="right"/>
+              <w:rPr>
+                <w:rFonts w:ascii="Times New Roman" w:eastAsia="Times New Roman" w:hAnsi="Times New Roman" w:cs="Times New Roman"/>
+                <w:color w:val="000000"/>
+              </w:rPr>
+            </w:pPr>
+            <w:r>
+              <w:rPr>
+                <w:rFonts w:ascii="Times New Roman" w:eastAsia="Times New Roman" w:hAnsi="Times New Roman" w:cs="Times New Roman"/>
+                <w:color w:val="000000"/>
+              </w:rPr>
+              <w:t>9</w:t>
+            </w:r>
+          </w:p>
+        </w:tc>
+        <w:tc>
+          <w:tcPr>
+            <w:tcW w:w="1123" w:type="dxa"/>
+            <w:noWrap/>
+            <w:hideMark/>
+          </w:tcPr>
+          <w:p>
+            <w:pPr>
+              <w:jc w:val="right"/>
+              <w:rPr>
+                <w:rFonts w:ascii="Times New Roman" w:eastAsia="Times New Roman" w:hAnsi="Times New Roman" w:cs="Times New Roman"/>
+                <w:color w:val="000000"/>
+              </w:rPr>
+            </w:pPr>
+            <w:r>
+              <w:rPr>
+                <w:rFonts w:ascii="Times New Roman" w:eastAsia="Times New Roman" w:hAnsi="Times New Roman" w:cs="Times New Roman"/>
+                <w:color w:val="000000"/>
+              </w:rPr>
+              <w:t>81</w:t>
+            </w:r>
+          </w:p>
+        </w:tc>
+        <w:tc>
+          <w:tcPr>
+            <w:tcW w:w="1000" w:type="dxa"/>
+            <w:noWrap/>
+            <w:hideMark/>
+          </w:tcPr>
+          <w:p>
+            <w:pPr>
+              <w:jc w:val="right"/>
+              <w:rPr>
+                <w:rFonts w:ascii="Times New Roman" w:eastAsia="Times New Roman" w:hAnsi="Times New Roman" w:cs="Times New Roman"/>
+                <w:color w:val="000000"/>
+              </w:rPr>
+            </w:pPr>
+            <w:r>
+              <w:rPr>
+                <w:rFonts w:ascii="Times New Roman" w:eastAsia="Times New Roman" w:hAnsi="Times New Roman" w:cs="Times New Roman"/>
+                <w:color w:val="000000"/>
+              </w:rPr>
+              <w:t>171</w:t>
+            </w:r>
+          </w:p>
+        </w:tc>
+      </w:tr>
+      <w:tr>
+        <w:trPr>
+          <w:trHeight w:val="300"/>
+          <w:jc w:val="center"/>
+        </w:trPr>
+        <w:tc>
+          <w:tcPr>
+            <w:tcW w:w="1233" w:type="dxa"/>
+            <w:noWrap/>
+            <w:hideMark/>
+          </w:tcPr>
+          <w:p>
+            <w:pPr>
+              <w:jc w:val="right"/>
+              <w:rPr>
+                <w:rFonts w:ascii="Times New Roman" w:eastAsia="Times New Roman" w:hAnsi="Times New Roman" w:cs="Times New Roman"/>
+                <w:color w:val="000000"/>
+              </w:rPr>
+            </w:pPr>
+            <w:r>
+              <w:rPr>
+                <w:rFonts w:ascii="Times New Roman" w:eastAsia="Times New Roman" w:hAnsi="Times New Roman" w:cs="Times New Roman"/>
+                <w:color w:val="000000"/>
+              </w:rPr>
+              <w:t>5</w:t>
+            </w:r>
+          </w:p>
+        </w:tc>
+        <w:tc>
+          <w:tcPr>
+            <w:tcW w:w="1390" w:type="dxa"/>
+            <w:noWrap/>
+            <w:hideMark/>
+          </w:tcPr>
+          <w:p>
+            <w:pPr>
+              <w:jc w:val="right"/>
+              <w:rPr>
+                <w:rFonts w:ascii="Times New Roman" w:eastAsia="Times New Roman" w:hAnsi="Times New Roman" w:cs="Times New Roman"/>
+                <w:color w:val="000000"/>
+              </w:rPr>
+            </w:pPr>
+            <w:r>
+              <w:rPr>
+                <w:rFonts w:ascii="Times New Roman" w:eastAsia="Times New Roman" w:hAnsi="Times New Roman" w:cs="Times New Roman"/>
+                <w:color w:val="000000"/>
+              </w:rPr>
+              <w:t>11</w:t>
+            </w:r>
+          </w:p>
+        </w:tc>
+        <w:tc>
+          <w:tcPr>
+            <w:tcW w:w="1123" w:type="dxa"/>
+            <w:noWrap/>
+            <w:hideMark/>
+          </w:tcPr>
+          <w:p>
+            <w:pPr>
+              <w:jc w:val="right"/>
+              <w:rPr>
+                <w:rFonts w:ascii="Times New Roman" w:eastAsia="Times New Roman" w:hAnsi="Times New Roman" w:cs="Times New Roman"/>
+                <w:color w:val="000000"/>
+              </w:rPr>
+            </w:pPr>
+            <w:r>
+              <w:rPr>
+                <w:rFonts w:ascii="Times New Roman" w:eastAsia="Times New Roman" w:hAnsi="Times New Roman" w:cs="Times New Roman"/>
+                <w:color w:val="000000"/>
+              </w:rPr>
+              <w:t>121</w:t>
+            </w:r>
+          </w:p>
+        </w:tc>
+        <w:tc>
+          <w:tcPr>
+            <w:tcW w:w="1000" w:type="dxa"/>
+            <w:noWrap/>
+            <w:hideMark/>
+          </w:tcPr>
+          <w:p>
+            <w:pPr>
+              <w:keepNext/>
+              <w:jc w:val="right"/>
+              <w:rPr>
+                <w:rFonts w:ascii="Times New Roman" w:eastAsia="Times New Roman" w:hAnsi="Times New Roman" w:cs="Times New Roman"/>
+                <w:color w:val="000000"/>
+              </w:rPr>
+            </w:pPr>
+            <w:r>
+              <w:rPr>
+                <w:rFonts w:ascii="Times New Roman" w:eastAsia="Times New Roman" w:hAnsi="Times New Roman" w:cs="Times New Roman"/>
+                <w:color w:val="000000"/>
+              </w:rPr>
+              <w:t>292</w:t>
+            </w:r>
+          </w:p>
+        </w:tc>
+      </w:tr>
+    </w:tbl>
+    <w:p>
+      <w:pPr>
+        <w:pStyle w:val="Caption"/>
+        <w:jc w:val="center"/>
+        <w:rPr>
+          <w:rFonts w:ascii="Times New Roman" w:hAnsi="Times New Roman" w:cs="Times New Roman"/>
+        </w:rPr>
+      </w:pPr>
+      <w:r>
+        <w:rPr>
+          <w:rFonts w:ascii="Times New Roman" w:hAnsi="Times New Roman" w:cs="Times New Roman"/>
+        </w:rPr>
+        <w:t xml:space="preserve">Table </w:t>
+      </w:r>
+      <w:r>
+        <w:rPr>
+          <w:rFonts w:ascii="Times New Roman" w:hAnsi="Times New Roman" w:cs="Times New Roman"/>
+        </w:rPr>
+        <w:fldChar w:fldCharType="begin"/>
+      </w:r>
+      <w:r>
+        <w:rPr>
+          <w:rFonts w:ascii="Times New Roman" w:hAnsi="Times New Roman" w:cs="Times New Roman"/>
+        </w:rPr>
+        <w:instrText xml:space="preserve"> SEQ Table \* ARABIC </w:instrText>
+      </w:r>
+      <w:r>
+        <w:rPr>
+          <w:rFonts w:ascii="Times New Roman" w:hAnsi="Times New Roman" w:cs="Times New Roman"/>
+        </w:rPr>
+        <w:fldChar w:fldCharType="separate"/>
+      </w:r>
+      <w:r>
+        <w:rPr>
+          <w:rFonts w:ascii="Times New Roman" w:hAnsi="Times New Roman" w:cs="Times New Roman"/>
+          <w:noProof/>
+        </w:rPr>
+        <w:t>1</w:t>
+      </w:r>
+      <w:r>
+        <w:rPr>
+          <w:rFonts w:ascii="Times New Roman" w:hAnsi="Times New Roman" w:cs="Times New Roman"/>
+        </w:rPr>
+        <w:fldChar w:fldCharType="end"/>
+      </w:r>
+      <w:r>
+        <w:rPr>
+          <w:rFonts w:ascii="Times New Roman" w:hAnsi="Times New Roman" w:cs="Times New Roman"/>
+        </w:rPr>
+        <w:t>: First six stages of problem</w:t>
+      </w:r>
+    </w:p>
+    <w:p>
+      <w:pPr>
+        <w:rPr>
+          <w:rFonts w:ascii="Times New Roman" w:hAnsi="Times New Roman" w:cs="Times New Roman"/>
+        </w:rPr>
+      </w:pPr>
+      <w:r>
+        <w:rPr>
+          <w:rFonts w:ascii="Times New Roman" w:hAnsi="Times New Roman" w:cs="Times New Roman"/>
+        </w:rPr>
+        <w:t xml:space="preserve">If we create an expression for the number of disks in a </w:t>
+      </w:r>
+      <w:proofErr w:type="gramStart"/>
+      <w:r>
+        <w:rPr>
+          <w:rFonts w:ascii="Times New Roman" w:hAnsi="Times New Roman" w:cs="Times New Roman"/>
+        </w:rPr>
+        <w:t>particular stage</w:t>
+      </w:r>
+      <w:proofErr w:type="gramEnd"/>
+      <w:r>
+        <w:rPr>
+          <w:rFonts w:ascii="Times New Roman" w:hAnsi="Times New Roman" w:cs="Times New Roman"/>
+        </w:rPr>
+        <w:t>, we can split it up into parts as shown:</w:t>
+      </w:r>
+    </w:p>
+    <w:p>
+      <w:pPr>
+        <w:rPr>
+          <w:rFonts w:ascii="Times New Roman" w:hAnsi="Times New Roman" w:cs="Times New Roman"/>
+        </w:rPr>
+      </w:pPr>
+    </w:p>
+    <w:p>
+      <w:pPr>
+        <w:rPr>
+          <w:rFonts w:ascii="Times New Roman" w:hAnsi="Times New Roman" w:cs="Times New Roman"/>
+        </w:rPr>
+      </w:pPr>
+      <w:r>
+        <w:rPr>
+          <w:rFonts w:ascii="Times New Roman" w:hAnsi="Times New Roman" w:cs="Times New Roman"/>
+        </w:rPr>
+        <w:t xml:space="preserve">We can build up an expression for the number of disks in a </w:t>
+      </w:r>
+      <w:proofErr w:type="gramStart"/>
+      <w:r>
+        <w:rPr>
+          <w:rFonts w:ascii="Times New Roman" w:hAnsi="Times New Roman" w:cs="Times New Roman"/>
+        </w:rPr>
+        <w:t>particular stage</w:t>
+      </w:r>
+      <w:proofErr w:type="gramEnd"/>
+      <w:r>
+        <w:rPr>
+          <w:rFonts w:ascii="Times New Roman" w:hAnsi="Times New Roman" w:cs="Times New Roman"/>
+        </w:rPr>
+        <w:t xml:space="preserve"> by breaking the expression into different parts and adding them together to get a total:</w:t>
+      </w:r>
+    </w:p>
+    <w:p>
+      <w:pPr>
+        <w:rPr>
+          <w:rFonts w:ascii="Times New Roman" w:hAnsi="Times New Roman" w:cs="Times New Roman"/>
+        </w:rPr>
+      </w:pPr>
       <w:bookmarkStart w:id="0" w:name="_GoBack"/>
+      <m:oMathPara>
+        <m:oMath>
+          <m:r>
+            <m:rPr>
+              <m:nor/>
+            </m:rPr>
+            <w:rPr>
+              <w:rFonts w:ascii="Cambria Math" w:hAnsi="Cambria Math" w:cs="Times New Roman"/>
+            </w:rPr>
+            <m:t xml:space="preserve">\being{align\*}Number\! of\! disks\! in\! previous\! stage:\!  </m:t>
+          </m:r>
+          <w:proofErr w:type="spellStart"/>
+          <m:r>
+            <m:rPr>
+              <m:nor/>
+            </m:rPr>
+            <w:rPr>
+              <w:rFonts w:ascii="Cambria Math" w:hAnsi="Cambria Math" w:cs="Times New Roman"/>
+            </w:rPr>
+            <m:t>D_n</m:t>
+          </m:r>
+        </m:oMath>
+      </m:oMathPara>
       <w:bookmarkEnd w:id="0"/>
-    </w:p>
-    <w:p>
-      <w:r>
+      <w:proofErr w:type="spellEnd"/>
+    </w:p>
+    <w:p>
+      <w:pPr>
+        <w:rPr>
+          <w:rFonts w:ascii="Times New Roman" w:hAnsi="Times New Roman" w:cs="Times New Roman"/>
+        </w:rPr>
+      </w:pPr>
+      <m:oMathPara>
+        <m:oMath>
+          <m:sSub>
+            <m:sSubPr>
+              <m:ctrlPr>
+                <w:rPr>
+                  <w:rFonts w:ascii="Cambria Math" w:hAnsi="Cambria Math" w:cs="Times New Roman"/>
+                  <w:i/>
+                </w:rPr>
+              </m:ctrlPr>
+            </m:sSubPr>
+            <m:e>
+              <m:r>
+                <w:rPr>
+                  <w:rFonts w:ascii="Cambria Math" w:hAnsi="Cambria Math" w:cs="Times New Roman"/>
+                </w:rPr>
+                <m:t>D</m:t>
+              </m:r>
+            </m:e>
+            <m:sub>
+              <m:r>
+                <w:rPr>
+                  <w:rFonts w:ascii="Cambria Math" w:hAnsi="Cambria Math" w:cs="Times New Roman"/>
+                </w:rPr>
+                <m:t>n</m:t>
+              </m:r>
+            </m:sub>
+          </m:sSub>
+          <m:r>
+            <w:rPr>
+              <w:rFonts w:ascii="Cambria Math" w:hAnsi="Cambria Math" w:cs="Times New Roman"/>
+            </w:rPr>
+            <m:t>=</m:t>
+          </m:r>
+          <m:sSub>
+            <m:sSubPr>
+              <m:ctrlPr>
+                <w:rPr>
+                  <w:rFonts w:ascii="Cambria Math" w:hAnsi="Cambria Math" w:cs="Times New Roman"/>
+                  <w:i/>
+                </w:rPr>
+              </m:ctrlPr>
+            </m:sSubPr>
+            <m:e>
+              <m:r>
+                <w:rPr>
+                  <w:rFonts w:ascii="Cambria Math" w:hAnsi="Cambria Math" w:cs="Times New Roman"/>
+                </w:rPr>
+                <m:t>D</m:t>
+              </m:r>
+            </m:e>
+            <m:sub>
+              <m:r>
+                <w:rPr>
+                  <w:rFonts w:ascii="Cambria Math" w:hAnsi="Cambria Math" w:cs="Times New Roman"/>
+                </w:rPr>
+                <m:t>n-1</m:t>
+              </m:r>
+            </m:sub>
+          </m:sSub>
+          <m:r>
+            <w:rPr>
+              <w:rFonts w:ascii="Cambria Math" w:hAnsi="Cambria Math" w:cs="Times New Roman"/>
+            </w:rPr>
+            <m:t>+di</m:t>
+          </m:r>
+          <m:sSub>
+            <m:sSubPr>
+              <m:ctrlPr>
+                <w:rPr>
+                  <w:rFonts w:ascii="Cambria Math" w:hAnsi="Cambria Math" w:cs="Times New Roman"/>
+                  <w:i/>
+                </w:rPr>
+              </m:ctrlPr>
+            </m:sSubPr>
+            <m:e>
+              <m:r>
+                <w:rPr>
+                  <w:rFonts w:ascii="Cambria Math" w:hAnsi="Cambria Math" w:cs="Times New Roman"/>
+                </w:rPr>
+                <m:t>m</m:t>
+              </m:r>
+            </m:e>
+            <m:sub>
+              <m:r>
+                <w:rPr>
+                  <w:rFonts w:ascii="Cambria Math" w:hAnsi="Cambria Math" w:cs="Times New Roman"/>
+                </w:rPr>
+                <m:t>n-1</m:t>
+              </m:r>
+            </m:sub>
+          </m:sSub>
+          <m:r>
+            <w:rPr>
+              <w:rFonts w:ascii="Cambria Math" w:hAnsi="Cambria Math" w:cs="Times New Roman"/>
+            </w:rPr>
+            <m:t>+2</m:t>
+          </m:r>
+          <m:d>
+            <m:dPr>
+              <m:ctrlPr>
+                <w:rPr>
+                  <w:rFonts w:ascii="Cambria Math" w:hAnsi="Cambria Math" w:cs="Times New Roman"/>
+                  <w:i/>
+                </w:rPr>
+              </m:ctrlPr>
+            </m:dPr>
+            <m:e>
+              <m:r>
+                <w:rPr>
+                  <w:rFonts w:ascii="Cambria Math" w:hAnsi="Cambria Math" w:cs="Times New Roman"/>
+                </w:rPr>
+                <m:t>di</m:t>
+              </m:r>
+              <m:sSub>
+                <m:sSubPr>
+                  <m:ctrlPr>
+                    <w:rPr>
+                      <w:rFonts w:ascii="Cambria Math" w:hAnsi="Cambria Math" w:cs="Times New Roman"/>
+                      <w:i/>
+                    </w:rPr>
+                  </m:ctrlPr>
+                </m:sSubPr>
+                <m:e>
+                  <m:r>
+                    <w:rPr>
+                      <w:rFonts w:ascii="Cambria Math" w:hAnsi="Cambria Math" w:cs="Times New Roman"/>
+                    </w:rPr>
+                    <m:t>m</m:t>
+                  </m:r>
+                </m:e>
+                <m:sub>
+                  <m:r>
+                    <w:rPr>
+                      <w:rFonts w:ascii="Cambria Math" w:hAnsi="Cambria Math" w:cs="Times New Roman"/>
+                    </w:rPr>
+                    <m:t>n</m:t>
+                  </m:r>
+                </m:sub>
+              </m:sSub>
+            </m:e>
+          </m:d>
+          <m:r>
+            <w:rPr>
+              <w:rFonts w:ascii="Cambria Math" w:hAnsi="Cambria Math" w:cs="Times New Roman"/>
+            </w:rPr>
+            <m:t>+2</m:t>
+          </m:r>
+          <m:d>
+            <m:dPr>
+              <m:ctrlPr>
+                <w:rPr>
+                  <w:rFonts w:ascii="Cambria Math" w:hAnsi="Cambria Math" w:cs="Times New Roman"/>
+                  <w:i/>
+                </w:rPr>
+              </m:ctrlPr>
+            </m:dPr>
+            <m:e>
+              <m:r>
+                <w:rPr>
+                  <w:rFonts w:ascii="Cambria Math" w:hAnsi="Cambria Math" w:cs="Times New Roman"/>
+                </w:rPr>
+                <m:t>di</m:t>
+              </m:r>
+              <m:sSub>
+                <m:sSubPr>
+                  <m:ctrlPr>
+                    <w:rPr>
+                      <w:rFonts w:ascii="Cambria Math" w:hAnsi="Cambria Math" w:cs="Times New Roman"/>
+                      <w:i/>
+                    </w:rPr>
+                  </m:ctrlPr>
+                </m:sSubPr>
+                <m:e>
+                  <m:r>
+                    <w:rPr>
+                      <w:rFonts w:ascii="Cambria Math" w:hAnsi="Cambria Math" w:cs="Times New Roman"/>
+                    </w:rPr>
+                    <m:t>m</m:t>
+                  </m:r>
+                </m:e>
+                <m:sub>
+                  <m:r>
+                    <w:rPr>
+                      <w:rFonts w:ascii="Cambria Math" w:hAnsi="Cambria Math" w:cs="Times New Roman"/>
+                    </w:rPr>
+                    <m:t>n-1</m:t>
+                  </m:r>
+                </m:sub>
+              </m:sSub>
+            </m:e>
+          </m:d>
+        </m:oMath>
+      </m:oMathPara>
+    </w:p>
+    <w:p>
+      <w:pPr>
+        <w:rPr>
+          <w:rFonts w:ascii="Times New Roman" w:hAnsi="Times New Roman" w:cs="Times New Roman"/>
+        </w:rPr>
+      </w:pPr>
+      <w:r>
+        <w:rPr>
+          <w:rFonts w:ascii="Times New Roman" w:hAnsi="Times New Roman" w:cs="Times New Roman"/>
+        </w:rPr>
         <w:t>Latex:</w:t>
       </w:r>
     </w:p>
     <w:p>
       <w:pPr>
         <w:rPr>
-          <w:rFonts w:eastAsiaTheme="minorEastAsia"/>
+          <w:rFonts w:ascii="Times New Roman" w:eastAsiaTheme="minorEastAsia" w:hAnsi="Times New Roman" w:cs="Times New Roman"/>
           <w:color w:val="333333"/>
           <w:sz w:val="21"/>
           <w:szCs w:val="21"/>
@@ -439,7 +1888,7 @@
             <m:fPr>
               <m:ctrlPr>
                 <w:rPr>
-                  <w:rFonts w:ascii="Cambria Math" w:hAnsi="Cambria Math" w:cs="Segoe UI"/>
+                  <w:rFonts w:ascii="Cambria Math" w:hAnsi="Cambria Math" w:cs="Times New Roman"/>
                   <w:color w:val="333333"/>
                   <w:sz w:val="21"/>
                   <w:szCs w:val="21"/>
@@ -453,7 +1902,7 @@
                   <m:sty m:val="p"/>
                 </m:rPr>
                 <w:rPr>
-                  <w:rFonts w:ascii="Cambria Math" w:hAnsi="Cambria Math" w:cs="Segoe UI"/>
+                  <w:rFonts w:ascii="Cambria Math" w:hAnsi="Cambria Math" w:cs="Times New Roman"/>
                   <w:color w:val="333333"/>
                   <w:sz w:val="21"/>
                   <w:szCs w:val="21"/>
@@ -468,7 +1917,7 @@
                   <m:sty m:val="p"/>
                 </m:rPr>
                 <w:rPr>
-                  <w:rFonts w:ascii="Cambria Math" w:hAnsi="Cambria Math" w:cs="Segoe UI"/>
+                  <w:rFonts w:ascii="Cambria Math" w:hAnsi="Cambria Math" w:cs="Times New Roman"/>
                   <w:color w:val="333333"/>
                   <w:sz w:val="21"/>
                   <w:szCs w:val="21"/>
@@ -482,7 +1931,7 @@
             <m:naryPr>
               <m:ctrlPr>
                 <w:rPr>
-                  <w:rFonts w:ascii="Cambria Math" w:hAnsi="Cambria Math" w:cs="Segoe UI"/>
+                  <w:rFonts w:ascii="Cambria Math" w:hAnsi="Cambria Math" w:cs="Times New Roman"/>
                   <w:color w:val="333333"/>
                   <w:sz w:val="21"/>
                   <w:szCs w:val="21"/>
@@ -496,7 +1945,7 @@
                   <m:sty m:val="p"/>
                 </m:rPr>
                 <w:rPr>
-                  <w:rFonts w:ascii="Cambria Math" w:hAnsi="Cambria Math" w:cs="Segoe UI"/>
+                  <w:rFonts w:ascii="Cambria Math" w:hAnsi="Cambria Math" w:cs="Times New Roman"/>
                   <w:color w:val="333333"/>
                   <w:sz w:val="21"/>
                   <w:szCs w:val="21"/>
@@ -511,7 +1960,7 @@
                   <m:sty m:val="p"/>
                 </m:rPr>
                 <w:rPr>
-                  <w:rFonts w:ascii="Cambria Math" w:hAnsi="Cambria Math" w:cs="Segoe UI"/>
+                  <w:rFonts w:ascii="Cambria Math" w:hAnsi="Cambria Math" w:cs="Times New Roman"/>
                   <w:color w:val="333333"/>
                   <w:sz w:val="21"/>
                   <w:szCs w:val="21"/>
@@ -525,7 +1974,7 @@
                 <m:fPr>
                   <m:ctrlPr>
                     <w:rPr>
-                      <w:rFonts w:ascii="Cambria Math" w:hAnsi="Cambria Math" w:cs="Segoe UI"/>
+                      <w:rFonts w:ascii="Cambria Math" w:hAnsi="Cambria Math" w:cs="Times New Roman"/>
                       <w:color w:val="333333"/>
                       <w:sz w:val="21"/>
                       <w:szCs w:val="21"/>
@@ -539,7 +1988,7 @@
                       <m:sty m:val="p"/>
                     </m:rPr>
                     <w:rPr>
-                      <w:rFonts w:ascii="Cambria Math" w:hAnsi="Cambria Math" w:cs="Segoe UI"/>
+                      <w:rFonts w:ascii="Cambria Math" w:hAnsi="Cambria Math" w:cs="Times New Roman"/>
                       <w:color w:val="333333"/>
                       <w:sz w:val="21"/>
                       <w:szCs w:val="21"/>
@@ -554,7 +2003,7 @@
                       <m:sty m:val="p"/>
                     </m:rPr>
                     <w:rPr>
-                      <w:rFonts w:ascii="Cambria Math" w:hAnsi="Cambria Math" w:cs="Segoe UI"/>
+                      <w:rFonts w:ascii="Cambria Math" w:hAnsi="Cambria Math" w:cs="Times New Roman"/>
                       <w:color w:val="333333"/>
                       <w:sz w:val="21"/>
                       <w:szCs w:val="21"/>
@@ -566,7 +2015,7 @@
                     <m:funcPr>
                       <m:ctrlPr>
                         <w:rPr>
-                          <w:rFonts w:ascii="Cambria Math" w:hAnsi="Cambria Math" w:cs="Segoe UI"/>
+                          <w:rFonts w:ascii="Cambria Math" w:hAnsi="Cambria Math" w:cs="Times New Roman"/>
                           <w:color w:val="333333"/>
                           <w:sz w:val="21"/>
                           <w:szCs w:val="21"/>
@@ -580,7 +2029,7 @@
                           <m:sty m:val="p"/>
                         </m:rPr>
                         <w:rPr>
-                          <w:rFonts w:ascii="Cambria Math" w:hAnsi="Cambria Math" w:cs="Segoe UI"/>
+                          <w:rFonts w:ascii="Cambria Math" w:hAnsi="Cambria Math" w:cs="Times New Roman"/>
                           <w:color w:val="333333"/>
                           <w:sz w:val="21"/>
                           <w:szCs w:val="21"/>
@@ -595,7 +2044,7 @@
                           <m:sty m:val="p"/>
                         </m:rPr>
                         <w:rPr>
-                          <w:rFonts w:ascii="Cambria Math" w:hAnsi="Cambria Math" w:cs="Segoe UI"/>
+                          <w:rFonts w:ascii="Cambria Math" w:hAnsi="Cambria Math" w:cs="Times New Roman"/>
                           <w:color w:val="333333"/>
                           <w:sz w:val="21"/>
                           <w:szCs w:val="21"/>
@@ -614,7 +2063,7 @@
               <m:sty m:val="p"/>
             </m:rPr>
             <w:rPr>
-              <w:rFonts w:ascii="Cambria Math" w:hAnsi="Cambria Math" w:cs="Segoe UI"/>
+              <w:rFonts w:ascii="Cambria Math" w:hAnsi="Cambria Math" w:cs="Times New Roman"/>
               <w:color w:val="333333"/>
               <w:sz w:val="21"/>
               <w:szCs w:val="21"/>
@@ -626,7 +2075,7 @@
             <m:fPr>
               <m:ctrlPr>
                 <w:rPr>
-                  <w:rFonts w:ascii="Cambria Math" w:hAnsi="Cambria Math" w:cs="Segoe UI"/>
+                  <w:rFonts w:ascii="Cambria Math" w:hAnsi="Cambria Math" w:cs="Times New Roman"/>
                   <w:color w:val="333333"/>
                   <w:sz w:val="21"/>
                   <w:szCs w:val="21"/>
@@ -640,7 +2089,7 @@
                   <m:sty m:val="p"/>
                 </m:rPr>
                 <w:rPr>
-                  <w:rFonts w:ascii="Cambria Math" w:hAnsi="Cambria Math" w:cs="Segoe UI"/>
+                  <w:rFonts w:ascii="Cambria Math" w:hAnsi="Cambria Math" w:cs="Times New Roman"/>
                   <w:color w:val="333333"/>
                   <w:sz w:val="21"/>
                   <w:szCs w:val="21"/>
@@ -655,7 +2104,7 @@
                   <m:degHide m:val="1"/>
                   <m:ctrlPr>
                     <w:rPr>
-                      <w:rFonts w:ascii="Cambria Math" w:hAnsi="Cambria Math" w:cs="Segoe UI"/>
+                      <w:rFonts w:ascii="Cambria Math" w:hAnsi="Cambria Math" w:cs="Times New Roman"/>
                       <w:color w:val="333333"/>
                       <w:sz w:val="21"/>
                       <w:szCs w:val="21"/>
@@ -666,7 +2115,7 @@
                 <m:deg>
                   <m:ctrlPr>
                     <w:rPr>
-                      <w:rFonts w:ascii="Cambria Math" w:hAnsi="Cambria Math" w:cs="Segoe UI"/>
+                      <w:rFonts w:ascii="Cambria Math" w:hAnsi="Cambria Math" w:cs="Times New Roman"/>
                       <w:i/>
                       <w:color w:val="333333"/>
                       <w:sz w:val="21"/>
@@ -680,7 +2129,7 @@
                     <m:sSupPr>
                       <m:ctrlPr>
                         <w:rPr>
-                          <w:rFonts w:ascii="Cambria Math" w:hAnsi="Cambria Math" w:cs="Segoe UI"/>
+                          <w:rFonts w:ascii="Cambria Math" w:hAnsi="Cambria Math" w:cs="Times New Roman"/>
                           <w:color w:val="333333"/>
                           <w:sz w:val="21"/>
                           <w:szCs w:val="21"/>
@@ -694,7 +2143,7 @@
                           <m:sty m:val="p"/>
                         </m:rPr>
                         <w:rPr>
-                          <w:rFonts w:ascii="Cambria Math" w:hAnsi="Cambria Math" w:cs="Segoe UI"/>
+                          <w:rFonts w:ascii="Cambria Math" w:hAnsi="Cambria Math" w:cs="Times New Roman"/>
                           <w:color w:val="333333"/>
                           <w:sz w:val="21"/>
                           <w:szCs w:val="21"/>
@@ -709,7 +2158,7 @@
                           <m:sty m:val="p"/>
                         </m:rPr>
                         <w:rPr>
-                          <w:rFonts w:ascii="Cambria Math" w:hAnsi="Cambria Math" w:cs="Segoe UI"/>
+                          <w:rFonts w:ascii="Cambria Math" w:hAnsi="Cambria Math" w:cs="Times New Roman"/>
                           <w:color w:val="333333"/>
                           <w:sz w:val="21"/>
                           <w:szCs w:val="21"/>
@@ -724,7 +2173,7 @@
                       <m:sty m:val="p"/>
                     </m:rPr>
                     <w:rPr>
-                      <w:rFonts w:ascii="Cambria Math" w:hAnsi="Cambria Math" w:cs="Segoe UI"/>
+                      <w:rFonts w:ascii="Cambria Math" w:hAnsi="Cambria Math" w:cs="Times New Roman"/>
                       <w:color w:val="333333"/>
                       <w:sz w:val="21"/>
                       <w:szCs w:val="21"/>
@@ -736,7 +2185,7 @@
                     <m:sSupPr>
                       <m:ctrlPr>
                         <w:rPr>
-                          <w:rFonts w:ascii="Cambria Math" w:hAnsi="Cambria Math" w:cs="Segoe UI"/>
+                          <w:rFonts w:ascii="Cambria Math" w:hAnsi="Cambria Math" w:cs="Times New Roman"/>
                           <w:color w:val="333333"/>
                           <w:sz w:val="21"/>
                           <w:szCs w:val="21"/>
@@ -750,7 +2199,7 @@
                           <m:sty m:val="p"/>
                         </m:rPr>
                         <w:rPr>
-                          <w:rFonts w:ascii="Cambria Math" w:hAnsi="Cambria Math" w:cs="Segoe UI"/>
+                          <w:rFonts w:ascii="Cambria Math" w:hAnsi="Cambria Math" w:cs="Times New Roman"/>
                           <w:color w:val="333333"/>
                           <w:sz w:val="21"/>
                           <w:szCs w:val="21"/>
@@ -765,7 +2214,7 @@
                           <m:sty m:val="p"/>
                         </m:rPr>
                         <w:rPr>
-                          <w:rFonts w:ascii="Cambria Math" w:hAnsi="Cambria Math" w:cs="Segoe UI"/>
+                          <w:rFonts w:ascii="Cambria Math" w:hAnsi="Cambria Math" w:cs="Times New Roman"/>
                           <w:color w:val="333333"/>
                           <w:sz w:val="21"/>
                           <w:szCs w:val="21"/>
@@ -785,7 +2234,7 @@
     <w:p>
       <w:pPr>
         <w:rPr>
-          <w:rFonts w:ascii="Segoe UI" w:hAnsi="Segoe UI" w:cs="Segoe UI"/>
+          <w:rFonts w:ascii="Times New Roman" w:hAnsi="Times New Roman" w:cs="Times New Roman"/>
           <w:color w:val="333333"/>
           <w:sz w:val="21"/>
           <w:szCs w:val="21"/>
@@ -794,7 +2243,7 @@
       </w:pPr>
       <w:r>
         <w:rPr>
-          <w:rFonts w:ascii="Segoe UI" w:hAnsi="Segoe UI" w:cs="Segoe UI"/>
+          <w:rFonts w:ascii="Times New Roman" w:hAnsi="Times New Roman" w:cs="Times New Roman"/>
           <w:color w:val="333333"/>
           <w:sz w:val="21"/>
           <w:szCs w:val="21"/>
@@ -805,7 +2254,7 @@
       <w:proofErr w:type="gramStart"/>
       <w:r>
         <w:rPr>
-          <w:rFonts w:ascii="Segoe UI" w:hAnsi="Segoe UI" w:cs="Segoe UI"/>
+          <w:rFonts w:ascii="Times New Roman" w:hAnsi="Times New Roman" w:cs="Times New Roman"/>
           <w:color w:val="333333"/>
           <w:sz w:val="21"/>
           <w:szCs w:val="21"/>
@@ -816,7 +2265,7 @@
       <w:proofErr w:type="gramEnd"/>
       <w:r>
         <w:rPr>
-          <w:rFonts w:ascii="Segoe UI" w:hAnsi="Segoe UI" w:cs="Segoe UI"/>
+          <w:rFonts w:ascii="Times New Roman" w:hAnsi="Times New Roman" w:cs="Times New Roman"/>
           <w:color w:val="333333"/>
           <w:sz w:val="21"/>
           <w:szCs w:val="21"/>
@@ -828,6 +2277,7 @@
     <w:p>
       <w:pPr>
         <w:rPr>
+          <w:rFonts w:ascii="Times New Roman" w:hAnsi="Times New Roman" w:cs="Times New Roman"/>
           <w:vertAlign w:val="subscript"/>
         </w:rPr>
       </w:pPr>
@@ -1493,6 +2943,25 @@
       <w:szCs w:val="18"/>
     </w:rPr>
   </w:style>
+  <w:style w:type="table" w:styleId="TableGrid">
+    <w:name w:val="Table Grid"/>
+    <w:basedOn w:val="TableNormal"/>
+    <w:uiPriority w:val="39"/>
+    <w:rsid w:val="00E170B9"/>
+    <w:pPr>
+      <w:spacing w:after="0" w:line="240" w:lineRule="auto"/>
+    </w:pPr>
+    <w:tblPr>
+      <w:tblBorders>
+        <w:top w:val="single" w:sz="4" w:space="0" w:color="auto"/>
+        <w:left w:val="single" w:sz="4" w:space="0" w:color="auto"/>
+        <w:bottom w:val="single" w:sz="4" w:space="0" w:color="auto"/>
+        <w:right w:val="single" w:sz="4" w:space="0" w:color="auto"/>
+        <w:insideH w:val="single" w:sz="4" w:space="0" w:color="auto"/>
+        <w:insideV w:val="single" w:sz="4" w:space="0" w:color="auto"/>
+      </w:tblBorders>
+    </w:tblPr>
+  </w:style>
 </w:styles>
 </file>
 

</xml_diff>

<commit_message>
Save for conversion to LaTeX
</commit_message>
<xml_diff>
--- a/InductionProof/InductionProof.docx
+++ b/InductionProof/InductionProof.docx
@@ -314,7 +314,13 @@
         <w:rPr>
           <w:rFonts w:ascii="Times New Roman" w:hAnsi="Times New Roman" w:cs="Times New Roman"/>
         </w:rPr>
-        <w:t>: Stage 0</w:t>
+        <w:t xml:space="preserve">: Stage </w:t>
+      </w:r>
+      <w:r>
+        <w:rPr>
+          <w:rFonts w:ascii="Times New Roman" w:hAnsi="Times New Roman" w:cs="Times New Roman"/>
+        </w:rPr>
+        <w:t>1</w:t>
       </w:r>
     </w:p>
     <w:p>
@@ -397,13 +403,7 @@
         <w:rPr>
           <w:rFonts w:ascii="Times New Roman" w:hAnsi="Times New Roman" w:cs="Times New Roman"/>
         </w:rPr>
-        <w:instrText xml:space="preserve"> S</w:instrText>
-      </w:r>
-      <w:r>
-        <w:rPr>
-          <w:rFonts w:ascii="Times New Roman" w:hAnsi="Times New Roman" w:cs="Times New Roman"/>
-        </w:rPr>
-        <w:instrText xml:space="preserve">EQ Figure \* ARABIC </w:instrText>
+        <w:instrText xml:space="preserve"> SEQ Figure \* ARABIC </w:instrText>
       </w:r>
       <w:r>
         <w:rPr>
@@ -429,7 +429,13 @@
         <w:rPr>
           <w:rFonts w:ascii="Times New Roman" w:hAnsi="Times New Roman" w:cs="Times New Roman"/>
         </w:rPr>
-        <w:t>: Stage 1</w:t>
+        <w:t xml:space="preserve">: Stage </w:t>
+      </w:r>
+      <w:r>
+        <w:rPr>
+          <w:rFonts w:ascii="Times New Roman" w:hAnsi="Times New Roman" w:cs="Times New Roman"/>
+        </w:rPr>
+        <w:t>2</w:t>
       </w:r>
     </w:p>
     <w:p>
@@ -544,7 +550,7 @@
         <w:rPr>
           <w:rFonts w:ascii="Times New Roman" w:hAnsi="Times New Roman" w:cs="Times New Roman"/>
         </w:rPr>
-        <w:t>2</w:t>
+        <w:t>3</w:t>
       </w:r>
     </w:p>
     <w:p>
@@ -659,7 +665,7 @@
         <w:rPr>
           <w:rFonts w:ascii="Times New Roman" w:hAnsi="Times New Roman" w:cs="Times New Roman"/>
         </w:rPr>
-        <w:t>3</w:t>
+        <w:t>4</w:t>
       </w:r>
     </w:p>
     <w:p>
@@ -937,7 +943,7 @@
                 <w:rFonts w:ascii="Times New Roman" w:eastAsia="Times New Roman" w:hAnsi="Times New Roman" w:cs="Times New Roman"/>
                 <w:color w:val="000000"/>
               </w:rPr>
-              <w:t>0</w:t>
+              <w:t>1</w:t>
             </w:r>
           </w:p>
         </w:tc>
@@ -1044,7 +1050,7 @@
                 <w:rFonts w:ascii="Times New Roman" w:eastAsia="Times New Roman" w:hAnsi="Times New Roman" w:cs="Times New Roman"/>
                 <w:color w:val="000000"/>
               </w:rPr>
-              <w:t>1</w:t>
+              <w:t>2</w:t>
             </w:r>
           </w:p>
         </w:tc>
@@ -1142,7 +1148,7 @@
                 <w:rFonts w:ascii="Times New Roman" w:eastAsia="Times New Roman" w:hAnsi="Times New Roman" w:cs="Times New Roman"/>
                 <w:color w:val="000000"/>
               </w:rPr>
-              <w:t>2</w:t>
+              <w:t>3</w:t>
             </w:r>
           </w:p>
         </w:tc>
@@ -1240,7 +1246,7 @@
                 <w:rFonts w:ascii="Times New Roman" w:eastAsia="Times New Roman" w:hAnsi="Times New Roman" w:cs="Times New Roman"/>
                 <w:color w:val="000000"/>
               </w:rPr>
-              <w:t>3</w:t>
+              <w:t>4</w:t>
             </w:r>
           </w:p>
         </w:tc>
@@ -1309,7 +1315,14 @@
                 <w:rFonts w:ascii="Times New Roman" w:eastAsia="Times New Roman" w:hAnsi="Times New Roman" w:cs="Times New Roman"/>
                 <w:color w:val="000000"/>
               </w:rPr>
-              <w:t>91</w:t>
+              <w:t>9</w:t>
+            </w:r>
+            <w:r>
+              <w:rPr>
+                <w:rFonts w:ascii="Times New Roman" w:eastAsia="Times New Roman" w:hAnsi="Times New Roman" w:cs="Times New Roman"/>
+                <w:color w:val="000000"/>
+              </w:rPr>
+              <w:t>0</w:t>
             </w:r>
           </w:p>
         </w:tc>
@@ -1338,7 +1351,7 @@
                 <w:rFonts w:ascii="Times New Roman" w:eastAsia="Times New Roman" w:hAnsi="Times New Roman" w:cs="Times New Roman"/>
                 <w:color w:val="000000"/>
               </w:rPr>
-              <w:t>4</w:t>
+              <w:t>5</w:t>
             </w:r>
           </w:p>
         </w:tc>
@@ -1436,7 +1449,7 @@
                 <w:rFonts w:ascii="Times New Roman" w:eastAsia="Times New Roman" w:hAnsi="Times New Roman" w:cs="Times New Roman"/>
                 <w:color w:val="000000"/>
               </w:rPr>
-              <w:t>5</w:t>
+              <w:t>6</w:t>
             </w:r>
           </w:p>
         </w:tc>
@@ -1574,711 +1587,2639 @@
         <w:rPr>
           <w:rFonts w:ascii="Times New Roman" w:hAnsi="Times New Roman" w:cs="Times New Roman"/>
         </w:rPr>
-        <w:t xml:space="preserve">If we create an expression for the number of disks in a </w:t>
+        <w:t xml:space="preserve">If the reader examines the </w:t>
+      </w:r>
+      <w:r>
+        <w:rPr>
+          <w:rFonts w:ascii="Times New Roman" w:hAnsi="Times New Roman" w:cs="Times New Roman"/>
+        </w:rPr>
+        <w:t>previous figures showing the disks, the dimension of the square (seen from the top down) can be derived from the current step number:</w:t>
+      </w:r>
+    </w:p>
+    <w:p>
+      <w:pPr>
+        <w:rPr>
+          <w:rFonts w:ascii="Times New Roman" w:hAnsi="Times New Roman" w:cs="Times New Roman"/>
+        </w:rPr>
+      </w:pPr>
+      <w:r>
+        <w:rPr>
+          <w:rFonts w:ascii="Times New Roman" w:hAnsi="Times New Roman" w:cs="Times New Roman"/>
+        </w:rPr>
+        <w:t>[</w:t>
+      </w:r>
+      <w:proofErr w:type="spellStart"/>
+      <w:r>
+        <w:rPr>
+          <w:rFonts w:ascii="Times New Roman" w:hAnsi="Times New Roman" w:cs="Times New Roman"/>
+        </w:rPr>
+        <w:t>LaTeX</w:t>
+      </w:r>
+      <w:proofErr w:type="spellEnd"/>
+      <w:r>
+        <w:rPr>
+          <w:rFonts w:ascii="Times New Roman" w:hAnsi="Times New Roman" w:cs="Times New Roman"/>
+        </w:rPr>
+        <w:t xml:space="preserve"> 1: </w:t>
+      </w:r>
+      <w:r>
+        <w:rPr>
+          <w:rFonts w:ascii="Times New Roman" w:hAnsi="Times New Roman" w:cs="Times New Roman"/>
+        </w:rPr>
+        <w:t xml:space="preserve">Expression showing the summation of different parts of the </w:t>
+      </w:r>
+      <w:proofErr w:type="spellStart"/>
+      <w:r>
+        <w:rPr>
+          <w:rFonts w:ascii="Times New Roman" w:hAnsi="Times New Roman" w:cs="Times New Roman"/>
+        </w:rPr>
+        <w:t>D</w:t>
+      </w:r>
+      <w:r>
+        <w:rPr>
+          <w:rFonts w:ascii="Times New Roman" w:hAnsi="Times New Roman" w:cs="Times New Roman"/>
+          <w:vertAlign w:val="subscript"/>
+        </w:rPr>
+        <w:t>n</w:t>
+      </w:r>
+      <w:proofErr w:type="spellEnd"/>
+      <w:r>
+        <w:rPr>
+          <w:rFonts w:ascii="Times New Roman" w:hAnsi="Times New Roman" w:cs="Times New Roman"/>
+        </w:rPr>
+        <w:t xml:space="preserve"> definition]</w:t>
+      </w:r>
+    </w:p>
+    <w:p>
+      <w:pPr>
+        <w:rPr>
+          <w:rFonts w:ascii="Times New Roman" w:hAnsi="Times New Roman" w:cs="Times New Roman"/>
+        </w:rPr>
+      </w:pPr>
+      <w:r>
+        <w:rPr>
+          <w:rFonts w:ascii="Times New Roman" w:hAnsi="Times New Roman" w:cs="Times New Roman"/>
+        </w:rPr>
+        <w:t>The following portion of this document will derive expressions for the above expressions.</w:t>
+      </w:r>
+    </w:p>
+    <w:p>
+      <w:pPr>
+        <w:rPr>
+          <w:rFonts w:ascii="Times New Roman" w:hAnsi="Times New Roman" w:cs="Times New Roman"/>
+        </w:rPr>
+      </w:pPr>
+      <w:r>
+        <w:rPr>
+          <w:rFonts w:ascii="Times New Roman" w:hAnsi="Times New Roman" w:cs="Times New Roman"/>
+        </w:rPr>
+        <w:t xml:space="preserve">Part of this expression depends on defining the number of stacks in the previous step based on the current step number.  The dimension of a square for the present step is simply an increase of the dimension of the previous step by two.  </w:t>
+      </w:r>
+      <w:r>
+        <w:rPr>
+          <w:rFonts w:ascii="Times New Roman" w:hAnsi="Times New Roman" w:cs="Times New Roman"/>
+        </w:rPr>
+        <w:t>It is also related to the current step number according to the following equation:</w:t>
+      </w:r>
+    </w:p>
+    <w:p>
+      <w:pPr>
+        <w:rPr>
+          <w:rFonts w:ascii="Times New Roman" w:hAnsi="Times New Roman" w:cs="Times New Roman"/>
+        </w:rPr>
+      </w:pPr>
+      <w:r>
+        <w:rPr>
+          <w:rFonts w:ascii="Times New Roman" w:hAnsi="Times New Roman" w:cs="Times New Roman"/>
+        </w:rPr>
+        <w:t>[</w:t>
+      </w:r>
+      <w:proofErr w:type="spellStart"/>
+      <w:r>
+        <w:rPr>
+          <w:rFonts w:ascii="Times New Roman" w:hAnsi="Times New Roman" w:cs="Times New Roman"/>
+        </w:rPr>
+        <w:t>LaTeX</w:t>
+      </w:r>
+      <w:proofErr w:type="spellEnd"/>
+      <w:r>
+        <w:rPr>
+          <w:rFonts w:ascii="Times New Roman" w:hAnsi="Times New Roman" w:cs="Times New Roman"/>
+        </w:rPr>
+        <w:t xml:space="preserve"> 2: Expression showing the dimension derivation [2</w:t>
+      </w:r>
+      <w:r>
+        <w:rPr>
+          <w:rFonts w:ascii="Times New Roman" w:hAnsi="Times New Roman" w:cs="Times New Roman"/>
+        </w:rPr>
+        <w:t>n</w:t>
+      </w:r>
+      <w:r>
+        <w:rPr>
+          <w:rFonts w:ascii="Times New Roman" w:hAnsi="Times New Roman" w:cs="Times New Roman"/>
+        </w:rPr>
+        <w:t>-</w:t>
+      </w:r>
+      <w:r>
+        <w:rPr>
+          <w:rFonts w:ascii="Times New Roman" w:hAnsi="Times New Roman" w:cs="Times New Roman"/>
+        </w:rPr>
+        <w:t>3</w:t>
+      </w:r>
+      <w:r>
+        <w:rPr>
+          <w:rFonts w:ascii="Times New Roman" w:hAnsi="Times New Roman" w:cs="Times New Roman"/>
+        </w:rPr>
+        <w:t>]</w:t>
+      </w:r>
+    </w:p>
+    <w:p>
+      <w:pPr>
+        <w:rPr>
+          <w:rFonts w:ascii="Times New Roman" w:hAnsi="Times New Roman" w:cs="Times New Roman"/>
+        </w:rPr>
+      </w:pPr>
+      <w:r>
+        <w:rPr>
+          <w:rFonts w:ascii="Times New Roman" w:hAnsi="Times New Roman" w:cs="Times New Roman"/>
+        </w:rPr>
+        <w:t>The top and bottom row lengths which will be added to this problem are an increase by two of the top and bottom row lengths from the previous step.  It can also be derived from the current step number as shown:</w:t>
+      </w:r>
+    </w:p>
+    <w:p>
+      <w:pPr>
+        <w:rPr>
+          <w:rFonts w:ascii="Times New Roman" w:hAnsi="Times New Roman" w:cs="Times New Roman"/>
+        </w:rPr>
+      </w:pPr>
+      <w:r>
+        <w:rPr>
+          <w:rFonts w:ascii="Times New Roman" w:hAnsi="Times New Roman" w:cs="Times New Roman"/>
+        </w:rPr>
+        <w:t>[</w:t>
+      </w:r>
+      <w:proofErr w:type="spellStart"/>
+      <w:r>
+        <w:rPr>
+          <w:rFonts w:ascii="Times New Roman" w:hAnsi="Times New Roman" w:cs="Times New Roman"/>
+        </w:rPr>
+        <w:t>LaTeX</w:t>
+      </w:r>
+      <w:proofErr w:type="spellEnd"/>
+      <w:r>
+        <w:rPr>
+          <w:rFonts w:ascii="Times New Roman" w:hAnsi="Times New Roman" w:cs="Times New Roman"/>
+        </w:rPr>
+        <w:t xml:space="preserve"> </w:t>
+      </w:r>
+      <w:r>
+        <w:rPr>
+          <w:rFonts w:ascii="Times New Roman" w:hAnsi="Times New Roman" w:cs="Times New Roman"/>
+        </w:rPr>
+        <w:t>3: Expression showing the top/bottom length expression based on the current step number (</w:t>
+      </w:r>
+      <w:r>
+        <w:rPr>
+          <w:rFonts w:ascii="Times New Roman" w:hAnsi="Times New Roman" w:cs="Times New Roman"/>
+        </w:rPr>
+        <w:t>n</w:t>
+      </w:r>
+      <w:r>
+        <w:rPr>
+          <w:rFonts w:ascii="Times New Roman" w:hAnsi="Times New Roman" w:cs="Times New Roman"/>
+        </w:rPr>
+        <w:t>)</w:t>
+      </w:r>
+    </w:p>
+    <w:p>
+      <w:pPr>
+        <w:rPr>
+          <w:rFonts w:ascii="Times New Roman" w:hAnsi="Times New Roman" w:cs="Times New Roman"/>
+        </w:rPr>
+      </w:pPr>
+      <w:r>
+        <w:rPr>
+          <w:rFonts w:ascii="Times New Roman" w:hAnsi="Times New Roman" w:cs="Times New Roman"/>
+        </w:rPr>
+        <w:t>2(2(</w:t>
+      </w:r>
+      <w:r>
+        <w:rPr>
+          <w:rFonts w:ascii="Times New Roman" w:hAnsi="Times New Roman" w:cs="Times New Roman"/>
+        </w:rPr>
+        <w:t>n</w:t>
+      </w:r>
+      <w:r>
+        <w:rPr>
+          <w:rFonts w:ascii="Times New Roman" w:hAnsi="Times New Roman" w:cs="Times New Roman"/>
+        </w:rPr>
+        <w:t>)</w:t>
+      </w:r>
+      <w:r>
+        <w:rPr>
+          <w:rFonts w:ascii="Times New Roman" w:hAnsi="Times New Roman" w:cs="Times New Roman"/>
+        </w:rPr>
+        <w:t>-</w:t>
+      </w:r>
+      <w:r>
+        <w:rPr>
+          <w:rFonts w:ascii="Times New Roman" w:hAnsi="Times New Roman" w:cs="Times New Roman"/>
+        </w:rPr>
+        <w:t>1)</w:t>
+      </w:r>
+      <w:r>
+        <w:rPr>
+          <w:rFonts w:ascii="Times New Roman" w:hAnsi="Times New Roman" w:cs="Times New Roman"/>
+        </w:rPr>
+        <w:t>]</w:t>
+      </w:r>
+    </w:p>
+    <w:p>
+      <w:pPr>
+        <w:rPr>
+          <w:rFonts w:ascii="Times New Roman" w:hAnsi="Times New Roman" w:cs="Times New Roman"/>
+        </w:rPr>
+      </w:pPr>
+      <w:r>
+        <w:rPr>
+          <w:rFonts w:ascii="Times New Roman" w:hAnsi="Times New Roman" w:cs="Times New Roman"/>
+        </w:rPr>
+        <w:t>The lengths of the sides that are to be added with each new step are an increment from the lengths of the sides from the previous ste</w:t>
+      </w:r>
+      <w:r>
+        <w:rPr>
+          <w:rFonts w:ascii="Times New Roman" w:hAnsi="Times New Roman" w:cs="Times New Roman"/>
+        </w:rPr>
+        <w:t>p.  The following expression shows how the length of the left/right sides depends on the current step number:</w:t>
+      </w:r>
+    </w:p>
+    <w:p>
+      <w:pPr>
+        <w:rPr>
+          <w:rFonts w:ascii="Times New Roman" w:hAnsi="Times New Roman" w:cs="Times New Roman"/>
+        </w:rPr>
+      </w:pPr>
+      <w:r>
+        <w:rPr>
+          <w:rFonts w:ascii="Times New Roman" w:hAnsi="Times New Roman" w:cs="Times New Roman"/>
+        </w:rPr>
+        <w:t>[</w:t>
+      </w:r>
+      <w:proofErr w:type="spellStart"/>
+      <w:r>
+        <w:rPr>
+          <w:rFonts w:ascii="Times New Roman" w:hAnsi="Times New Roman" w:cs="Times New Roman"/>
+        </w:rPr>
+        <w:t>LaTeX</w:t>
+      </w:r>
+      <w:proofErr w:type="spellEnd"/>
+      <w:r>
+        <w:rPr>
+          <w:rFonts w:ascii="Times New Roman" w:hAnsi="Times New Roman" w:cs="Times New Roman"/>
+        </w:rPr>
+        <w:t xml:space="preserve"> 4: Expression showing the right/left length expression based on the current step number (</w:t>
+      </w:r>
+      <w:r>
+        <w:rPr>
+          <w:rFonts w:ascii="Times New Roman" w:hAnsi="Times New Roman" w:cs="Times New Roman"/>
+        </w:rPr>
+        <w:t>n</w:t>
+      </w:r>
+      <w:r>
+        <w:rPr>
+          <w:rFonts w:ascii="Times New Roman" w:hAnsi="Times New Roman" w:cs="Times New Roman"/>
+        </w:rPr>
+        <w:t>)</w:t>
+      </w:r>
+    </w:p>
+    <w:p>
+      <w:pPr>
+        <w:rPr>
+          <w:rFonts w:ascii="Times New Roman" w:hAnsi="Times New Roman" w:cs="Times New Roman"/>
+        </w:rPr>
+      </w:pPr>
+      <w:r>
+        <w:rPr>
+          <w:rFonts w:ascii="Times New Roman" w:hAnsi="Times New Roman" w:cs="Times New Roman"/>
+        </w:rPr>
+        <w:t>2(2(</w:t>
+      </w:r>
+      <w:r>
+        <w:rPr>
+          <w:rFonts w:ascii="Times New Roman" w:hAnsi="Times New Roman" w:cs="Times New Roman"/>
+        </w:rPr>
+        <w:t>n</w:t>
+      </w:r>
+      <w:r>
+        <w:rPr>
+          <w:rFonts w:ascii="Times New Roman" w:hAnsi="Times New Roman" w:cs="Times New Roman"/>
+        </w:rPr>
+        <w:t>)-</w:t>
+      </w:r>
+      <w:r>
+        <w:rPr>
+          <w:rFonts w:ascii="Times New Roman" w:hAnsi="Times New Roman" w:cs="Times New Roman"/>
+        </w:rPr>
+        <w:t>3</w:t>
+      </w:r>
+      <w:r>
+        <w:rPr>
+          <w:rFonts w:ascii="Times New Roman" w:hAnsi="Times New Roman" w:cs="Times New Roman"/>
+        </w:rPr>
+        <w:t>)</w:t>
+      </w:r>
+      <w:r>
+        <w:rPr>
+          <w:rFonts w:ascii="Times New Roman" w:hAnsi="Times New Roman" w:cs="Times New Roman"/>
+        </w:rPr>
+        <w:t>]</w:t>
+      </w:r>
+    </w:p>
+    <w:p>
+      <w:pPr>
+        <w:rPr>
+          <w:rFonts w:ascii="Times New Roman" w:hAnsi="Times New Roman" w:cs="Times New Roman"/>
+        </w:rPr>
+      </w:pPr>
+      <w:r>
+        <w:rPr>
+          <w:rFonts w:ascii="Times New Roman" w:hAnsi="Times New Roman" w:cs="Times New Roman"/>
+        </w:rPr>
+        <w:t>Using these expressions, we can form a recursive formula</w:t>
+      </w:r>
+      <w:r>
+        <w:rPr>
+          <w:rFonts w:ascii="Times New Roman" w:hAnsi="Times New Roman" w:cs="Times New Roman"/>
+        </w:rPr>
+        <w:t xml:space="preserve"> to define the number of disks in a current step:</w:t>
+      </w:r>
+    </w:p>
+    <w:p>
+      <w:pPr>
+        <w:rPr>
+          <w:rFonts w:ascii="Times New Roman" w:hAnsi="Times New Roman" w:cs="Times New Roman"/>
+        </w:rPr>
+      </w:pPr>
+      <w:r>
+        <w:rPr>
+          <w:rFonts w:ascii="Times New Roman" w:hAnsi="Times New Roman" w:cs="Times New Roman"/>
+        </w:rPr>
+        <w:t>[</w:t>
+      </w:r>
+      <w:proofErr w:type="spellStart"/>
+      <w:r>
+        <w:rPr>
+          <w:rFonts w:ascii="Times New Roman" w:hAnsi="Times New Roman" w:cs="Times New Roman"/>
+        </w:rPr>
+        <w:t>LaTeX</w:t>
+      </w:r>
+      <w:proofErr w:type="spellEnd"/>
+      <w:r>
+        <w:rPr>
+          <w:rFonts w:ascii="Times New Roman" w:hAnsi="Times New Roman" w:cs="Times New Roman"/>
+        </w:rPr>
+        <w:t xml:space="preserve"> 5: Equation showing the recursive formula (D</w:t>
+      </w:r>
+      <w:r>
+        <w:rPr>
+          <w:rFonts w:ascii="Times New Roman" w:hAnsi="Times New Roman" w:cs="Times New Roman"/>
+        </w:rPr>
+        <w:t>(n)</w:t>
+      </w:r>
+      <w:r>
+        <w:rPr>
+          <w:rFonts w:ascii="Times New Roman" w:hAnsi="Times New Roman" w:cs="Times New Roman"/>
+          <w:vertAlign w:val="subscript"/>
+        </w:rPr>
+        <w:t xml:space="preserve"> </w:t>
+      </w:r>
+      <w:r>
+        <w:rPr>
+          <w:rFonts w:ascii="Times New Roman" w:hAnsi="Times New Roman" w:cs="Times New Roman"/>
+        </w:rPr>
+        <w:t>= D</w:t>
+      </w:r>
+      <w:r>
+        <w:rPr>
+          <w:rFonts w:ascii="Times New Roman" w:hAnsi="Times New Roman" w:cs="Times New Roman"/>
+        </w:rPr>
+        <w:t>(n-1)</w:t>
+      </w:r>
+      <w:r>
+        <w:rPr>
+          <w:rFonts w:ascii="Times New Roman" w:hAnsi="Times New Roman" w:cs="Times New Roman"/>
+        </w:rPr>
+        <w:t>+(2</w:t>
+      </w:r>
+      <w:r>
+        <w:rPr>
+          <w:rFonts w:ascii="Times New Roman" w:hAnsi="Times New Roman" w:cs="Times New Roman"/>
+        </w:rPr>
+        <w:t>n</w:t>
+      </w:r>
+      <w:r>
+        <w:rPr>
+          <w:rFonts w:ascii="Times New Roman" w:hAnsi="Times New Roman" w:cs="Times New Roman"/>
+        </w:rPr>
+        <w:t>-</w:t>
+      </w:r>
+      <w:r>
+        <w:rPr>
+          <w:rFonts w:ascii="Times New Roman" w:hAnsi="Times New Roman" w:cs="Times New Roman"/>
+        </w:rPr>
+        <w:t>3</w:t>
+      </w:r>
+      <w:bookmarkStart w:id="0" w:name="_GoBack"/>
+      <w:bookmarkEnd w:id="0"/>
+      <w:r>
+        <w:rPr>
+          <w:rFonts w:ascii="Times New Roman" w:hAnsi="Times New Roman" w:cs="Times New Roman"/>
+        </w:rPr>
+        <w:t>)</w:t>
+      </w:r>
+      <w:r>
+        <w:rPr>
+          <w:rFonts w:ascii="Times New Roman" w:hAnsi="Times New Roman" w:cs="Times New Roman"/>
+          <w:vertAlign w:val="superscript"/>
+        </w:rPr>
+        <w:t>2</w:t>
+      </w:r>
+      <w:r>
+        <w:rPr>
+          <w:rFonts w:ascii="Times New Roman" w:hAnsi="Times New Roman" w:cs="Times New Roman"/>
+        </w:rPr>
+        <w:t>+2(2</w:t>
+      </w:r>
+      <w:r>
+        <w:rPr>
+          <w:rFonts w:ascii="Times New Roman" w:hAnsi="Times New Roman" w:cs="Times New Roman"/>
+        </w:rPr>
+        <w:t>n</w:t>
+      </w:r>
+      <w:r>
+        <w:rPr>
+          <w:rFonts w:ascii="Times New Roman" w:hAnsi="Times New Roman" w:cs="Times New Roman"/>
+        </w:rPr>
+        <w:t>-</w:t>
+      </w:r>
+      <w:r>
+        <w:rPr>
+          <w:rFonts w:ascii="Times New Roman" w:hAnsi="Times New Roman" w:cs="Times New Roman"/>
+        </w:rPr>
+        <w:t>1)+2(2</w:t>
+      </w:r>
+      <w:r>
+        <w:rPr>
+          <w:rFonts w:ascii="Times New Roman" w:hAnsi="Times New Roman" w:cs="Times New Roman"/>
+        </w:rPr>
+        <w:t>n</w:t>
+      </w:r>
+      <w:r>
+        <w:rPr>
+          <w:rFonts w:ascii="Times New Roman" w:hAnsi="Times New Roman" w:cs="Times New Roman"/>
+        </w:rPr>
+        <w:t>-</w:t>
+      </w:r>
+      <w:r>
+        <w:rPr>
+          <w:rFonts w:ascii="Times New Roman" w:hAnsi="Times New Roman" w:cs="Times New Roman"/>
+        </w:rPr>
+        <w:t>3</w:t>
+      </w:r>
+      <w:r>
+        <w:rPr>
+          <w:rFonts w:ascii="Times New Roman" w:hAnsi="Times New Roman" w:cs="Times New Roman"/>
+        </w:rPr>
+        <w:t>))</w:t>
+      </w:r>
+      <w:r>
+        <w:rPr>
+          <w:rFonts w:ascii="Times New Roman" w:hAnsi="Times New Roman" w:cs="Times New Roman"/>
+        </w:rPr>
+        <w:t xml:space="preserve"> (for </w:t>
+      </w:r>
+      <w:r>
+        <w:rPr>
+          <w:rFonts w:ascii="Times New Roman" w:hAnsi="Times New Roman" w:cs="Times New Roman"/>
+        </w:rPr>
+        <w:t>n</w:t>
+      </w:r>
+      <w:r>
+        <w:rPr>
+          <w:rFonts w:ascii="Times New Roman" w:hAnsi="Times New Roman" w:cs="Times New Roman"/>
+        </w:rPr>
+        <w:t>&gt;1) ]</w:t>
+      </w:r>
+      <w:r>
+        <w:rPr>
+          <w:rFonts w:ascii="Times New Roman" w:hAnsi="Times New Roman" w:cs="Times New Roman"/>
+        </w:rPr>
+        <w:t xml:space="preserve"> </w:t>
+      </w:r>
+    </w:p>
+    <w:p>
+      <w:pPr>
+        <w:rPr>
+          <w:rFonts w:ascii="Times New Roman" w:hAnsi="Times New Roman" w:cs="Times New Roman"/>
+        </w:rPr>
+      </w:pPr>
+      <w:r>
+        <w:rPr>
+          <w:rFonts w:ascii="Times New Roman" w:hAnsi="Times New Roman" w:cs="Times New Roman"/>
+        </w:rPr>
+        <w:t xml:space="preserve">To validate the closed form formula for this problem, we use </w:t>
+      </w:r>
+      <w:r>
+        <w:rPr>
+          <w:rFonts w:ascii="Times New Roman" w:hAnsi="Times New Roman" w:cs="Times New Roman"/>
+        </w:rPr>
+        <w:t>n</w:t>
+      </w:r>
+      <w:r>
+        <w:rPr>
+          <w:rFonts w:ascii="Times New Roman" w:hAnsi="Times New Roman" w:cs="Times New Roman"/>
+        </w:rPr>
+        <w:t xml:space="preserve">=3 and </w:t>
+      </w:r>
+      <w:r>
+        <w:rPr>
+          <w:rFonts w:ascii="Times New Roman" w:hAnsi="Times New Roman" w:cs="Times New Roman"/>
+        </w:rPr>
+        <w:t>n</w:t>
+      </w:r>
+      <w:r>
+        <w:rPr>
+          <w:rFonts w:ascii="Times New Roman" w:hAnsi="Times New Roman" w:cs="Times New Roman"/>
+        </w:rPr>
+        <w:t>=4, plugging those values (step numbers) into the recursive formula and verifying that the recursive formula produces the correct output value.</w:t>
+      </w:r>
+    </w:p>
+    <w:p>
+      <w:pPr>
+        <w:rPr>
+          <w:rFonts w:ascii="Times New Roman" w:hAnsi="Times New Roman" w:cs="Times New Roman"/>
+        </w:rPr>
+      </w:pPr>
+      <w:r>
+        <w:rPr>
+          <w:rFonts w:ascii="Times New Roman" w:hAnsi="Times New Roman" w:cs="Times New Roman"/>
+        </w:rPr>
+        <w:lastRenderedPageBreak/>
+        <w:t>[</w:t>
+      </w:r>
+      <w:proofErr w:type="spellStart"/>
+      <w:r>
+        <w:rPr>
+          <w:rFonts w:ascii="Times New Roman" w:hAnsi="Times New Roman" w:cs="Times New Roman"/>
+        </w:rPr>
+        <w:t>LaTeX</w:t>
+      </w:r>
+      <w:proofErr w:type="spellEnd"/>
+      <w:r>
+        <w:rPr>
+          <w:rFonts w:ascii="Times New Roman" w:hAnsi="Times New Roman" w:cs="Times New Roman"/>
+        </w:rPr>
+        <w:t xml:space="preserve"> 6: </w:t>
       </w:r>
       <w:proofErr w:type="gramStart"/>
       <w:r>
         <w:rPr>
           <w:rFonts w:ascii="Times New Roman" w:hAnsi="Times New Roman" w:cs="Times New Roman"/>
         </w:rPr>
-        <w:t>particular stage</w:t>
+        <w:t>D</w:t>
+      </w:r>
+      <w:r>
+        <w:rPr>
+          <w:rFonts w:ascii="Times New Roman" w:hAnsi="Times New Roman" w:cs="Times New Roman"/>
+        </w:rPr>
+        <w:t>(</w:t>
       </w:r>
       <w:proofErr w:type="gramEnd"/>
       <w:r>
         <w:rPr>
           <w:rFonts w:ascii="Times New Roman" w:hAnsi="Times New Roman" w:cs="Times New Roman"/>
         </w:rPr>
-        <w:t>, we can split it up into parts as shown:</w:t>
-      </w:r>
-    </w:p>
-    <w:p>
-      <w:pPr>
-        <w:rPr>
-          <w:rFonts w:ascii="Times New Roman" w:hAnsi="Times New Roman" w:cs="Times New Roman"/>
-        </w:rPr>
-      </w:pPr>
-    </w:p>
-    <w:p>
-      <w:pPr>
-        <w:rPr>
-          <w:rFonts w:ascii="Times New Roman" w:hAnsi="Times New Roman" w:cs="Times New Roman"/>
-        </w:rPr>
-      </w:pPr>
-      <w:r>
-        <w:rPr>
-          <w:rFonts w:ascii="Times New Roman" w:hAnsi="Times New Roman" w:cs="Times New Roman"/>
-        </w:rPr>
-        <w:t xml:space="preserve">We can build up an expression for the number of disks in a </w:t>
+        <w:t>3)</w:t>
+      </w:r>
+      <w:r>
+        <w:rPr>
+          <w:rFonts w:ascii="Times New Roman" w:hAnsi="Times New Roman" w:cs="Times New Roman"/>
+          <w:vertAlign w:val="subscript"/>
+        </w:rPr>
+        <w:t xml:space="preserve"> </w:t>
+      </w:r>
+      <w:r>
+        <w:rPr>
+          <w:rFonts w:ascii="Times New Roman" w:hAnsi="Times New Roman" w:cs="Times New Roman"/>
+        </w:rPr>
+        <w:t>= D</w:t>
+      </w:r>
+      <w:r>
+        <w:rPr>
+          <w:rFonts w:ascii="Times New Roman" w:hAnsi="Times New Roman" w:cs="Times New Roman"/>
+          <w:vertAlign w:val="subscript"/>
+        </w:rPr>
+        <w:t>3</w:t>
+      </w:r>
+      <w:r>
+        <w:rPr>
+          <w:rFonts w:ascii="Times New Roman" w:hAnsi="Times New Roman" w:cs="Times New Roman"/>
+          <w:vertAlign w:val="subscript"/>
+        </w:rPr>
+        <w:t>-1</w:t>
+      </w:r>
+      <w:r>
+        <w:rPr>
+          <w:rFonts w:ascii="Times New Roman" w:hAnsi="Times New Roman" w:cs="Times New Roman"/>
+        </w:rPr>
+        <w:t>+(2</w:t>
+      </w:r>
+      <w:r>
+        <w:rPr>
+          <w:rFonts w:ascii="Times New Roman" w:hAnsi="Times New Roman" w:cs="Times New Roman"/>
+        </w:rPr>
+        <w:t>(3)</w:t>
+      </w:r>
+      <w:r>
+        <w:rPr>
+          <w:rFonts w:ascii="Times New Roman" w:hAnsi="Times New Roman" w:cs="Times New Roman"/>
+        </w:rPr>
+        <w:t>-</w:t>
+      </w:r>
+      <w:r>
+        <w:rPr>
+          <w:rFonts w:ascii="Times New Roman" w:hAnsi="Times New Roman" w:cs="Times New Roman"/>
+        </w:rPr>
+        <w:t>3</w:t>
+      </w:r>
+      <w:r>
+        <w:rPr>
+          <w:rFonts w:ascii="Times New Roman" w:hAnsi="Times New Roman" w:cs="Times New Roman"/>
+        </w:rPr>
+        <w:t>)</w:t>
+      </w:r>
+      <w:r>
+        <w:rPr>
+          <w:rFonts w:ascii="Times New Roman" w:hAnsi="Times New Roman" w:cs="Times New Roman"/>
+          <w:vertAlign w:val="superscript"/>
+        </w:rPr>
+        <w:t>2</w:t>
+      </w:r>
+      <w:r>
+        <w:rPr>
+          <w:rFonts w:ascii="Times New Roman" w:hAnsi="Times New Roman" w:cs="Times New Roman"/>
+        </w:rPr>
+        <w:t>+2(2</w:t>
+      </w:r>
+      <w:r>
+        <w:rPr>
+          <w:rFonts w:ascii="Times New Roman" w:hAnsi="Times New Roman" w:cs="Times New Roman"/>
+        </w:rPr>
+        <w:t>(3)</w:t>
+      </w:r>
+      <w:r>
+        <w:rPr>
+          <w:rFonts w:ascii="Times New Roman" w:hAnsi="Times New Roman" w:cs="Times New Roman"/>
+        </w:rPr>
+        <w:t>-</w:t>
+      </w:r>
+      <w:r>
+        <w:rPr>
+          <w:rFonts w:ascii="Times New Roman" w:hAnsi="Times New Roman" w:cs="Times New Roman"/>
+        </w:rPr>
+        <w:t>1)+2(2</w:t>
+      </w:r>
+      <w:r>
+        <w:rPr>
+          <w:rFonts w:ascii="Times New Roman" w:hAnsi="Times New Roman" w:cs="Times New Roman"/>
+        </w:rPr>
+        <w:t>(3)</w:t>
+      </w:r>
+      <w:r>
+        <w:rPr>
+          <w:rFonts w:ascii="Times New Roman" w:hAnsi="Times New Roman" w:cs="Times New Roman"/>
+        </w:rPr>
+        <w:t>-</w:t>
+      </w:r>
+      <w:r>
+        <w:rPr>
+          <w:rFonts w:ascii="Times New Roman" w:hAnsi="Times New Roman" w:cs="Times New Roman"/>
+        </w:rPr>
+        <w:t>3</w:t>
+      </w:r>
+      <w:r>
+        <w:rPr>
+          <w:rFonts w:ascii="Times New Roman" w:hAnsi="Times New Roman" w:cs="Times New Roman"/>
+        </w:rPr>
+        <w:t>))</w:t>
+      </w:r>
+      <w:r>
+        <w:rPr>
+          <w:rFonts w:ascii="Times New Roman" w:hAnsi="Times New Roman" w:cs="Times New Roman"/>
+        </w:rPr>
+        <w:t xml:space="preserve"> =</w:t>
+      </w:r>
+      <w:r>
+        <w:rPr>
+          <w:rFonts w:ascii="Times New Roman" w:hAnsi="Times New Roman" w:cs="Times New Roman"/>
+        </w:rPr>
+        <w:t xml:space="preserve"> 41</w:t>
+      </w:r>
+      <w:r>
+        <w:rPr>
+          <w:rFonts w:ascii="Times New Roman" w:hAnsi="Times New Roman" w:cs="Times New Roman"/>
+        </w:rPr>
+        <w:t xml:space="preserve"> ]</w:t>
+      </w:r>
+    </w:p>
+    <w:p>
+      <w:pPr>
+        <w:rPr>
+          <w:rFonts w:ascii="Times New Roman" w:hAnsi="Times New Roman" w:cs="Times New Roman"/>
+        </w:rPr>
+      </w:pPr>
+      <w:r>
+        <w:rPr>
+          <w:rFonts w:ascii="Times New Roman" w:hAnsi="Times New Roman" w:cs="Times New Roman"/>
+        </w:rPr>
+        <w:t>[</w:t>
+      </w:r>
+      <w:proofErr w:type="spellStart"/>
+      <w:r>
+        <w:rPr>
+          <w:rFonts w:ascii="Times New Roman" w:hAnsi="Times New Roman" w:cs="Times New Roman"/>
+        </w:rPr>
+        <w:t>LaTeX</w:t>
+      </w:r>
+      <w:proofErr w:type="spellEnd"/>
+      <w:r>
+        <w:rPr>
+          <w:rFonts w:ascii="Times New Roman" w:hAnsi="Times New Roman" w:cs="Times New Roman"/>
+        </w:rPr>
+        <w:t xml:space="preserve"> </w:t>
+      </w:r>
+      <w:r>
+        <w:rPr>
+          <w:rFonts w:ascii="Times New Roman" w:hAnsi="Times New Roman" w:cs="Times New Roman"/>
+        </w:rPr>
+        <w:t>7</w:t>
+      </w:r>
+      <w:r>
+        <w:rPr>
+          <w:rFonts w:ascii="Times New Roman" w:hAnsi="Times New Roman" w:cs="Times New Roman"/>
+        </w:rPr>
+        <w:t xml:space="preserve">: </w:t>
       </w:r>
       <w:proofErr w:type="gramStart"/>
       <w:r>
         <w:rPr>
           <w:rFonts w:ascii="Times New Roman" w:hAnsi="Times New Roman" w:cs="Times New Roman"/>
         </w:rPr>
-        <w:t>particular stage</w:t>
+        <w:t>D</w:t>
+      </w:r>
+      <w:r>
+        <w:rPr>
+          <w:rFonts w:ascii="Times New Roman" w:hAnsi="Times New Roman" w:cs="Times New Roman"/>
+        </w:rPr>
+        <w:t>(</w:t>
       </w:r>
       <w:proofErr w:type="gramEnd"/>
       <w:r>
         <w:rPr>
           <w:rFonts w:ascii="Times New Roman" w:hAnsi="Times New Roman" w:cs="Times New Roman"/>
         </w:rPr>
-        <w:t xml:space="preserve"> by breaking the expression into different parts and adding them together to get a total:</w:t>
-      </w:r>
-    </w:p>
-    <w:p>
-      <w:pPr>
-        <w:rPr>
-          <w:rFonts w:ascii="Times New Roman" w:hAnsi="Times New Roman" w:cs="Times New Roman"/>
-        </w:rPr>
-      </w:pPr>
-      <w:bookmarkStart w:id="0" w:name="_GoBack"/>
-      <m:oMathPara>
-        <m:oMath>
-          <m:r>
-            <m:rPr>
-              <m:nor/>
-            </m:rPr>
-            <w:rPr>
-              <w:rFonts w:ascii="Cambria Math" w:hAnsi="Cambria Math" w:cs="Times New Roman"/>
-            </w:rPr>
-            <m:t xml:space="preserve">\being{align\*}Number\! of\! disks\! in\! previous\! stage:\!  </m:t>
-          </m:r>
-          <w:proofErr w:type="spellStart"/>
-          <m:r>
-            <m:rPr>
-              <m:nor/>
-            </m:rPr>
-            <w:rPr>
-              <w:rFonts w:ascii="Cambria Math" w:hAnsi="Cambria Math" w:cs="Times New Roman"/>
-            </w:rPr>
-            <m:t>D_n</m:t>
-          </m:r>
-        </m:oMath>
-      </m:oMathPara>
-      <w:bookmarkEnd w:id="0"/>
+        <w:t>4)</w:t>
+      </w:r>
+      <w:r>
+        <w:rPr>
+          <w:rFonts w:ascii="Times New Roman" w:hAnsi="Times New Roman" w:cs="Times New Roman"/>
+          <w:vertAlign w:val="subscript"/>
+        </w:rPr>
+        <w:t xml:space="preserve"> </w:t>
+      </w:r>
+      <w:r>
+        <w:rPr>
+          <w:rFonts w:ascii="Times New Roman" w:hAnsi="Times New Roman" w:cs="Times New Roman"/>
+        </w:rPr>
+        <w:t>= D</w:t>
+      </w:r>
+      <w:r>
+        <w:rPr>
+          <w:rFonts w:ascii="Times New Roman" w:hAnsi="Times New Roman" w:cs="Times New Roman"/>
+          <w:vertAlign w:val="subscript"/>
+        </w:rPr>
+        <w:t>4</w:t>
+      </w:r>
+      <w:r>
+        <w:rPr>
+          <w:rFonts w:ascii="Times New Roman" w:hAnsi="Times New Roman" w:cs="Times New Roman"/>
+          <w:vertAlign w:val="subscript"/>
+        </w:rPr>
+        <w:t>-1</w:t>
+      </w:r>
+      <w:r>
+        <w:rPr>
+          <w:rFonts w:ascii="Times New Roman" w:hAnsi="Times New Roman" w:cs="Times New Roman"/>
+        </w:rPr>
+        <w:t>+(2(</w:t>
+      </w:r>
+      <w:r>
+        <w:rPr>
+          <w:rFonts w:ascii="Times New Roman" w:hAnsi="Times New Roman" w:cs="Times New Roman"/>
+        </w:rPr>
+        <w:t>4</w:t>
+      </w:r>
+      <w:r>
+        <w:rPr>
+          <w:rFonts w:ascii="Times New Roman" w:hAnsi="Times New Roman" w:cs="Times New Roman"/>
+        </w:rPr>
+        <w:t>)-</w:t>
+      </w:r>
+      <w:r>
+        <w:rPr>
+          <w:rFonts w:ascii="Times New Roman" w:hAnsi="Times New Roman" w:cs="Times New Roman"/>
+        </w:rPr>
+        <w:t>3</w:t>
+      </w:r>
+      <w:r>
+        <w:rPr>
+          <w:rFonts w:ascii="Times New Roman" w:hAnsi="Times New Roman" w:cs="Times New Roman"/>
+        </w:rPr>
+        <w:t>)</w:t>
+      </w:r>
+      <w:r>
+        <w:rPr>
+          <w:rFonts w:ascii="Times New Roman" w:hAnsi="Times New Roman" w:cs="Times New Roman"/>
+          <w:vertAlign w:val="superscript"/>
+        </w:rPr>
+        <w:t>2</w:t>
+      </w:r>
+      <w:r>
+        <w:rPr>
+          <w:rFonts w:ascii="Times New Roman" w:hAnsi="Times New Roman" w:cs="Times New Roman"/>
+        </w:rPr>
+        <w:t>+2(2(</w:t>
+      </w:r>
+      <w:r>
+        <w:rPr>
+          <w:rFonts w:ascii="Times New Roman" w:hAnsi="Times New Roman" w:cs="Times New Roman"/>
+        </w:rPr>
+        <w:t>4</w:t>
+      </w:r>
+      <w:r>
+        <w:rPr>
+          <w:rFonts w:ascii="Times New Roman" w:hAnsi="Times New Roman" w:cs="Times New Roman"/>
+        </w:rPr>
+        <w:t>)</w:t>
+      </w:r>
+      <w:r>
+        <w:rPr>
+          <w:rFonts w:ascii="Times New Roman" w:hAnsi="Times New Roman" w:cs="Times New Roman"/>
+        </w:rPr>
+        <w:t>-</w:t>
+      </w:r>
+      <w:r>
+        <w:rPr>
+          <w:rFonts w:ascii="Times New Roman" w:hAnsi="Times New Roman" w:cs="Times New Roman"/>
+        </w:rPr>
+        <w:t>1)+2(2(</w:t>
+      </w:r>
+      <w:r>
+        <w:rPr>
+          <w:rFonts w:ascii="Times New Roman" w:hAnsi="Times New Roman" w:cs="Times New Roman"/>
+        </w:rPr>
+        <w:t>4</w:t>
+      </w:r>
+      <w:r>
+        <w:rPr>
+          <w:rFonts w:ascii="Times New Roman" w:hAnsi="Times New Roman" w:cs="Times New Roman"/>
+        </w:rPr>
+        <w:t>)-</w:t>
+      </w:r>
+      <w:r>
+        <w:rPr>
+          <w:rFonts w:ascii="Times New Roman" w:hAnsi="Times New Roman" w:cs="Times New Roman"/>
+        </w:rPr>
+        <w:t>3</w:t>
+      </w:r>
+      <w:r>
+        <w:rPr>
+          <w:rFonts w:ascii="Times New Roman" w:hAnsi="Times New Roman" w:cs="Times New Roman"/>
+        </w:rPr>
+        <w:t xml:space="preserve">)) = </w:t>
+      </w:r>
+      <w:r>
+        <w:rPr>
+          <w:rFonts w:ascii="Times New Roman" w:hAnsi="Times New Roman" w:cs="Times New Roman"/>
+        </w:rPr>
+        <w:t>90</w:t>
+      </w:r>
+      <w:r>
+        <w:rPr>
+          <w:rFonts w:ascii="Times New Roman" w:hAnsi="Times New Roman" w:cs="Times New Roman"/>
+        </w:rPr>
+        <w:t>]</w:t>
+      </w:r>
+    </w:p>
+    <w:p>
+      <w:pPr>
+        <w:rPr>
+          <w:rFonts w:ascii="Times New Roman" w:hAnsi="Times New Roman" w:cs="Times New Roman"/>
+        </w:rPr>
+      </w:pPr>
+      <w:r>
+        <w:rPr>
+          <w:rFonts w:ascii="Times New Roman" w:hAnsi="Times New Roman" w:cs="Times New Roman"/>
+        </w:rPr>
+        <w:t>Next, we need to derive a closed form formula for the number of disks based on the current step number</w:t>
+      </w:r>
+      <w:r>
+        <w:rPr>
+          <w:rFonts w:ascii="Times New Roman" w:hAnsi="Times New Roman" w:cs="Times New Roman"/>
+        </w:rPr>
+        <w:t>.  A good method for deriving formulas of this kind is to perform an analysis of the input/output relationships and how they change from step to step.</w:t>
+      </w:r>
+    </w:p>
+    <w:p>
+      <w:pPr>
+        <w:rPr>
+          <w:rFonts w:ascii="Times New Roman" w:eastAsiaTheme="minorEastAsia" w:hAnsi="Times New Roman" w:cs="Times New Roman"/>
+        </w:rPr>
+      </w:pPr>
+      <w:r>
+        <w:rPr>
+          <w:rFonts w:ascii="Times New Roman" w:hAnsi="Times New Roman" w:cs="Times New Roman"/>
+        </w:rPr>
+        <w:t xml:space="preserve">We can take the difference of step </w:t>
+      </w:r>
+      <m:oMath>
+        <m:r>
+          <w:rPr>
+            <w:rFonts w:ascii="Cambria Math" w:hAnsi="Cambria Math" w:cs="Times New Roman"/>
+          </w:rPr>
+          <m:t>k</m:t>
+        </m:r>
+      </m:oMath>
+      <w:r>
+        <w:rPr>
+          <w:rFonts w:ascii="Times New Roman" w:eastAsiaTheme="minorEastAsia" w:hAnsi="Times New Roman" w:cs="Times New Roman"/>
+        </w:rPr>
+        <w:t xml:space="preserve"> from step </w:t>
+      </w:r>
+      <m:oMath>
+        <m:r>
+          <w:rPr>
+            <w:rFonts w:ascii="Cambria Math" w:eastAsiaTheme="minorEastAsia" w:hAnsi="Cambria Math" w:cs="Times New Roman"/>
+          </w:rPr>
+          <m:t>n</m:t>
+        </m:r>
+        <m:r>
+          <w:rPr>
+            <w:rFonts w:ascii="Cambria Math" w:eastAsiaTheme="minorEastAsia" w:hAnsi="Cambria Math" w:cs="Times New Roman"/>
+          </w:rPr>
+          <m:t>-1</m:t>
+        </m:r>
+      </m:oMath>
+      <w:r>
+        <w:rPr>
+          <w:rFonts w:ascii="Times New Roman" w:eastAsiaTheme="minorEastAsia" w:hAnsi="Times New Roman" w:cs="Times New Roman"/>
+        </w:rPr>
+        <w:t xml:space="preserve">.  If the </w:t>
+      </w:r>
+      <w:r>
+        <w:rPr>
+          <w:rFonts w:ascii="Times New Roman" w:eastAsiaTheme="minorEastAsia" w:hAnsi="Times New Roman" w:cs="Times New Roman"/>
+        </w:rPr>
+        <w:t xml:space="preserve">differences are consistent from step </w:t>
+      </w:r>
+      <w:proofErr w:type="spellStart"/>
+      <w:r>
+        <w:rPr>
+          <w:rFonts w:ascii="Times New Roman" w:eastAsiaTheme="minorEastAsia" w:hAnsi="Times New Roman" w:cs="Times New Roman"/>
+        </w:rPr>
+        <w:t>n</w:t>
+      </w:r>
       <w:proofErr w:type="spellEnd"/>
-    </w:p>
-    <w:p>
-      <w:pPr>
-        <w:rPr>
-          <w:rFonts w:ascii="Times New Roman" w:hAnsi="Times New Roman" w:cs="Times New Roman"/>
-        </w:rPr>
-      </w:pPr>
-      <m:oMathPara>
-        <m:oMath>
-          <m:sSub>
-            <m:sSubPr>
-              <m:ctrlPr>
-                <w:rPr>
-                  <w:rFonts w:ascii="Cambria Math" w:hAnsi="Cambria Math" w:cs="Times New Roman"/>
-                  <w:i/>
-                </w:rPr>
-              </m:ctrlPr>
-            </m:sSubPr>
-            <m:e>
-              <m:r>
-                <w:rPr>
-                  <w:rFonts w:ascii="Cambria Math" w:hAnsi="Cambria Math" w:cs="Times New Roman"/>
-                </w:rPr>
-                <m:t>D</m:t>
-              </m:r>
-            </m:e>
-            <m:sub>
-              <m:r>
-                <w:rPr>
-                  <w:rFonts w:ascii="Cambria Math" w:hAnsi="Cambria Math" w:cs="Times New Roman"/>
-                </w:rPr>
-                <m:t>n</m:t>
-              </m:r>
-            </m:sub>
-          </m:sSub>
-          <m:r>
-            <w:rPr>
-              <w:rFonts w:ascii="Cambria Math" w:hAnsi="Cambria Math" w:cs="Times New Roman"/>
-            </w:rPr>
-            <m:t>=</m:t>
-          </m:r>
-          <m:sSub>
-            <m:sSubPr>
-              <m:ctrlPr>
-                <w:rPr>
-                  <w:rFonts w:ascii="Cambria Math" w:hAnsi="Cambria Math" w:cs="Times New Roman"/>
-                  <w:i/>
-                </w:rPr>
-              </m:ctrlPr>
-            </m:sSubPr>
-            <m:e>
-              <m:r>
-                <w:rPr>
-                  <w:rFonts w:ascii="Cambria Math" w:hAnsi="Cambria Math" w:cs="Times New Roman"/>
-                </w:rPr>
-                <m:t>D</m:t>
-              </m:r>
-            </m:e>
-            <m:sub>
-              <m:r>
-                <w:rPr>
-                  <w:rFonts w:ascii="Cambria Math" w:hAnsi="Cambria Math" w:cs="Times New Roman"/>
-                </w:rPr>
-                <m:t>n-1</m:t>
-              </m:r>
-            </m:sub>
-          </m:sSub>
-          <m:r>
-            <w:rPr>
-              <w:rFonts w:ascii="Cambria Math" w:hAnsi="Cambria Math" w:cs="Times New Roman"/>
-            </w:rPr>
-            <m:t>+di</m:t>
-          </m:r>
-          <m:sSub>
-            <m:sSubPr>
-              <m:ctrlPr>
-                <w:rPr>
-                  <w:rFonts w:ascii="Cambria Math" w:hAnsi="Cambria Math" w:cs="Times New Roman"/>
-                  <w:i/>
-                </w:rPr>
-              </m:ctrlPr>
-            </m:sSubPr>
-            <m:e>
-              <m:r>
-                <w:rPr>
-                  <w:rFonts w:ascii="Cambria Math" w:hAnsi="Cambria Math" w:cs="Times New Roman"/>
-                </w:rPr>
-                <m:t>m</m:t>
-              </m:r>
-            </m:e>
-            <m:sub>
-              <m:r>
-                <w:rPr>
-                  <w:rFonts w:ascii="Cambria Math" w:hAnsi="Cambria Math" w:cs="Times New Roman"/>
-                </w:rPr>
-                <m:t>n-1</m:t>
-              </m:r>
-            </m:sub>
-          </m:sSub>
-          <m:r>
-            <w:rPr>
-              <w:rFonts w:ascii="Cambria Math" w:hAnsi="Cambria Math" w:cs="Times New Roman"/>
-            </w:rPr>
-            <m:t>+2</m:t>
-          </m:r>
-          <m:d>
-            <m:dPr>
-              <m:ctrlPr>
-                <w:rPr>
-                  <w:rFonts w:ascii="Cambria Math" w:hAnsi="Cambria Math" w:cs="Times New Roman"/>
-                  <w:i/>
-                </w:rPr>
-              </m:ctrlPr>
-            </m:dPr>
-            <m:e>
-              <m:r>
-                <w:rPr>
-                  <w:rFonts w:ascii="Cambria Math" w:hAnsi="Cambria Math" w:cs="Times New Roman"/>
-                </w:rPr>
-                <m:t>di</m:t>
-              </m:r>
-              <m:sSub>
-                <m:sSubPr>
-                  <m:ctrlPr>
-                    <w:rPr>
-                      <w:rFonts w:ascii="Cambria Math" w:hAnsi="Cambria Math" w:cs="Times New Roman"/>
-                      <w:i/>
-                    </w:rPr>
-                  </m:ctrlPr>
-                </m:sSubPr>
-                <m:e>
-                  <m:r>
-                    <w:rPr>
-                      <w:rFonts w:ascii="Cambria Math" w:hAnsi="Cambria Math" w:cs="Times New Roman"/>
-                    </w:rPr>
-                    <m:t>m</m:t>
-                  </m:r>
-                </m:e>
-                <m:sub>
-                  <m:r>
-                    <w:rPr>
-                      <w:rFonts w:ascii="Cambria Math" w:hAnsi="Cambria Math" w:cs="Times New Roman"/>
-                    </w:rPr>
-                    <m:t>n</m:t>
-                  </m:r>
-                </m:sub>
-              </m:sSub>
-            </m:e>
-          </m:d>
-          <m:r>
-            <w:rPr>
-              <w:rFonts w:ascii="Cambria Math" w:hAnsi="Cambria Math" w:cs="Times New Roman"/>
-            </w:rPr>
-            <m:t>+2</m:t>
-          </m:r>
-          <m:d>
-            <m:dPr>
-              <m:ctrlPr>
-                <w:rPr>
-                  <w:rFonts w:ascii="Cambria Math" w:hAnsi="Cambria Math" w:cs="Times New Roman"/>
-                  <w:i/>
-                </w:rPr>
-              </m:ctrlPr>
-            </m:dPr>
-            <m:e>
-              <m:r>
-                <w:rPr>
-                  <w:rFonts w:ascii="Cambria Math" w:hAnsi="Cambria Math" w:cs="Times New Roman"/>
-                </w:rPr>
-                <m:t>di</m:t>
-              </m:r>
-              <m:sSub>
-                <m:sSubPr>
-                  <m:ctrlPr>
-                    <w:rPr>
-                      <w:rFonts w:ascii="Cambria Math" w:hAnsi="Cambria Math" w:cs="Times New Roman"/>
-                      <w:i/>
-                    </w:rPr>
-                  </m:ctrlPr>
-                </m:sSubPr>
-                <m:e>
-                  <m:r>
-                    <w:rPr>
-                      <w:rFonts w:ascii="Cambria Math" w:hAnsi="Cambria Math" w:cs="Times New Roman"/>
-                    </w:rPr>
-                    <m:t>m</m:t>
-                  </m:r>
-                </m:e>
-                <m:sub>
-                  <m:r>
-                    <w:rPr>
-                      <w:rFonts w:ascii="Cambria Math" w:hAnsi="Cambria Math" w:cs="Times New Roman"/>
-                    </w:rPr>
-                    <m:t>n-1</m:t>
-                  </m:r>
-                </m:sub>
-              </m:sSub>
-            </m:e>
-          </m:d>
-        </m:oMath>
-      </m:oMathPara>
-    </w:p>
-    <w:p>
-      <w:pPr>
-        <w:rPr>
-          <w:rFonts w:ascii="Times New Roman" w:hAnsi="Times New Roman" w:cs="Times New Roman"/>
-        </w:rPr>
-      </w:pPr>
-      <w:r>
-        <w:rPr>
-          <w:rFonts w:ascii="Times New Roman" w:hAnsi="Times New Roman" w:cs="Times New Roman"/>
-        </w:rPr>
-        <w:t>Latex:</w:t>
-      </w:r>
-    </w:p>
-    <w:p>
-      <w:pPr>
+      <w:r>
         <w:rPr>
           <w:rFonts w:ascii="Times New Roman" w:eastAsiaTheme="minorEastAsia" w:hAnsi="Times New Roman" w:cs="Times New Roman"/>
-          <w:color w:val="333333"/>
-          <w:sz w:val="21"/>
-          <w:szCs w:val="21"/>
-          <w:shd w:val="clear" w:color="auto" w:fill="FFFFFF"/>
-        </w:rPr>
-      </w:pPr>
-      <m:oMathPara>
-        <m:oMath>
-          <m:f>
-            <m:fPr>
-              <m:ctrlPr>
-                <w:rPr>
-                  <w:rFonts w:ascii="Cambria Math" w:hAnsi="Cambria Math" w:cs="Times New Roman"/>
-                  <w:color w:val="333333"/>
-                  <w:sz w:val="21"/>
-                  <w:szCs w:val="21"/>
-                  <w:shd w:val="clear" w:color="auto" w:fill="FFFFFF"/>
-                </w:rPr>
-              </m:ctrlPr>
-            </m:fPr>
-            <m:num>
-              <m:r>
-                <m:rPr>
-                  <m:sty m:val="p"/>
-                </m:rPr>
-                <w:rPr>
-                  <w:rFonts w:ascii="Cambria Math" w:hAnsi="Cambria Math" w:cs="Times New Roman"/>
-                  <w:color w:val="333333"/>
-                  <w:sz w:val="21"/>
-                  <w:szCs w:val="21"/>
-                  <w:shd w:val="clear" w:color="auto" w:fill="FFFFFF"/>
-                </w:rPr>
-                <m:t>1</m:t>
-              </m:r>
-            </m:num>
-            <m:den>
-              <m:r>
-                <m:rPr>
-                  <m:sty m:val="p"/>
-                </m:rPr>
-                <w:rPr>
-                  <w:rFonts w:ascii="Cambria Math" w:hAnsi="Cambria Math" w:cs="Times New Roman"/>
-                  <w:color w:val="333333"/>
-                  <w:sz w:val="21"/>
-                  <w:szCs w:val="21"/>
-                  <w:shd w:val="clear" w:color="auto" w:fill="FFFFFF"/>
-                </w:rPr>
-                <m:t>2π</m:t>
-              </m:r>
-            </m:den>
-          </m:f>
-          <m:nary>
-            <m:naryPr>
-              <m:ctrlPr>
-                <w:rPr>
-                  <w:rFonts w:ascii="Cambria Math" w:hAnsi="Cambria Math" w:cs="Times New Roman"/>
-                  <w:color w:val="333333"/>
-                  <w:sz w:val="21"/>
-                  <w:szCs w:val="21"/>
-                  <w:shd w:val="clear" w:color="auto" w:fill="FFFFFF"/>
-                </w:rPr>
-              </m:ctrlPr>
-            </m:naryPr>
-            <m:sub>
-              <m:r>
-                <m:rPr>
-                  <m:sty m:val="p"/>
-                </m:rPr>
-                <w:rPr>
-                  <w:rFonts w:ascii="Cambria Math" w:hAnsi="Cambria Math" w:cs="Times New Roman"/>
-                  <w:color w:val="333333"/>
-                  <w:sz w:val="21"/>
-                  <w:szCs w:val="21"/>
-                  <w:shd w:val="clear" w:color="auto" w:fill="FFFFFF"/>
-                </w:rPr>
-                <m:t>0</m:t>
-              </m:r>
-            </m:sub>
-            <m:sup>
-              <m:r>
-                <m:rPr>
-                  <m:sty m:val="p"/>
-                </m:rPr>
-                <w:rPr>
-                  <w:rFonts w:ascii="Cambria Math" w:hAnsi="Cambria Math" w:cs="Times New Roman"/>
-                  <w:color w:val="333333"/>
-                  <w:sz w:val="21"/>
-                  <w:szCs w:val="21"/>
-                  <w:shd w:val="clear" w:color="auto" w:fill="FFFFFF"/>
-                </w:rPr>
-                <m:t>2π</m:t>
-              </m:r>
-            </m:sup>
-            <m:e>
-              <m:f>
-                <m:fPr>
-                  <m:ctrlPr>
-                    <w:rPr>
-                      <w:rFonts w:ascii="Cambria Math" w:hAnsi="Cambria Math" w:cs="Times New Roman"/>
-                      <w:color w:val="333333"/>
-                      <w:sz w:val="21"/>
-                      <w:szCs w:val="21"/>
-                      <w:shd w:val="clear" w:color="auto" w:fill="FFFFFF"/>
-                    </w:rPr>
-                  </m:ctrlPr>
-                </m:fPr>
-                <m:num>
-                  <m:r>
-                    <m:rPr>
-                      <m:sty m:val="p"/>
-                    </m:rPr>
-                    <w:rPr>
-                      <w:rFonts w:ascii="Cambria Math" w:hAnsi="Cambria Math" w:cs="Times New Roman"/>
-                      <w:color w:val="333333"/>
-                      <w:sz w:val="21"/>
-                      <w:szCs w:val="21"/>
-                      <w:shd w:val="clear" w:color="auto" w:fill="FFFFFF"/>
-                    </w:rPr>
-                    <m:t>dθ</m:t>
-                  </m:r>
-                </m:num>
-                <m:den>
-                  <m:r>
-                    <m:rPr>
-                      <m:sty m:val="p"/>
-                    </m:rPr>
-                    <w:rPr>
-                      <w:rFonts w:ascii="Cambria Math" w:hAnsi="Cambria Math" w:cs="Times New Roman"/>
-                      <w:color w:val="333333"/>
-                      <w:sz w:val="21"/>
-                      <w:szCs w:val="21"/>
-                      <w:shd w:val="clear" w:color="auto" w:fill="FFFFFF"/>
-                    </w:rPr>
-                    <m:t>a+b</m:t>
-                  </m:r>
-                  <m:func>
-                    <m:funcPr>
-                      <m:ctrlPr>
-                        <w:rPr>
-                          <w:rFonts w:ascii="Cambria Math" w:hAnsi="Cambria Math" w:cs="Times New Roman"/>
-                          <w:color w:val="333333"/>
-                          <w:sz w:val="21"/>
-                          <w:szCs w:val="21"/>
-                          <w:shd w:val="clear" w:color="auto" w:fill="FFFFFF"/>
-                        </w:rPr>
-                      </m:ctrlPr>
-                    </m:funcPr>
-                    <m:fName>
-                      <m:r>
-                        <m:rPr>
-                          <m:sty m:val="p"/>
-                        </m:rPr>
-                        <w:rPr>
-                          <w:rFonts w:ascii="Cambria Math" w:hAnsi="Cambria Math" w:cs="Times New Roman"/>
-                          <w:color w:val="333333"/>
-                          <w:sz w:val="21"/>
-                          <w:szCs w:val="21"/>
-                          <w:shd w:val="clear" w:color="auto" w:fill="FFFFFF"/>
-                        </w:rPr>
-                        <m:t>sin</m:t>
-                      </m:r>
-                    </m:fName>
-                    <m:e>
-                      <m:r>
-                        <m:rPr>
-                          <m:sty m:val="p"/>
-                        </m:rPr>
-                        <w:rPr>
-                          <w:rFonts w:ascii="Cambria Math" w:hAnsi="Cambria Math" w:cs="Times New Roman"/>
-                          <w:color w:val="333333"/>
-                          <w:sz w:val="21"/>
-                          <w:szCs w:val="21"/>
-                          <w:shd w:val="clear" w:color="auto" w:fill="FFFFFF"/>
-                        </w:rPr>
-                        <m:t>θ</m:t>
-                      </m:r>
-                    </m:e>
-                  </m:func>
-                </m:den>
-              </m:f>
-            </m:e>
-          </m:nary>
-          <m:r>
-            <m:rPr>
-              <m:sty m:val="p"/>
-            </m:rPr>
-            <w:rPr>
-              <w:rFonts w:ascii="Cambria Math" w:hAnsi="Cambria Math" w:cs="Times New Roman"/>
-              <w:color w:val="333333"/>
-              <w:sz w:val="21"/>
-              <w:szCs w:val="21"/>
-              <w:shd w:val="clear" w:color="auto" w:fill="FFFFFF"/>
-            </w:rPr>
-            <m:t>=</m:t>
-          </m:r>
-          <m:f>
-            <m:fPr>
-              <m:ctrlPr>
-                <w:rPr>
-                  <w:rFonts w:ascii="Cambria Math" w:hAnsi="Cambria Math" w:cs="Times New Roman"/>
-                  <w:color w:val="333333"/>
-                  <w:sz w:val="21"/>
-                  <w:szCs w:val="21"/>
-                  <w:shd w:val="clear" w:color="auto" w:fill="FFFFFF"/>
-                </w:rPr>
-              </m:ctrlPr>
-            </m:fPr>
-            <m:num>
-              <m:r>
-                <m:rPr>
-                  <m:sty m:val="p"/>
-                </m:rPr>
-                <w:rPr>
-                  <w:rFonts w:ascii="Cambria Math" w:hAnsi="Cambria Math" w:cs="Times New Roman"/>
-                  <w:color w:val="333333"/>
-                  <w:sz w:val="21"/>
-                  <w:szCs w:val="21"/>
-                  <w:shd w:val="clear" w:color="auto" w:fill="FFFFFF"/>
-                </w:rPr>
-                <m:t>1</m:t>
-              </m:r>
-            </m:num>
-            <m:den>
-              <m:rad>
-                <m:radPr>
-                  <m:degHide m:val="1"/>
-                  <m:ctrlPr>
-                    <w:rPr>
-                      <w:rFonts w:ascii="Cambria Math" w:hAnsi="Cambria Math" w:cs="Times New Roman"/>
-                      <w:color w:val="333333"/>
-                      <w:sz w:val="21"/>
-                      <w:szCs w:val="21"/>
-                      <w:shd w:val="clear" w:color="auto" w:fill="FFFFFF"/>
-                    </w:rPr>
-                  </m:ctrlPr>
-                </m:radPr>
-                <m:deg>
-                  <m:ctrlPr>
-                    <w:rPr>
-                      <w:rFonts w:ascii="Cambria Math" w:hAnsi="Cambria Math" w:cs="Times New Roman"/>
-                      <w:i/>
-                      <w:color w:val="333333"/>
-                      <w:sz w:val="21"/>
-                      <w:szCs w:val="21"/>
-                      <w:shd w:val="clear" w:color="auto" w:fill="FFFFFF"/>
-                    </w:rPr>
-                  </m:ctrlPr>
-                </m:deg>
-                <m:e>
-                  <m:sSup>
-                    <m:sSupPr>
-                      <m:ctrlPr>
-                        <w:rPr>
-                          <w:rFonts w:ascii="Cambria Math" w:hAnsi="Cambria Math" w:cs="Times New Roman"/>
-                          <w:color w:val="333333"/>
-                          <w:sz w:val="21"/>
-                          <w:szCs w:val="21"/>
-                          <w:shd w:val="clear" w:color="auto" w:fill="FFFFFF"/>
-                        </w:rPr>
-                      </m:ctrlPr>
-                    </m:sSupPr>
-                    <m:e>
-                      <m:r>
-                        <m:rPr>
-                          <m:sty m:val="p"/>
-                        </m:rPr>
-                        <w:rPr>
-                          <w:rFonts w:ascii="Cambria Math" w:hAnsi="Cambria Math" w:cs="Times New Roman"/>
-                          <w:color w:val="333333"/>
-                          <w:sz w:val="21"/>
-                          <w:szCs w:val="21"/>
-                          <w:shd w:val="clear" w:color="auto" w:fill="FFFFFF"/>
-                        </w:rPr>
-                        <m:t>a</m:t>
-                      </m:r>
-                    </m:e>
-                    <m:sup>
-                      <m:r>
-                        <m:rPr>
-                          <m:sty m:val="p"/>
-                        </m:rPr>
-                        <w:rPr>
-                          <w:rFonts w:ascii="Cambria Math" w:hAnsi="Cambria Math" w:cs="Times New Roman"/>
-                          <w:color w:val="333333"/>
-                          <w:sz w:val="21"/>
-                          <w:szCs w:val="21"/>
-                          <w:shd w:val="clear" w:color="auto" w:fill="FFFFFF"/>
-                        </w:rPr>
-                        <m:t>2</m:t>
-                      </m:r>
-                    </m:sup>
-                  </m:sSup>
-                  <m:r>
-                    <m:rPr>
-                      <m:sty m:val="p"/>
-                    </m:rPr>
-                    <w:rPr>
-                      <w:rFonts w:ascii="Cambria Math" w:hAnsi="Cambria Math" w:cs="Times New Roman"/>
-                      <w:color w:val="333333"/>
-                      <w:sz w:val="21"/>
-                      <w:szCs w:val="21"/>
-                      <w:shd w:val="clear" w:color="auto" w:fill="FFFFFF"/>
-                    </w:rPr>
-                    <m:t>-</m:t>
-                  </m:r>
-                  <m:sSup>
-                    <m:sSupPr>
-                      <m:ctrlPr>
-                        <w:rPr>
-                          <w:rFonts w:ascii="Cambria Math" w:hAnsi="Cambria Math" w:cs="Times New Roman"/>
-                          <w:color w:val="333333"/>
-                          <w:sz w:val="21"/>
-                          <w:szCs w:val="21"/>
-                          <w:shd w:val="clear" w:color="auto" w:fill="FFFFFF"/>
-                        </w:rPr>
-                      </m:ctrlPr>
-                    </m:sSupPr>
-                    <m:e>
-                      <m:r>
-                        <m:rPr>
-                          <m:sty m:val="p"/>
-                        </m:rPr>
-                        <w:rPr>
-                          <w:rFonts w:ascii="Cambria Math" w:hAnsi="Cambria Math" w:cs="Times New Roman"/>
-                          <w:color w:val="333333"/>
-                          <w:sz w:val="21"/>
-                          <w:szCs w:val="21"/>
-                          <w:shd w:val="clear" w:color="auto" w:fill="FFFFFF"/>
-                        </w:rPr>
-                        <m:t>b</m:t>
-                      </m:r>
-                    </m:e>
-                    <m:sup>
-                      <m:r>
-                        <m:rPr>
-                          <m:sty m:val="p"/>
-                        </m:rPr>
-                        <w:rPr>
-                          <w:rFonts w:ascii="Cambria Math" w:hAnsi="Cambria Math" w:cs="Times New Roman"/>
-                          <w:color w:val="333333"/>
-                          <w:sz w:val="21"/>
-                          <w:szCs w:val="21"/>
-                          <w:shd w:val="clear" w:color="auto" w:fill="FFFFFF"/>
-                        </w:rPr>
-                        <m:t>2</m:t>
-                      </m:r>
-                    </m:sup>
-                  </m:sSup>
-                </m:e>
-              </m:rad>
-            </m:den>
-          </m:f>
-        </m:oMath>
-      </m:oMathPara>
-    </w:p>
-    <w:p>
-      <w:pPr>
-        <w:rPr>
-          <w:rFonts w:ascii="Times New Roman" w:hAnsi="Times New Roman" w:cs="Times New Roman"/>
-          <w:color w:val="333333"/>
-          <w:sz w:val="21"/>
-          <w:szCs w:val="21"/>
-          <w:shd w:val="clear" w:color="auto" w:fill="FFFFFF"/>
-        </w:rPr>
-      </w:pPr>
-      <w:r>
-        <w:rPr>
-          <w:rFonts w:ascii="Times New Roman" w:hAnsi="Times New Roman" w:cs="Times New Roman"/>
-          <w:color w:val="333333"/>
-          <w:sz w:val="21"/>
-          <w:szCs w:val="21"/>
-          <w:shd w:val="clear" w:color="auto" w:fill="FFFFFF"/>
-        </w:rPr>
-        <w:t>\frac{</w:t>
+        </w:rPr>
+        <w:t xml:space="preserve"> to step </w:t>
+      </w:r>
+      <w:r>
+        <w:rPr>
+          <w:rFonts w:ascii="Times New Roman" w:eastAsiaTheme="minorEastAsia" w:hAnsi="Times New Roman" w:cs="Times New Roman"/>
+        </w:rPr>
+        <w:t>n</w:t>
+      </w:r>
+      <w:r>
+        <w:rPr>
+          <w:rFonts w:ascii="Times New Roman" w:eastAsiaTheme="minorEastAsia" w:hAnsi="Times New Roman" w:cs="Times New Roman"/>
+        </w:rPr>
+        <w:t xml:space="preserve">+1, and step </w:t>
+      </w:r>
+      <w:r>
+        <w:rPr>
+          <w:rFonts w:ascii="Times New Roman" w:eastAsiaTheme="minorEastAsia" w:hAnsi="Times New Roman" w:cs="Times New Roman"/>
+        </w:rPr>
+        <w:t>n</w:t>
+      </w:r>
+      <w:r>
+        <w:rPr>
+          <w:rFonts w:ascii="Times New Roman" w:eastAsiaTheme="minorEastAsia" w:hAnsi="Times New Roman" w:cs="Times New Roman"/>
+        </w:rPr>
+        <w:t xml:space="preserve">+2, …, then the closed form expression is a linear combination of degree 1.  If the differences are not consistent, then we can take the difference of the previous differences, and see if those are consistent from </w:t>
       </w:r>
       <w:proofErr w:type="gramStart"/>
       <w:r>
         <w:rPr>
-          <w:rFonts w:ascii="Times New Roman" w:hAnsi="Times New Roman" w:cs="Times New Roman"/>
-          <w:color w:val="333333"/>
-          <w:sz w:val="21"/>
-          <w:szCs w:val="21"/>
-          <w:shd w:val="clear" w:color="auto" w:fill="FFFFFF"/>
-        </w:rPr>
-        <w:t>1}{</w:t>
+          <w:rFonts w:ascii="Times New Roman" w:eastAsiaTheme="minorEastAsia" w:hAnsi="Times New Roman" w:cs="Times New Roman"/>
+        </w:rPr>
+        <w:t>n</w:t>
+      </w:r>
+      <w:r>
+        <w:rPr>
+          <w:rFonts w:ascii="Times New Roman" w:eastAsiaTheme="minorEastAsia" w:hAnsi="Times New Roman" w:cs="Times New Roman"/>
+        </w:rPr>
+        <w:t>,</w:t>
+      </w:r>
+      <w:r>
+        <w:rPr>
+          <w:rFonts w:ascii="Times New Roman" w:eastAsiaTheme="minorEastAsia" w:hAnsi="Times New Roman" w:cs="Times New Roman"/>
+        </w:rPr>
+        <w:t>n</w:t>
       </w:r>
       <w:proofErr w:type="gramEnd"/>
       <w:r>
         <w:rPr>
-          <w:rFonts w:ascii="Times New Roman" w:hAnsi="Times New Roman" w:cs="Times New Roman"/>
-          <w:color w:val="333333"/>
-          <w:sz w:val="21"/>
-          <w:szCs w:val="21"/>
-          <w:shd w:val="clear" w:color="auto" w:fill="FFFFFF"/>
-        </w:rPr>
-        <w:t>2\pi}\int_{0}^{2\pi}\frac{d\theta}{a+b\sin{\theta}}=\frac{1}{\sqrt{a^2-b^2}}</w:t>
-      </w:r>
-    </w:p>
-    <w:p>
-      <w:pPr>
+          <w:rFonts w:ascii="Times New Roman" w:eastAsiaTheme="minorEastAsia" w:hAnsi="Times New Roman" w:cs="Times New Roman"/>
+        </w:rPr>
+        <w:t>+1,</w:t>
+      </w:r>
+      <w:r>
+        <w:rPr>
+          <w:rFonts w:ascii="Times New Roman" w:eastAsiaTheme="minorEastAsia" w:hAnsi="Times New Roman" w:cs="Times New Roman"/>
+        </w:rPr>
+        <w:t>n</w:t>
+      </w:r>
+      <w:r>
+        <w:rPr>
+          <w:rFonts w:ascii="Times New Roman" w:eastAsiaTheme="minorEastAsia" w:hAnsi="Times New Roman" w:cs="Times New Roman"/>
+        </w:rPr>
+        <w:t xml:space="preserve">+2, and so on.  This process is repeated until we have a consistent difference from </w:t>
+      </w:r>
+      <w:r>
+        <w:rPr>
+          <w:rFonts w:ascii="Times New Roman" w:eastAsiaTheme="minorEastAsia" w:hAnsi="Times New Roman" w:cs="Times New Roman"/>
+        </w:rPr>
+        <w:t>n</w:t>
+      </w:r>
+      <w:r>
+        <w:rPr>
+          <w:rFonts w:ascii="Times New Roman" w:eastAsiaTheme="minorEastAsia" w:hAnsi="Times New Roman" w:cs="Times New Roman"/>
+        </w:rPr>
+        <w:t xml:space="preserve"> to </w:t>
+      </w:r>
+      <w:r>
+        <w:rPr>
+          <w:rFonts w:ascii="Times New Roman" w:eastAsiaTheme="minorEastAsia" w:hAnsi="Times New Roman" w:cs="Times New Roman"/>
+        </w:rPr>
+        <w:t>n</w:t>
+      </w:r>
+      <w:r>
+        <w:rPr>
+          <w:rFonts w:ascii="Times New Roman" w:eastAsiaTheme="minorEastAsia" w:hAnsi="Times New Roman" w:cs="Times New Roman"/>
+        </w:rPr>
+        <w:t>+1.  This initial process is shown below using real outputs from this problem statement:</w:t>
+      </w:r>
+    </w:p>
+    <w:p>
+      <w:pPr>
+        <w:rPr>
+          <w:rFonts w:ascii="Times New Roman" w:hAnsi="Times New Roman" w:cs="Times New Roman"/>
+        </w:rPr>
+      </w:pPr>
+      <w:r>
+        <w:rPr>
+          <w:rFonts w:ascii="Times New Roman" w:hAnsi="Times New Roman" w:cs="Times New Roman"/>
+        </w:rPr>
+        <w:t>[</w:t>
+      </w:r>
+      <w:proofErr w:type="spellStart"/>
+      <w:r>
+        <w:rPr>
+          <w:rFonts w:ascii="Times New Roman" w:hAnsi="Times New Roman" w:cs="Times New Roman"/>
+        </w:rPr>
+        <w:t>La</w:t>
+      </w:r>
+      <w:r>
+        <w:rPr>
+          <w:rFonts w:ascii="Times New Roman" w:hAnsi="Times New Roman" w:cs="Times New Roman"/>
+        </w:rPr>
+        <w:t>T</w:t>
+      </w:r>
+      <w:r>
+        <w:rPr>
+          <w:rFonts w:ascii="Times New Roman" w:hAnsi="Times New Roman" w:cs="Times New Roman"/>
+        </w:rPr>
+        <w:t>eX</w:t>
+      </w:r>
+      <w:proofErr w:type="spellEnd"/>
+      <w:r>
+        <w:rPr>
+          <w:rFonts w:ascii="Times New Roman" w:hAnsi="Times New Roman" w:cs="Times New Roman"/>
+        </w:rPr>
+        <w:t xml:space="preserve"> </w:t>
+      </w:r>
+      <w:r>
+        <w:rPr>
+          <w:rFonts w:ascii="Times New Roman" w:hAnsi="Times New Roman" w:cs="Times New Roman"/>
+        </w:rPr>
+        <w:t>8</w:t>
+      </w:r>
+      <w:r>
+        <w:rPr>
+          <w:rFonts w:ascii="Times New Roman" w:hAnsi="Times New Roman" w:cs="Times New Roman"/>
+        </w:rPr>
+        <w:t>: Show this:</w:t>
+      </w:r>
+    </w:p>
+    <w:p>
+      <w:pPr>
+        <w:rPr>
+          <w:rFonts w:ascii="Times New Roman" w:hAnsi="Times New Roman" w:cs="Times New Roman"/>
+        </w:rPr>
+      </w:pPr>
+      <w:r>
+        <w:rPr>
+          <w:rFonts w:ascii="Times New Roman" w:hAnsi="Times New Roman" w:cs="Times New Roman"/>
+        </w:rPr>
+        <w:t>1</w:t>
+      </w:r>
+      <w:r>
+        <w:rPr>
+          <w:rFonts w:ascii="Times New Roman" w:hAnsi="Times New Roman" w:cs="Times New Roman"/>
+        </w:rPr>
+        <w:t>|    7</w:t>
+      </w:r>
+    </w:p>
+    <w:p>
+      <w:pPr>
+        <w:rPr>
+          <w:rFonts w:ascii="Times New Roman" w:hAnsi="Times New Roman" w:cs="Times New Roman"/>
+        </w:rPr>
+      </w:pPr>
+      <w:r>
+        <w:rPr>
+          <w:rFonts w:ascii="Times New Roman" w:hAnsi="Times New Roman" w:cs="Times New Roman"/>
+        </w:rPr>
+        <w:t>2</w:t>
+      </w:r>
+      <w:proofErr w:type="gramStart"/>
+      <w:r>
+        <w:rPr>
+          <w:rFonts w:ascii="Times New Roman" w:hAnsi="Times New Roman" w:cs="Times New Roman"/>
+        </w:rPr>
+        <w:t>|  16</w:t>
+      </w:r>
+      <w:proofErr w:type="gramEnd"/>
+      <w:r>
+        <w:rPr>
+          <w:rFonts w:ascii="Times New Roman" w:hAnsi="Times New Roman" w:cs="Times New Roman"/>
+        </w:rPr>
+        <w:t xml:space="preserve">      9</w:t>
+      </w:r>
+    </w:p>
+    <w:p>
+      <w:pPr>
+        <w:rPr>
+          <w:rFonts w:ascii="Times New Roman" w:hAnsi="Times New Roman" w:cs="Times New Roman"/>
+        </w:rPr>
+      </w:pPr>
+      <w:r>
+        <w:rPr>
+          <w:rFonts w:ascii="Times New Roman" w:hAnsi="Times New Roman" w:cs="Times New Roman"/>
+        </w:rPr>
+        <w:t>3</w:t>
+      </w:r>
+      <w:r>
+        <w:rPr>
+          <w:rFonts w:ascii="Times New Roman" w:hAnsi="Times New Roman" w:cs="Times New Roman"/>
+        </w:rPr>
+        <w:t>|   41   25 16</w:t>
+      </w:r>
+    </w:p>
+    <w:p>
+      <w:pPr>
+        <w:rPr>
+          <w:rFonts w:ascii="Times New Roman" w:hAnsi="Times New Roman" w:cs="Times New Roman"/>
+        </w:rPr>
+      </w:pPr>
+      <w:r>
+        <w:rPr>
+          <w:rFonts w:ascii="Times New Roman" w:hAnsi="Times New Roman" w:cs="Times New Roman"/>
+        </w:rPr>
+        <w:t>4</w:t>
+      </w:r>
+      <w:r>
+        <w:rPr>
+          <w:rFonts w:ascii="Times New Roman" w:hAnsi="Times New Roman" w:cs="Times New Roman"/>
+        </w:rPr>
+        <w:t>|   90   49 24 8</w:t>
+      </w:r>
+    </w:p>
+    <w:p>
+      <w:pPr>
+        <w:rPr>
+          <w:rFonts w:ascii="Times New Roman" w:hAnsi="Times New Roman" w:cs="Times New Roman"/>
+        </w:rPr>
+      </w:pPr>
+      <w:r>
+        <w:rPr>
+          <w:rFonts w:ascii="Times New Roman" w:hAnsi="Times New Roman" w:cs="Times New Roman"/>
+        </w:rPr>
+        <w:t>5</w:t>
+      </w:r>
+      <w:r>
+        <w:rPr>
+          <w:rFonts w:ascii="Times New Roman" w:hAnsi="Times New Roman" w:cs="Times New Roman"/>
+        </w:rPr>
+        <w:t>| 171   81 32 8</w:t>
+      </w:r>
+    </w:p>
+    <w:p>
+      <w:pPr>
+        <w:rPr>
+          <w:rFonts w:ascii="Times New Roman" w:hAnsi="Times New Roman" w:cs="Times New Roman"/>
+        </w:rPr>
+      </w:pPr>
+      <w:r>
+        <w:rPr>
+          <w:rFonts w:ascii="Times New Roman" w:hAnsi="Times New Roman" w:cs="Times New Roman"/>
+        </w:rPr>
+        <w:t>6</w:t>
+      </w:r>
+      <w:r>
+        <w:rPr>
+          <w:rFonts w:ascii="Times New Roman" w:hAnsi="Times New Roman" w:cs="Times New Roman"/>
+        </w:rPr>
+        <w:t>| 292 121 40 8</w:t>
+      </w:r>
+    </w:p>
+    <w:p>
+      <w:pPr>
+        <w:rPr>
+          <w:rFonts w:ascii="Times New Roman" w:hAnsi="Times New Roman" w:cs="Times New Roman"/>
+        </w:rPr>
+      </w:pPr>
+      <w:r>
+        <w:rPr>
+          <w:rFonts w:ascii="Times New Roman" w:hAnsi="Times New Roman" w:cs="Times New Roman"/>
+        </w:rPr>
+        <w:t>7</w:t>
+      </w:r>
+      <w:r>
+        <w:rPr>
+          <w:rFonts w:ascii="Times New Roman" w:hAnsi="Times New Roman" w:cs="Times New Roman"/>
+        </w:rPr>
+        <w:t>| 461 169 48 8</w:t>
+      </w:r>
+    </w:p>
+    <w:p>
+      <w:pPr>
+        <w:rPr>
+          <w:rFonts w:ascii="Times New Roman" w:hAnsi="Times New Roman" w:cs="Times New Roman"/>
+        </w:rPr>
+      </w:pPr>
+      <w:r>
+        <w:rPr>
+          <w:rFonts w:ascii="Times New Roman" w:hAnsi="Times New Roman" w:cs="Times New Roman"/>
+        </w:rPr>
+        <w:t>]</w:t>
+      </w:r>
+      <w:r>
+        <w:rPr>
+          <w:rFonts w:ascii="Times New Roman" w:hAnsi="Times New Roman" w:cs="Times New Roman"/>
+        </w:rPr>
+        <w:br/>
+      </w:r>
+    </w:p>
+    <w:p>
+      <w:pPr>
+        <w:rPr>
+          <w:rFonts w:ascii="Times New Roman" w:hAnsi="Times New Roman" w:cs="Times New Roman"/>
+        </w:rPr>
+      </w:pPr>
+      <w:r>
+        <w:rPr>
+          <w:rFonts w:ascii="Times New Roman" w:hAnsi="Times New Roman" w:cs="Times New Roman"/>
+        </w:rPr>
+        <w:t>As shown above, the process produces consistent outputs after the 4</w:t>
+      </w:r>
+      <w:r>
+        <w:rPr>
+          <w:rFonts w:ascii="Times New Roman" w:hAnsi="Times New Roman" w:cs="Times New Roman"/>
+          <w:vertAlign w:val="superscript"/>
+        </w:rPr>
+        <w:t>th</w:t>
+      </w:r>
+      <w:r>
+        <w:rPr>
+          <w:rFonts w:ascii="Times New Roman" w:hAnsi="Times New Roman" w:cs="Times New Roman"/>
+        </w:rPr>
+        <w:t xml:space="preserve"> column.  This means that the closed form expression we are looking for is a 3</w:t>
+      </w:r>
+      <w:r>
+        <w:rPr>
+          <w:rFonts w:ascii="Times New Roman" w:hAnsi="Times New Roman" w:cs="Times New Roman"/>
+          <w:vertAlign w:val="superscript"/>
+        </w:rPr>
+        <w:t>rd</w:t>
+      </w:r>
+      <w:r>
+        <w:rPr>
+          <w:rFonts w:ascii="Times New Roman" w:hAnsi="Times New Roman" w:cs="Times New Roman"/>
+        </w:rPr>
+        <w:t xml:space="preserve"> order polynomial of the following form:</w:t>
+      </w:r>
+    </w:p>
+    <w:p>
+      <w:pPr>
+        <w:rPr>
+          <w:rFonts w:ascii="Times New Roman" w:hAnsi="Times New Roman" w:cs="Times New Roman"/>
+        </w:rPr>
+      </w:pPr>
+      <w:r>
+        <w:rPr>
+          <w:rFonts w:ascii="Times New Roman" w:hAnsi="Times New Roman" w:cs="Times New Roman"/>
+        </w:rPr>
+        <w:t>[</w:t>
+      </w:r>
+      <w:proofErr w:type="spellStart"/>
+      <w:r>
+        <w:rPr>
+          <w:rFonts w:ascii="Times New Roman" w:hAnsi="Times New Roman" w:cs="Times New Roman"/>
+        </w:rPr>
+        <w:t>LaTeX</w:t>
+      </w:r>
+      <w:proofErr w:type="spellEnd"/>
+      <w:r>
+        <w:rPr>
+          <w:rFonts w:ascii="Times New Roman" w:hAnsi="Times New Roman" w:cs="Times New Roman"/>
+        </w:rPr>
+        <w:t xml:space="preserve"> </w:t>
+      </w:r>
+      <w:r>
+        <w:rPr>
+          <w:rFonts w:ascii="Times New Roman" w:hAnsi="Times New Roman" w:cs="Times New Roman"/>
+        </w:rPr>
+        <w:t>9</w:t>
+      </w:r>
+      <w:r>
+        <w:rPr>
+          <w:rFonts w:ascii="Times New Roman" w:hAnsi="Times New Roman" w:cs="Times New Roman"/>
+        </w:rPr>
+        <w:t>: A</w:t>
+      </w:r>
+      <w:r>
+        <w:rPr>
+          <w:rFonts w:ascii="Times New Roman" w:hAnsi="Times New Roman" w:cs="Times New Roman"/>
+        </w:rPr>
+        <w:t>n</w:t>
+      </w:r>
+      <w:r>
+        <w:rPr>
+          <w:rFonts w:ascii="Times New Roman" w:hAnsi="Times New Roman" w:cs="Times New Roman"/>
+        </w:rPr>
+        <w:t>3+B</w:t>
+      </w:r>
+      <w:r>
+        <w:rPr>
+          <w:rFonts w:ascii="Times New Roman" w:hAnsi="Times New Roman" w:cs="Times New Roman"/>
+        </w:rPr>
+        <w:t>n</w:t>
+      </w:r>
+      <w:r>
+        <w:rPr>
+          <w:rFonts w:ascii="Times New Roman" w:hAnsi="Times New Roman" w:cs="Times New Roman"/>
+          <w:vertAlign w:val="superscript"/>
+        </w:rPr>
+        <w:t>2</w:t>
+      </w:r>
+      <w:r>
+        <w:rPr>
+          <w:rFonts w:ascii="Times New Roman" w:hAnsi="Times New Roman" w:cs="Times New Roman"/>
+        </w:rPr>
+        <w:t>+C</w:t>
+      </w:r>
+      <w:r>
+        <w:rPr>
+          <w:rFonts w:ascii="Times New Roman" w:hAnsi="Times New Roman" w:cs="Times New Roman"/>
+        </w:rPr>
+        <w:t>n</w:t>
+      </w:r>
+      <w:r>
+        <w:rPr>
+          <w:rFonts w:ascii="Times New Roman" w:hAnsi="Times New Roman" w:cs="Times New Roman"/>
+        </w:rPr>
+        <w:t xml:space="preserve">+D=# disks in current step] </w:t>
+      </w:r>
+    </w:p>
+    <w:p>
+      <w:pPr>
+        <w:rPr>
+          <w:rFonts w:ascii="Times New Roman" w:hAnsi="Times New Roman" w:cs="Times New Roman"/>
+        </w:rPr>
+      </w:pPr>
+      <w:r>
+        <w:rPr>
+          <w:rFonts w:ascii="Times New Roman" w:hAnsi="Times New Roman" w:cs="Times New Roman"/>
+        </w:rPr>
+        <w:t>The next step is to use some of the known outputs to produce a system of equations based on the above equation.  Using data from the first four steps shown in table 1, we have the following system of equations:</w:t>
+      </w:r>
+    </w:p>
+    <w:p>
+      <w:pPr>
+        <w:rPr>
+          <w:rFonts w:ascii="Times New Roman" w:hAnsi="Times New Roman" w:cs="Times New Roman"/>
+        </w:rPr>
+      </w:pPr>
+      <w:r>
+        <w:rPr>
+          <w:rFonts w:ascii="Times New Roman" w:hAnsi="Times New Roman" w:cs="Times New Roman"/>
+        </w:rPr>
+        <w:t>[</w:t>
+      </w:r>
+      <w:proofErr w:type="spellStart"/>
+      <w:r>
+        <w:rPr>
+          <w:rFonts w:ascii="Times New Roman" w:hAnsi="Times New Roman" w:cs="Times New Roman"/>
+        </w:rPr>
+        <w:t>LaTeX</w:t>
+      </w:r>
+      <w:proofErr w:type="spellEnd"/>
+      <w:r>
+        <w:rPr>
+          <w:rFonts w:ascii="Times New Roman" w:hAnsi="Times New Roman" w:cs="Times New Roman"/>
+        </w:rPr>
+        <w:t xml:space="preserve"> </w:t>
+      </w:r>
+      <w:r>
+        <w:rPr>
+          <w:rFonts w:ascii="Times New Roman" w:hAnsi="Times New Roman" w:cs="Times New Roman"/>
+        </w:rPr>
+        <w:t>10</w:t>
+      </w:r>
+      <w:r>
+        <w:rPr>
+          <w:rFonts w:ascii="Times New Roman" w:hAnsi="Times New Roman" w:cs="Times New Roman"/>
+        </w:rPr>
+        <w:t>: System of equations for the known table outputs]</w:t>
+      </w:r>
+    </w:p>
+    <w:p>
+      <w:pPr>
+        <w:rPr>
+          <w:rFonts w:ascii="Times New Roman" w:hAnsi="Times New Roman" w:cs="Times New Roman"/>
+        </w:rPr>
+      </w:pPr>
+      <w:r>
+        <w:rPr>
+          <w:rFonts w:ascii="Times New Roman" w:hAnsi="Times New Roman" w:cs="Times New Roman"/>
+        </w:rPr>
+        <w:t>Using matrix format makes these equations eas</w:t>
+      </w:r>
+      <w:r>
+        <w:rPr>
+          <w:rFonts w:ascii="Times New Roman" w:hAnsi="Times New Roman" w:cs="Times New Roman"/>
+        </w:rPr>
+        <w:t>ier to solve.</w:t>
+      </w:r>
+    </w:p>
+    <w:p>
+      <w:pPr>
+        <w:rPr>
+          <w:rFonts w:ascii="Times New Roman" w:hAnsi="Times New Roman" w:cs="Times New Roman"/>
+        </w:rPr>
+      </w:pPr>
+      <w:r>
+        <w:rPr>
+          <w:rFonts w:ascii="Times New Roman" w:hAnsi="Times New Roman" w:cs="Times New Roman"/>
+        </w:rPr>
+        <w:t>The following steps solve these equations:</w:t>
+      </w:r>
+    </w:p>
+    <w:p>
+      <w:pPr>
+        <w:rPr>
+          <w:rFonts w:ascii="Times New Roman" w:hAnsi="Times New Roman" w:cs="Times New Roman"/>
+        </w:rPr>
+      </w:pPr>
+      <w:r>
+        <w:rPr>
+          <w:rFonts w:ascii="Times New Roman" w:hAnsi="Times New Roman" w:cs="Times New Roman"/>
+        </w:rPr>
+        <w:t>[</w:t>
+      </w:r>
+      <w:proofErr w:type="spellStart"/>
+      <w:r>
+        <w:rPr>
+          <w:rFonts w:ascii="Times New Roman" w:hAnsi="Times New Roman" w:cs="Times New Roman"/>
+        </w:rPr>
+        <w:t>LaTeX</w:t>
+      </w:r>
+      <w:proofErr w:type="spellEnd"/>
+      <w:r>
+        <w:rPr>
+          <w:rFonts w:ascii="Times New Roman" w:hAnsi="Times New Roman" w:cs="Times New Roman"/>
+        </w:rPr>
+        <w:t xml:space="preserve"> </w:t>
+      </w:r>
+      <w:r>
+        <w:rPr>
+          <w:rFonts w:ascii="Times New Roman" w:hAnsi="Times New Roman" w:cs="Times New Roman"/>
+        </w:rPr>
+        <w:t>11</w:t>
+      </w:r>
+      <w:r>
+        <w:rPr>
+          <w:rFonts w:ascii="Times New Roman" w:hAnsi="Times New Roman" w:cs="Times New Roman"/>
+        </w:rPr>
+        <w:t>: Solving the system of equations]</w:t>
+      </w:r>
+    </w:p>
+    <w:p>
+      <w:pPr>
+        <w:rPr>
+          <w:rFonts w:ascii="Times New Roman" w:hAnsi="Times New Roman" w:cs="Times New Roman"/>
+        </w:rPr>
+      </w:pPr>
+      <w:r>
+        <w:rPr>
+          <w:rFonts w:ascii="Times New Roman" w:hAnsi="Times New Roman" w:cs="Times New Roman"/>
+        </w:rPr>
+        <w:t xml:space="preserve">The closed form expression for the number of disks based on a </w:t>
+      </w:r>
+      <w:proofErr w:type="gramStart"/>
+      <w:r>
+        <w:rPr>
+          <w:rFonts w:ascii="Times New Roman" w:hAnsi="Times New Roman" w:cs="Times New Roman"/>
+        </w:rPr>
+        <w:t>particular step</w:t>
+      </w:r>
+      <w:proofErr w:type="gramEnd"/>
+      <w:r>
+        <w:rPr>
+          <w:rFonts w:ascii="Times New Roman" w:hAnsi="Times New Roman" w:cs="Times New Roman"/>
+        </w:rPr>
+        <w:t xml:space="preserve"> is shown:</w:t>
+      </w:r>
+    </w:p>
+    <w:p>
+      <w:pPr>
+        <w:rPr>
+          <w:rFonts w:ascii="Times New Roman" w:hAnsi="Times New Roman" w:cs="Times New Roman"/>
+        </w:rPr>
+      </w:pPr>
+      <w:r>
+        <w:rPr>
+          <w:rFonts w:ascii="Times New Roman" w:hAnsi="Times New Roman" w:cs="Times New Roman"/>
+        </w:rPr>
+        <w:t>[</w:t>
+      </w:r>
+      <w:proofErr w:type="spellStart"/>
+      <w:r>
+        <w:rPr>
+          <w:rFonts w:ascii="Times New Roman" w:hAnsi="Times New Roman" w:cs="Times New Roman"/>
+        </w:rPr>
+        <w:t>LaTeX</w:t>
+      </w:r>
+      <w:proofErr w:type="spellEnd"/>
+      <w:r>
+        <w:rPr>
+          <w:rFonts w:ascii="Times New Roman" w:hAnsi="Times New Roman" w:cs="Times New Roman"/>
+        </w:rPr>
+        <w:t xml:space="preserve"> 1</w:t>
+      </w:r>
+      <w:r>
+        <w:rPr>
+          <w:rFonts w:ascii="Times New Roman" w:hAnsi="Times New Roman" w:cs="Times New Roman"/>
+        </w:rPr>
+        <w:t>2</w:t>
+      </w:r>
+      <w:r>
+        <w:rPr>
+          <w:rFonts w:ascii="Times New Roman" w:hAnsi="Times New Roman" w:cs="Times New Roman"/>
+        </w:rPr>
+        <w:t>: D</w:t>
+      </w:r>
+      <w:r>
+        <w:rPr>
+          <w:rFonts w:ascii="Times New Roman" w:hAnsi="Times New Roman" w:cs="Times New Roman"/>
+        </w:rPr>
+        <w:t>(n)</w:t>
+      </w:r>
+      <w:r>
+        <w:rPr>
+          <w:rFonts w:ascii="Times New Roman" w:hAnsi="Times New Roman" w:cs="Times New Roman"/>
+        </w:rPr>
+        <w:t>=(4/</w:t>
+      </w:r>
+      <w:proofErr w:type="gramStart"/>
+      <w:r>
+        <w:rPr>
+          <w:rFonts w:ascii="Times New Roman" w:hAnsi="Times New Roman" w:cs="Times New Roman"/>
+        </w:rPr>
+        <w:t>3)</w:t>
+      </w:r>
+      <w:r>
+        <w:rPr>
+          <w:rFonts w:ascii="Times New Roman" w:hAnsi="Times New Roman" w:cs="Times New Roman"/>
+        </w:rPr>
+        <w:t>n</w:t>
+      </w:r>
+      <w:proofErr w:type="gramEnd"/>
+      <w:r>
+        <w:rPr>
+          <w:rFonts w:ascii="Times New Roman" w:hAnsi="Times New Roman" w:cs="Times New Roman"/>
+          <w:vertAlign w:val="superscript"/>
+        </w:rPr>
+        <w:t>3</w:t>
+      </w:r>
+      <w:r>
+        <w:rPr>
+          <w:rFonts w:ascii="Times New Roman" w:hAnsi="Times New Roman" w:cs="Times New Roman"/>
+        </w:rPr>
+        <w:t>+</w:t>
+      </w:r>
+      <w:r>
+        <w:rPr>
+          <w:rFonts w:ascii="Times New Roman" w:hAnsi="Times New Roman" w:cs="Times New Roman"/>
+        </w:rPr>
+        <w:t>0n</w:t>
+      </w:r>
+      <w:r>
+        <w:rPr>
+          <w:rFonts w:ascii="Times New Roman" w:hAnsi="Times New Roman" w:cs="Times New Roman"/>
+          <w:vertAlign w:val="superscript"/>
+        </w:rPr>
+        <w:t>2</w:t>
+      </w:r>
+      <w:r>
+        <w:rPr>
+          <w:rFonts w:ascii="Times New Roman" w:hAnsi="Times New Roman" w:cs="Times New Roman"/>
+        </w:rPr>
+        <w:t>-</w:t>
+      </w:r>
+      <w:r>
+        <w:rPr>
+          <w:rFonts w:ascii="Times New Roman" w:hAnsi="Times New Roman" w:cs="Times New Roman"/>
+        </w:rPr>
+        <w:t>(</w:t>
+      </w:r>
+      <w:r>
+        <w:rPr>
+          <w:rFonts w:ascii="Times New Roman" w:hAnsi="Times New Roman" w:cs="Times New Roman"/>
+        </w:rPr>
+        <w:t>1</w:t>
+      </w:r>
+      <w:r>
+        <w:rPr>
+          <w:rFonts w:ascii="Times New Roman" w:hAnsi="Times New Roman" w:cs="Times New Roman"/>
+        </w:rPr>
+        <w:t>/3)</w:t>
+      </w:r>
+      <w:r>
+        <w:rPr>
+          <w:rFonts w:ascii="Times New Roman" w:hAnsi="Times New Roman" w:cs="Times New Roman"/>
+        </w:rPr>
+        <w:t>n-6</w:t>
+      </w:r>
+      <w:r>
+        <w:rPr>
+          <w:rFonts w:ascii="Times New Roman" w:hAnsi="Times New Roman" w:cs="Times New Roman"/>
+        </w:rPr>
+        <w:t>]</w:t>
+      </w:r>
+    </w:p>
+    <w:p>
+      <w:pPr>
+        <w:rPr>
+          <w:rFonts w:ascii="Times New Roman" w:hAnsi="Times New Roman" w:cs="Times New Roman"/>
+        </w:rPr>
+      </w:pPr>
+      <w:r>
+        <w:rPr>
+          <w:rFonts w:ascii="Times New Roman" w:hAnsi="Times New Roman" w:cs="Times New Roman"/>
+        </w:rPr>
+        <w:t xml:space="preserve">To show that the closed formula expression is valid for a </w:t>
+      </w:r>
+      <w:proofErr w:type="gramStart"/>
+      <w:r>
+        <w:rPr>
+          <w:rFonts w:ascii="Times New Roman" w:hAnsi="Times New Roman" w:cs="Times New Roman"/>
+        </w:rPr>
+        <w:t xml:space="preserve">particular </w:t>
+      </w:r>
+      <w:r>
+        <w:rPr>
+          <w:rFonts w:ascii="Times New Roman" w:hAnsi="Times New Roman" w:cs="Times New Roman"/>
+        </w:rPr>
+        <w:t>n</w:t>
+      </w:r>
+      <w:proofErr w:type="gramEnd"/>
+      <w:r>
+        <w:rPr>
+          <w:rFonts w:ascii="Times New Roman" w:hAnsi="Times New Roman" w:cs="Times New Roman"/>
+        </w:rPr>
+        <w:t xml:space="preserve">, choose </w:t>
+      </w:r>
+      <w:r>
+        <w:rPr>
+          <w:rFonts w:ascii="Times New Roman" w:hAnsi="Times New Roman" w:cs="Times New Roman"/>
+        </w:rPr>
+        <w:t>n</w:t>
+      </w:r>
+      <w:r>
+        <w:rPr>
+          <w:rFonts w:ascii="Times New Roman" w:hAnsi="Times New Roman" w:cs="Times New Roman"/>
+        </w:rPr>
+        <w:t xml:space="preserve">=3 and </w:t>
+      </w:r>
+      <w:r>
+        <w:rPr>
+          <w:rFonts w:ascii="Times New Roman" w:hAnsi="Times New Roman" w:cs="Times New Roman"/>
+        </w:rPr>
+        <w:t>n</w:t>
+      </w:r>
+      <w:r>
+        <w:rPr>
+          <w:rFonts w:ascii="Times New Roman" w:hAnsi="Times New Roman" w:cs="Times New Roman"/>
+        </w:rPr>
+        <w:t>=4, since we already have data for those steps:</w:t>
+      </w:r>
+    </w:p>
+    <w:p>
+      <w:pPr>
+        <w:rPr>
+          <w:rFonts w:ascii="Times New Roman" w:hAnsi="Times New Roman" w:cs="Times New Roman"/>
+        </w:rPr>
+      </w:pPr>
+      <w:r>
+        <w:rPr>
+          <w:rFonts w:ascii="Times New Roman" w:hAnsi="Times New Roman" w:cs="Times New Roman"/>
+        </w:rPr>
+        <w:lastRenderedPageBreak/>
+        <w:t>[</w:t>
+      </w:r>
+      <w:proofErr w:type="spellStart"/>
+      <w:r>
+        <w:rPr>
+          <w:rFonts w:ascii="Times New Roman" w:hAnsi="Times New Roman" w:cs="Times New Roman"/>
+        </w:rPr>
+        <w:t>LaTex</w:t>
+      </w:r>
+      <w:proofErr w:type="spellEnd"/>
+      <w:r>
+        <w:rPr>
+          <w:rFonts w:ascii="Times New Roman" w:hAnsi="Times New Roman" w:cs="Times New Roman"/>
+        </w:rPr>
+        <w:t xml:space="preserve"> 1</w:t>
+      </w:r>
+      <w:r>
+        <w:rPr>
+          <w:rFonts w:ascii="Times New Roman" w:hAnsi="Times New Roman" w:cs="Times New Roman"/>
+        </w:rPr>
+        <w:t>3</w:t>
+      </w:r>
+      <w:r>
+        <w:rPr>
+          <w:rFonts w:ascii="Times New Roman" w:hAnsi="Times New Roman" w:cs="Times New Roman"/>
+        </w:rPr>
+        <w:t xml:space="preserve">: </w:t>
+      </w:r>
+      <w:proofErr w:type="gramStart"/>
+      <w:r>
+        <w:rPr>
+          <w:rFonts w:ascii="Times New Roman" w:hAnsi="Times New Roman" w:cs="Times New Roman"/>
+        </w:rPr>
+        <w:t>D</w:t>
+      </w:r>
+      <w:r>
+        <w:rPr>
+          <w:rFonts w:ascii="Times New Roman" w:hAnsi="Times New Roman" w:cs="Times New Roman"/>
+        </w:rPr>
+        <w:t>(</w:t>
+      </w:r>
+      <w:proofErr w:type="gramEnd"/>
+      <w:r>
+        <w:rPr>
+          <w:rFonts w:ascii="Times New Roman" w:hAnsi="Times New Roman" w:cs="Times New Roman"/>
+        </w:rPr>
+        <w:t>3)</w:t>
+      </w:r>
+      <w:r>
+        <w:rPr>
+          <w:rFonts w:ascii="Times New Roman" w:hAnsi="Times New Roman" w:cs="Times New Roman"/>
+        </w:rPr>
+        <w:t>=(</w:t>
+      </w:r>
+      <w:r>
+        <w:rPr>
+          <w:rFonts w:ascii="Times New Roman" w:hAnsi="Times New Roman" w:cs="Times New Roman"/>
+        </w:rPr>
+        <w:t>1</w:t>
+      </w:r>
+      <w:r>
+        <w:rPr>
+          <w:rFonts w:ascii="Times New Roman" w:hAnsi="Times New Roman" w:cs="Times New Roman"/>
+        </w:rPr>
+        <w:t>/3)</w:t>
+      </w:r>
+      <w:r>
+        <w:rPr>
+          <w:rFonts w:ascii="Times New Roman" w:hAnsi="Times New Roman" w:cs="Times New Roman"/>
+        </w:rPr>
+        <w:t>(3)</w:t>
+      </w:r>
+      <w:r>
+        <w:rPr>
+          <w:rFonts w:ascii="Times New Roman" w:hAnsi="Times New Roman" w:cs="Times New Roman"/>
+          <w:vertAlign w:val="superscript"/>
+        </w:rPr>
+        <w:t>3</w:t>
+      </w:r>
+      <w:r>
+        <w:rPr>
+          <w:rFonts w:ascii="Times New Roman" w:hAnsi="Times New Roman" w:cs="Times New Roman"/>
+        </w:rPr>
+        <w:t>-</w:t>
+      </w:r>
+      <w:r>
+        <w:rPr>
+          <w:rFonts w:ascii="Times New Roman" w:hAnsi="Times New Roman" w:cs="Times New Roman"/>
+        </w:rPr>
+        <w:t>(</w:t>
+      </w:r>
+      <w:r>
+        <w:rPr>
+          <w:rFonts w:ascii="Times New Roman" w:hAnsi="Times New Roman" w:cs="Times New Roman"/>
+        </w:rPr>
+        <w:t>1</w:t>
+      </w:r>
+      <w:r>
+        <w:rPr>
+          <w:rFonts w:ascii="Times New Roman" w:hAnsi="Times New Roman" w:cs="Times New Roman"/>
+        </w:rPr>
+        <w:t>/3)</w:t>
+      </w:r>
+      <w:r>
+        <w:rPr>
+          <w:rFonts w:ascii="Times New Roman" w:hAnsi="Times New Roman" w:cs="Times New Roman"/>
+        </w:rPr>
+        <w:t>(3)</w:t>
+      </w:r>
+      <w:r>
+        <w:rPr>
+          <w:rFonts w:ascii="Times New Roman" w:hAnsi="Times New Roman" w:cs="Times New Roman"/>
+        </w:rPr>
+        <w:t>+</w:t>
+      </w:r>
+      <w:r>
+        <w:rPr>
+          <w:rFonts w:ascii="Times New Roman" w:hAnsi="Times New Roman" w:cs="Times New Roman"/>
+        </w:rPr>
+        <w:t>6</w:t>
+      </w:r>
+      <w:r>
+        <w:rPr>
+          <w:rFonts w:ascii="Times New Roman" w:hAnsi="Times New Roman" w:cs="Times New Roman"/>
+        </w:rPr>
+        <w:t>=90</w:t>
+      </w:r>
+      <w:r>
+        <w:rPr>
+          <w:rFonts w:ascii="Times New Roman" w:hAnsi="Times New Roman" w:cs="Times New Roman"/>
+        </w:rPr>
+        <w:t>]</w:t>
+      </w:r>
+    </w:p>
+    <w:p>
+      <w:pPr>
+        <w:rPr>
+          <w:rFonts w:ascii="Times New Roman" w:hAnsi="Times New Roman" w:cs="Times New Roman"/>
+        </w:rPr>
+      </w:pPr>
+      <w:r>
+        <w:rPr>
+          <w:rFonts w:ascii="Times New Roman" w:hAnsi="Times New Roman" w:cs="Times New Roman"/>
+        </w:rPr>
+        <w:t>[</w:t>
+      </w:r>
+      <w:proofErr w:type="spellStart"/>
+      <w:r>
+        <w:rPr>
+          <w:rFonts w:ascii="Times New Roman" w:hAnsi="Times New Roman" w:cs="Times New Roman"/>
+        </w:rPr>
+        <w:t>LaTex</w:t>
+      </w:r>
+      <w:proofErr w:type="spellEnd"/>
+      <w:r>
+        <w:rPr>
+          <w:rFonts w:ascii="Times New Roman" w:hAnsi="Times New Roman" w:cs="Times New Roman"/>
+        </w:rPr>
+        <w:t xml:space="preserve"> 1</w:t>
+      </w:r>
+      <w:r>
+        <w:rPr>
+          <w:rFonts w:ascii="Times New Roman" w:hAnsi="Times New Roman" w:cs="Times New Roman"/>
+        </w:rPr>
+        <w:t>4</w:t>
+      </w:r>
+      <w:r>
+        <w:rPr>
+          <w:rFonts w:ascii="Times New Roman" w:hAnsi="Times New Roman" w:cs="Times New Roman"/>
+        </w:rPr>
+        <w:t xml:space="preserve">: </w:t>
+      </w:r>
+      <w:proofErr w:type="gramStart"/>
+      <w:r>
+        <w:rPr>
+          <w:rFonts w:ascii="Times New Roman" w:hAnsi="Times New Roman" w:cs="Times New Roman"/>
+        </w:rPr>
+        <w:t>D</w:t>
+      </w:r>
+      <w:r>
+        <w:rPr>
+          <w:rFonts w:ascii="Times New Roman" w:hAnsi="Times New Roman" w:cs="Times New Roman"/>
+        </w:rPr>
+        <w:t>(</w:t>
+      </w:r>
+      <w:proofErr w:type="gramEnd"/>
+      <w:r>
+        <w:rPr>
+          <w:rFonts w:ascii="Times New Roman" w:hAnsi="Times New Roman" w:cs="Times New Roman"/>
+        </w:rPr>
+        <w:t>4)</w:t>
+      </w:r>
+      <w:r>
+        <w:rPr>
+          <w:rFonts w:ascii="Times New Roman" w:hAnsi="Times New Roman" w:cs="Times New Roman"/>
+        </w:rPr>
+        <w:t>=(</w:t>
+      </w:r>
+      <w:r>
+        <w:rPr>
+          <w:rFonts w:ascii="Times New Roman" w:hAnsi="Times New Roman" w:cs="Times New Roman"/>
+        </w:rPr>
+        <w:t>1</w:t>
+      </w:r>
+      <w:r>
+        <w:rPr>
+          <w:rFonts w:ascii="Times New Roman" w:hAnsi="Times New Roman" w:cs="Times New Roman"/>
+        </w:rPr>
+        <w:t>/3)(</w:t>
+      </w:r>
+      <w:r>
+        <w:rPr>
+          <w:rFonts w:ascii="Times New Roman" w:hAnsi="Times New Roman" w:cs="Times New Roman"/>
+        </w:rPr>
+        <w:t>4</w:t>
+      </w:r>
+      <w:r>
+        <w:rPr>
+          <w:rFonts w:ascii="Times New Roman" w:hAnsi="Times New Roman" w:cs="Times New Roman"/>
+        </w:rPr>
+        <w:t>)</w:t>
+      </w:r>
+      <w:r>
+        <w:rPr>
+          <w:rFonts w:ascii="Times New Roman" w:hAnsi="Times New Roman" w:cs="Times New Roman"/>
+          <w:vertAlign w:val="superscript"/>
+        </w:rPr>
+        <w:t>3</w:t>
+      </w:r>
+      <w:r>
+        <w:rPr>
+          <w:rFonts w:ascii="Times New Roman" w:hAnsi="Times New Roman" w:cs="Times New Roman"/>
+        </w:rPr>
+        <w:t>-</w:t>
+      </w:r>
+      <w:r>
+        <w:rPr>
+          <w:rFonts w:ascii="Times New Roman" w:hAnsi="Times New Roman" w:cs="Times New Roman"/>
+        </w:rPr>
+        <w:t>(</w:t>
+      </w:r>
+      <w:r>
+        <w:rPr>
+          <w:rFonts w:ascii="Times New Roman" w:hAnsi="Times New Roman" w:cs="Times New Roman"/>
+        </w:rPr>
+        <w:t>1</w:t>
+      </w:r>
+      <w:r>
+        <w:rPr>
+          <w:rFonts w:ascii="Times New Roman" w:hAnsi="Times New Roman" w:cs="Times New Roman"/>
+        </w:rPr>
+        <w:t>/3)(</w:t>
+      </w:r>
+      <w:r>
+        <w:rPr>
+          <w:rFonts w:ascii="Times New Roman" w:hAnsi="Times New Roman" w:cs="Times New Roman"/>
+        </w:rPr>
+        <w:t>4</w:t>
+      </w:r>
+      <w:r>
+        <w:rPr>
+          <w:rFonts w:ascii="Times New Roman" w:hAnsi="Times New Roman" w:cs="Times New Roman"/>
+        </w:rPr>
+        <w:t>)+</w:t>
+      </w:r>
+      <w:r>
+        <w:rPr>
+          <w:rFonts w:ascii="Times New Roman" w:hAnsi="Times New Roman" w:cs="Times New Roman"/>
+        </w:rPr>
+        <w:t>6</w:t>
+      </w:r>
+      <w:r>
+        <w:rPr>
+          <w:rFonts w:ascii="Times New Roman" w:hAnsi="Times New Roman" w:cs="Times New Roman"/>
+        </w:rPr>
+        <w:t>=171</w:t>
+      </w:r>
+      <w:r>
+        <w:rPr>
+          <w:rFonts w:ascii="Times New Roman" w:hAnsi="Times New Roman" w:cs="Times New Roman"/>
+        </w:rPr>
+        <w:t>]</w:t>
+      </w:r>
+    </w:p>
+    <w:p>
+      <w:pPr>
+        <w:rPr>
+          <w:rFonts w:ascii="Times New Roman" w:hAnsi="Times New Roman" w:cs="Times New Roman"/>
+        </w:rPr>
+      </w:pPr>
+      <w:r>
+        <w:rPr>
+          <w:rFonts w:ascii="Times New Roman" w:hAnsi="Times New Roman" w:cs="Times New Roman"/>
+        </w:rPr>
+        <w:t xml:space="preserve">To prove that equation 12 is a correct predictor for the number of disks present in a </w:t>
+      </w:r>
+      <w:proofErr w:type="gramStart"/>
+      <w:r>
+        <w:rPr>
+          <w:rFonts w:ascii="Times New Roman" w:hAnsi="Times New Roman" w:cs="Times New Roman"/>
+        </w:rPr>
+        <w:t>particular step</w:t>
+      </w:r>
+      <w:proofErr w:type="gramEnd"/>
+      <w:r>
+        <w:rPr>
+          <w:rFonts w:ascii="Times New Roman" w:hAnsi="Times New Roman" w:cs="Times New Roman"/>
+        </w:rPr>
+        <w:t xml:space="preserve"> in this problem we will proceed with an induction proof.</w:t>
+      </w:r>
+    </w:p>
+    <w:p>
+      <w:pPr>
+        <w:rPr>
+          <w:rFonts w:ascii="Times New Roman" w:hAnsi="Times New Roman" w:cs="Times New Roman"/>
+        </w:rPr>
+      </w:pPr>
+      <w:r>
+        <w:rPr>
+          <w:rFonts w:ascii="Times New Roman" w:hAnsi="Times New Roman" w:cs="Times New Roman"/>
+        </w:rPr>
+        <w:t xml:space="preserve">The base step is to prove that equation 12 is valid for the base step.  In the base step n=1, and there is a single stack of 7 disks.  </w:t>
+      </w:r>
+      <w:r>
+        <w:rPr>
+          <w:rFonts w:ascii="Times New Roman" w:hAnsi="Times New Roman" w:cs="Times New Roman"/>
+        </w:rPr>
+        <w:t>Using equation 12, we see that the closed form expression is validated in the base case:</w:t>
+      </w:r>
+    </w:p>
+    <w:p>
+      <w:pPr>
+        <w:rPr>
+          <w:rFonts w:ascii="Times New Roman" w:hAnsi="Times New Roman" w:cs="Times New Roman"/>
+        </w:rPr>
+      </w:pPr>
+      <w:r>
+        <w:rPr>
+          <w:rFonts w:ascii="Times New Roman" w:hAnsi="Times New Roman" w:cs="Times New Roman"/>
+        </w:rPr>
+        <w:t>[</w:t>
+      </w:r>
+      <w:proofErr w:type="spellStart"/>
+      <w:r>
+        <w:rPr>
+          <w:rFonts w:ascii="Times New Roman" w:hAnsi="Times New Roman" w:cs="Times New Roman"/>
+        </w:rPr>
+        <w:t>LaTeX</w:t>
+      </w:r>
+      <w:proofErr w:type="spellEnd"/>
+      <w:r>
+        <w:rPr>
+          <w:rFonts w:ascii="Times New Roman" w:hAnsi="Times New Roman" w:cs="Times New Roman"/>
+        </w:rPr>
+        <w:t xml:space="preserve"> 15: </w:t>
+      </w:r>
+      <w:proofErr w:type="gramStart"/>
+      <w:r>
+        <w:rPr>
+          <w:rFonts w:ascii="Times New Roman" w:hAnsi="Times New Roman" w:cs="Times New Roman"/>
+        </w:rPr>
+        <w:t>D(</w:t>
+      </w:r>
+      <w:proofErr w:type="gramEnd"/>
+      <w:r>
+        <w:rPr>
+          <w:rFonts w:ascii="Times New Roman" w:hAnsi="Times New Roman" w:cs="Times New Roman"/>
+        </w:rPr>
+        <w:t>1)=(1/3)(1)</w:t>
+      </w:r>
+      <w:r>
+        <w:rPr>
+          <w:rFonts w:ascii="Times New Roman" w:hAnsi="Times New Roman" w:cs="Times New Roman"/>
+          <w:vertAlign w:val="superscript"/>
+        </w:rPr>
+        <w:t>3</w:t>
+      </w:r>
+      <w:r>
+        <w:rPr>
+          <w:rFonts w:ascii="Times New Roman" w:hAnsi="Times New Roman" w:cs="Times New Roman"/>
+        </w:rPr>
+        <w:t>-(1/3)(1)+6=7 (check mark)]</w:t>
+      </w:r>
+    </w:p>
+    <w:p>
+      <w:pPr>
+        <w:rPr>
+          <w:rFonts w:ascii="Times New Roman" w:hAnsi="Times New Roman" w:cs="Times New Roman"/>
+        </w:rPr>
+      </w:pPr>
+      <w:proofErr w:type="gramStart"/>
+      <w:r>
+        <w:rPr>
+          <w:rFonts w:ascii="Times New Roman" w:hAnsi="Times New Roman" w:cs="Times New Roman"/>
+        </w:rPr>
+        <w:t>Next</w:t>
+      </w:r>
+      <w:proofErr w:type="gramEnd"/>
+      <w:r>
+        <w:rPr>
+          <w:rFonts w:ascii="Times New Roman" w:hAnsi="Times New Roman" w:cs="Times New Roman"/>
+        </w:rPr>
+        <w:t xml:space="preserve"> we assume that equation 12 has been shown to be true for some n=k, where k&gt;=1.  According to equation 12, the number of disks in this step would be D(k)=(4/</w:t>
+      </w:r>
+      <w:proofErr w:type="gramStart"/>
+      <w:r>
+        <w:rPr>
+          <w:rFonts w:ascii="Times New Roman" w:hAnsi="Times New Roman" w:cs="Times New Roman"/>
+        </w:rPr>
+        <w:t>3)k</w:t>
+      </w:r>
+      <w:proofErr w:type="gramEnd"/>
+      <w:r>
+        <w:rPr>
+          <w:rFonts w:ascii="Times New Roman" w:hAnsi="Times New Roman" w:cs="Times New Roman"/>
+          <w:vertAlign w:val="superscript"/>
+        </w:rPr>
+        <w:t>3</w:t>
+      </w:r>
+      <w:r>
+        <w:rPr>
+          <w:rFonts w:ascii="Times New Roman" w:hAnsi="Times New Roman" w:cs="Times New Roman"/>
+        </w:rPr>
+        <w:t>-(1/3)k+6.</w:t>
+      </w:r>
+    </w:p>
+    <w:p>
+      <w:pPr>
+        <w:rPr>
+          <w:rFonts w:ascii="Times New Roman" w:hAnsi="Times New Roman" w:cs="Times New Roman"/>
+        </w:rPr>
+      </w:pPr>
+      <w:r>
+        <w:rPr>
+          <w:rFonts w:ascii="Times New Roman" w:hAnsi="Times New Roman" w:cs="Times New Roman"/>
+        </w:rPr>
+        <w:t xml:space="preserve">Based on the recursive formula shown in equation 5, we see that the </w:t>
+      </w:r>
+      <w:r>
+        <w:rPr>
+          <w:rFonts w:ascii="Times New Roman" w:hAnsi="Times New Roman" w:cs="Times New Roman"/>
+        </w:rPr>
+        <w:t>number of disks in the k+1 step is expressed as follows:</w:t>
+      </w:r>
+    </w:p>
+    <w:p>
+      <w:pPr>
+        <w:rPr>
+          <w:rFonts w:ascii="Times New Roman" w:hAnsi="Times New Roman" w:cs="Times New Roman"/>
+        </w:rPr>
+      </w:pPr>
+      <w:r>
+        <w:rPr>
+          <w:rFonts w:ascii="Times New Roman" w:hAnsi="Times New Roman" w:cs="Times New Roman"/>
+        </w:rPr>
+        <w:t>[</w:t>
+      </w:r>
+      <w:proofErr w:type="spellStart"/>
+      <w:r>
+        <w:rPr>
+          <w:rFonts w:ascii="Times New Roman" w:hAnsi="Times New Roman" w:cs="Times New Roman"/>
+        </w:rPr>
+        <w:t>LaTeX</w:t>
+      </w:r>
+      <w:proofErr w:type="spellEnd"/>
+      <w:r>
+        <w:rPr>
+          <w:rFonts w:ascii="Times New Roman" w:hAnsi="Times New Roman" w:cs="Times New Roman"/>
+        </w:rPr>
+        <w:t xml:space="preserve"> 16: </w:t>
+      </w:r>
+      <w:r>
+        <w:rPr>
+          <w:rFonts w:ascii="Times New Roman" w:hAnsi="Times New Roman" w:cs="Times New Roman"/>
+        </w:rPr>
+        <w:t>D(</w:t>
+      </w:r>
+      <w:r>
+        <w:rPr>
+          <w:rFonts w:ascii="Times New Roman" w:hAnsi="Times New Roman" w:cs="Times New Roman"/>
+        </w:rPr>
+        <w:t>k+1</w:t>
+      </w:r>
+      <w:r>
+        <w:rPr>
+          <w:rFonts w:ascii="Times New Roman" w:hAnsi="Times New Roman" w:cs="Times New Roman"/>
+        </w:rPr>
+        <w:t>)</w:t>
+      </w:r>
+      <w:r>
         <w:rPr>
           <w:rFonts w:ascii="Times New Roman" w:hAnsi="Times New Roman" w:cs="Times New Roman"/>
           <w:vertAlign w:val="subscript"/>
+        </w:rPr>
+        <w:t xml:space="preserve"> </w:t>
+      </w:r>
+      <w:r>
+        <w:rPr>
+          <w:rFonts w:ascii="Times New Roman" w:hAnsi="Times New Roman" w:cs="Times New Roman"/>
+        </w:rPr>
+        <w:t>= D(</w:t>
+      </w:r>
+      <w:r>
+        <w:rPr>
+          <w:rFonts w:ascii="Times New Roman" w:hAnsi="Times New Roman" w:cs="Times New Roman"/>
+        </w:rPr>
+        <w:t>k</w:t>
+      </w:r>
+      <w:r>
+        <w:rPr>
+          <w:rFonts w:ascii="Times New Roman" w:hAnsi="Times New Roman" w:cs="Times New Roman"/>
+        </w:rPr>
+        <w:t>)+(2</w:t>
+      </w:r>
+      <w:r>
+        <w:rPr>
+          <w:rFonts w:ascii="Times New Roman" w:hAnsi="Times New Roman" w:cs="Times New Roman"/>
+        </w:rPr>
+        <w:t>(k+1)</w:t>
+      </w:r>
+      <w:r>
+        <w:rPr>
+          <w:rFonts w:ascii="Times New Roman" w:hAnsi="Times New Roman" w:cs="Times New Roman"/>
+        </w:rPr>
+        <w:t>-1)</w:t>
+      </w:r>
+      <w:r>
+        <w:rPr>
+          <w:rFonts w:ascii="Times New Roman" w:hAnsi="Times New Roman" w:cs="Times New Roman"/>
+          <w:vertAlign w:val="superscript"/>
+        </w:rPr>
+        <w:t>2</w:t>
+      </w:r>
+      <w:r>
+        <w:rPr>
+          <w:rFonts w:ascii="Times New Roman" w:hAnsi="Times New Roman" w:cs="Times New Roman"/>
+        </w:rPr>
+        <w:t>+2(2</w:t>
+      </w:r>
+      <w:r>
+        <w:rPr>
+          <w:rFonts w:ascii="Times New Roman" w:hAnsi="Times New Roman" w:cs="Times New Roman"/>
+        </w:rPr>
+        <w:t>(k+1)</w:t>
+      </w:r>
+      <w:r>
+        <w:rPr>
+          <w:rFonts w:ascii="Times New Roman" w:hAnsi="Times New Roman" w:cs="Times New Roman"/>
+        </w:rPr>
+        <w:t>-</w:t>
+      </w:r>
+      <w:proofErr w:type="gramStart"/>
+      <w:r>
+        <w:rPr>
+          <w:rFonts w:ascii="Times New Roman" w:hAnsi="Times New Roman" w:cs="Times New Roman"/>
+        </w:rPr>
+        <w:t>1)+</w:t>
+      </w:r>
+      <w:proofErr w:type="gramEnd"/>
+      <w:r>
+        <w:rPr>
+          <w:rFonts w:ascii="Times New Roman" w:hAnsi="Times New Roman" w:cs="Times New Roman"/>
+        </w:rPr>
+        <w:t>2(2</w:t>
+      </w:r>
+      <w:r>
+        <w:rPr>
+          <w:rFonts w:ascii="Times New Roman" w:hAnsi="Times New Roman" w:cs="Times New Roman"/>
+        </w:rPr>
+        <w:t>(k+1)</w:t>
+      </w:r>
+      <w:r>
+        <w:rPr>
+          <w:rFonts w:ascii="Times New Roman" w:hAnsi="Times New Roman" w:cs="Times New Roman"/>
+        </w:rPr>
+        <w:t>-3))</w:t>
+      </w:r>
+      <w:r>
+        <w:rPr>
+          <w:rFonts w:ascii="Times New Roman" w:hAnsi="Times New Roman" w:cs="Times New Roman"/>
+        </w:rPr>
+        <w:t xml:space="preserve"> ]</w:t>
+      </w:r>
+    </w:p>
+    <w:p>
+      <w:pPr>
+        <w:rPr>
+          <w:rFonts w:ascii="Times New Roman" w:hAnsi="Times New Roman" w:cs="Times New Roman"/>
+        </w:rPr>
+      </w:pPr>
+      <w:r>
+        <w:rPr>
+          <w:rFonts w:ascii="Times New Roman" w:hAnsi="Times New Roman" w:cs="Times New Roman"/>
+        </w:rPr>
+        <w:t>We have an expression for D(k), plugging it in to equation 16:</w:t>
+      </w:r>
+    </w:p>
+    <w:p>
+      <w:pPr>
+        <w:rPr>
+          <w:rFonts w:ascii="Times New Roman" w:hAnsi="Times New Roman" w:cs="Times New Roman"/>
+        </w:rPr>
+      </w:pPr>
+      <w:r>
+        <w:rPr>
+          <w:rFonts w:ascii="Times New Roman" w:hAnsi="Times New Roman" w:cs="Times New Roman"/>
+        </w:rPr>
+        <w:t>[</w:t>
+      </w:r>
+      <w:proofErr w:type="spellStart"/>
+      <w:r>
+        <w:rPr>
+          <w:rFonts w:ascii="Times New Roman" w:hAnsi="Times New Roman" w:cs="Times New Roman"/>
+        </w:rPr>
+        <w:t>LaTeX</w:t>
+      </w:r>
+      <w:proofErr w:type="spellEnd"/>
+      <w:r>
+        <w:rPr>
+          <w:rFonts w:ascii="Times New Roman" w:hAnsi="Times New Roman" w:cs="Times New Roman"/>
+        </w:rPr>
+        <w:t xml:space="preserve"> 1</w:t>
+      </w:r>
+      <w:r>
+        <w:rPr>
+          <w:rFonts w:ascii="Times New Roman" w:hAnsi="Times New Roman" w:cs="Times New Roman"/>
+        </w:rPr>
+        <w:t>7</w:t>
+      </w:r>
+      <w:r>
+        <w:rPr>
+          <w:rFonts w:ascii="Times New Roman" w:hAnsi="Times New Roman" w:cs="Times New Roman"/>
+        </w:rPr>
+        <w:t>: D(k+1)</w:t>
+      </w:r>
+      <w:r>
+        <w:rPr>
+          <w:rFonts w:ascii="Times New Roman" w:hAnsi="Times New Roman" w:cs="Times New Roman"/>
+          <w:vertAlign w:val="subscript"/>
+        </w:rPr>
+        <w:t xml:space="preserve"> </w:t>
+      </w:r>
+      <w:r>
+        <w:rPr>
+          <w:rFonts w:ascii="Times New Roman" w:hAnsi="Times New Roman" w:cs="Times New Roman"/>
+        </w:rPr>
+        <w:t>=</w:t>
+      </w:r>
+      <w:r>
+        <w:rPr>
+          <w:rFonts w:ascii="Times New Roman" w:hAnsi="Times New Roman" w:cs="Times New Roman"/>
+        </w:rPr>
+        <w:t xml:space="preserve"> </w:t>
+      </w:r>
+      <w:r>
+        <w:rPr>
+          <w:rFonts w:ascii="Times New Roman" w:hAnsi="Times New Roman" w:cs="Times New Roman"/>
+        </w:rPr>
+        <w:t>(4/</w:t>
+      </w:r>
+      <w:proofErr w:type="gramStart"/>
+      <w:r>
+        <w:rPr>
+          <w:rFonts w:ascii="Times New Roman" w:hAnsi="Times New Roman" w:cs="Times New Roman"/>
+        </w:rPr>
+        <w:t>3)k</w:t>
+      </w:r>
+      <w:proofErr w:type="gramEnd"/>
+      <w:r>
+        <w:rPr>
+          <w:rFonts w:ascii="Times New Roman" w:hAnsi="Times New Roman" w:cs="Times New Roman"/>
+          <w:vertAlign w:val="superscript"/>
+        </w:rPr>
+        <w:t>3</w:t>
+      </w:r>
+      <w:r>
+        <w:rPr>
+          <w:rFonts w:ascii="Times New Roman" w:hAnsi="Times New Roman" w:cs="Times New Roman"/>
+        </w:rPr>
+        <w:t>-(1/3)k+6+(2(k+1)-1)</w:t>
+      </w:r>
+      <w:r>
+        <w:rPr>
+          <w:rFonts w:ascii="Times New Roman" w:hAnsi="Times New Roman" w:cs="Times New Roman"/>
+          <w:vertAlign w:val="superscript"/>
+        </w:rPr>
+        <w:t>2</w:t>
+      </w:r>
+      <w:r>
+        <w:rPr>
+          <w:rFonts w:ascii="Times New Roman" w:hAnsi="Times New Roman" w:cs="Times New Roman"/>
+        </w:rPr>
+        <w:t>+2(2(k+1)-1)+2(2(k+1)-3)) ]</w:t>
+      </w:r>
+    </w:p>
+    <w:p>
+      <w:pPr>
+        <w:rPr>
+          <w:rFonts w:ascii="Times New Roman" w:hAnsi="Times New Roman" w:cs="Times New Roman"/>
+        </w:rPr>
+      </w:pPr>
+      <w:r>
+        <w:rPr>
+          <w:rFonts w:ascii="Times New Roman" w:hAnsi="Times New Roman" w:cs="Times New Roman"/>
+        </w:rPr>
+        <w:t>(</w:t>
+      </w:r>
+      <w:r>
+        <w:rPr>
+          <w:rFonts w:ascii="Times New Roman" w:hAnsi="Times New Roman" w:cs="Times New Roman"/>
+        </w:rPr>
+        <w:t>(</w:t>
+      </w:r>
+      <w:proofErr w:type="gramStart"/>
+      <w:r>
+        <w:rPr>
+          <w:rFonts w:ascii="Times New Roman" w:hAnsi="Times New Roman" w:cs="Times New Roman"/>
+        </w:rPr>
+        <w:t>4)k</w:t>
+      </w:r>
+      <w:proofErr w:type="gramEnd"/>
+      <w:r>
+        <w:rPr>
+          <w:rFonts w:ascii="Times New Roman" w:hAnsi="Times New Roman" w:cs="Times New Roman"/>
+          <w:vertAlign w:val="superscript"/>
+        </w:rPr>
+        <w:t>3</w:t>
+      </w:r>
+      <w:r>
+        <w:rPr>
+          <w:rFonts w:ascii="Times New Roman" w:hAnsi="Times New Roman" w:cs="Times New Roman"/>
+        </w:rPr>
+        <w:t>-(</w:t>
+      </w:r>
+      <w:r>
+        <w:rPr>
+          <w:rFonts w:ascii="Times New Roman" w:hAnsi="Times New Roman" w:cs="Times New Roman"/>
+        </w:rPr>
+        <w:t>1</w:t>
+      </w:r>
+      <w:r>
+        <w:rPr>
+          <w:rFonts w:ascii="Times New Roman" w:hAnsi="Times New Roman" w:cs="Times New Roman"/>
+        </w:rPr>
+        <w:t>)k+</w:t>
+      </w:r>
+      <w:r>
+        <w:rPr>
+          <w:rFonts w:ascii="Times New Roman" w:hAnsi="Times New Roman" w:cs="Times New Roman"/>
+        </w:rPr>
+        <w:t>18</w:t>
+      </w:r>
+      <w:r>
+        <w:rPr>
+          <w:rFonts w:ascii="Times New Roman" w:hAnsi="Times New Roman" w:cs="Times New Roman"/>
+        </w:rPr>
+        <w:t>+</w:t>
+      </w:r>
+      <w:r>
+        <w:rPr>
+          <w:rFonts w:ascii="Times New Roman" w:hAnsi="Times New Roman" w:cs="Times New Roman"/>
+        </w:rPr>
+        <w:t>3*</w:t>
+      </w:r>
+      <w:r>
+        <w:rPr>
+          <w:rFonts w:ascii="Times New Roman" w:hAnsi="Times New Roman" w:cs="Times New Roman"/>
+        </w:rPr>
+        <w:t>(</w:t>
+      </w:r>
+      <w:r>
+        <w:rPr>
+          <w:rFonts w:ascii="Times New Roman" w:hAnsi="Times New Roman" w:cs="Times New Roman"/>
+        </w:rPr>
+        <w:t>2</w:t>
+      </w:r>
+      <w:r>
+        <w:rPr>
+          <w:rFonts w:ascii="Times New Roman" w:hAnsi="Times New Roman" w:cs="Times New Roman"/>
+        </w:rPr>
+        <w:t>(k+1)-1)</w:t>
+      </w:r>
+      <w:r>
+        <w:rPr>
+          <w:rFonts w:ascii="Times New Roman" w:hAnsi="Times New Roman" w:cs="Times New Roman"/>
+          <w:vertAlign w:val="superscript"/>
+        </w:rPr>
+        <w:t>2</w:t>
+      </w:r>
+      <w:r>
+        <w:rPr>
+          <w:rFonts w:ascii="Times New Roman" w:hAnsi="Times New Roman" w:cs="Times New Roman"/>
+        </w:rPr>
+        <w:t>+</w:t>
+      </w:r>
+      <w:r>
+        <w:rPr>
+          <w:rFonts w:ascii="Times New Roman" w:hAnsi="Times New Roman" w:cs="Times New Roman"/>
+        </w:rPr>
+        <w:t>3*</w:t>
+      </w:r>
+      <w:r>
+        <w:rPr>
+          <w:rFonts w:ascii="Times New Roman" w:hAnsi="Times New Roman" w:cs="Times New Roman"/>
+        </w:rPr>
+        <w:t>2(2(k+1)-1)+</w:t>
+      </w:r>
+      <w:r>
+        <w:rPr>
+          <w:rFonts w:ascii="Times New Roman" w:hAnsi="Times New Roman" w:cs="Times New Roman"/>
+        </w:rPr>
+        <w:t>3*</w:t>
+      </w:r>
+      <w:r>
+        <w:rPr>
+          <w:rFonts w:ascii="Times New Roman" w:hAnsi="Times New Roman" w:cs="Times New Roman"/>
+        </w:rPr>
+        <w:t>2(2(k+1)-3))</w:t>
+      </w:r>
+      <w:r>
+        <w:rPr>
+          <w:rFonts w:ascii="Times New Roman" w:hAnsi="Times New Roman" w:cs="Times New Roman"/>
+        </w:rPr>
+        <w:t>)/3</w:t>
+      </w:r>
+    </w:p>
+    <w:p>
+      <w:pPr>
+        <w:rPr>
+          <w:rFonts w:ascii="Times New Roman" w:hAnsi="Times New Roman" w:cs="Times New Roman"/>
+        </w:rPr>
+      </w:pPr>
+    </w:p>
+    <w:p>
+      <w:pPr>
+        <w:rPr>
+          <w:rFonts w:ascii="Times New Roman" w:hAnsi="Times New Roman" w:cs="Times New Roman"/>
+        </w:rPr>
+      </w:pPr>
+      <w:r>
+        <w:rPr>
+          <w:rFonts w:ascii="Times New Roman" w:hAnsi="Times New Roman" w:cs="Times New Roman"/>
+        </w:rPr>
+        <w:t>Induction proof to follow …</w:t>
+      </w:r>
+    </w:p>
+    <w:p>
+      <w:pPr>
+        <w:rPr>
+          <w:rFonts w:ascii="Times New Roman" w:hAnsi="Times New Roman" w:cs="Times New Roman"/>
         </w:rPr>
       </w:pPr>
     </w:p>

</xml_diff>